<commit_message>
# Actualizacion de documentacion con contenido de votantes.
</commit_message>
<xml_diff>
--- a/docs/Documentacion.docx
+++ b/docs/Documentacion.docx
@@ -8,8 +8,13 @@
           <w:rFonts w:ascii="Tahoma" w:hAnsi="Tahoma"/>
         </w:rPr>
       </w:pPr>
-      <w:bookmarkStart w:id="0" w:name="_GoBack"/>
-      <w:bookmarkEnd w:id="0"/>
+    </w:p>
+    <w:p>
+      <w:pPr>
+        <w:rPr>
+          <w:rFonts w:ascii="Tahoma" w:hAnsi="Tahoma"/>
+        </w:rPr>
+      </w:pPr>
       <w:r>
         <w:rPr>
           <w:noProof/>
@@ -38,7 +43,7 @@
           <v:shape id="_x0000_s1026" type="#_x0000_t75" style="position:absolute;margin-left:9pt;margin-top:-4.25pt;width:68.6pt;height:73.65pt;z-index:251659264">
             <v:imagedata r:id="rId7" o:title=""/>
           </v:shape>
-          <o:OLEObject Type="Embed" ProgID="MSPhotoEd.3" ShapeID="_x0000_s1026" DrawAspect="Content" ObjectID="_1378336108" r:id="rId8"/>
+          <o:OLEObject Type="Embed" ProgID="MSPhotoEd.3" ShapeID="_x0000_s1026" DrawAspect="Content" ObjectID="_1378390475" r:id="rId8"/>
         </w:pict>
       </w:r>
       <w:r>
@@ -50,7 +55,7 @@
           <v:shape id="_x0000_s1027" type="#_x0000_t75" style="position:absolute;margin-left:6in;margin-top:1.1pt;width:34.85pt;height:63pt;z-index:251660288">
             <v:imagedata r:id="rId9" o:title=""/>
           </v:shape>
-          <o:OLEObject Type="Embed" ProgID="MSPhotoEd.3" ShapeID="_x0000_s1027" DrawAspect="Content" ObjectID="_1378336109" r:id="rId10"/>
+          <o:OLEObject Type="Embed" ProgID="MSPhotoEd.3" ShapeID="_x0000_s1027" DrawAspect="Content" ObjectID="_1378390476" r:id="rId10"/>
         </w:pict>
       </w:r>
     </w:p>
@@ -399,19 +404,8 @@
           <w:sz w:val="28"/>
           <w:szCs w:val="28"/>
         </w:rPr>
-        <w:t xml:space="preserve">Nicolás Pablo Fernández </w:t>
-      </w:r>
-      <w:proofErr w:type="spellStart"/>
-      <w:r>
-        <w:rPr>
-          <w:rFonts w:ascii="Tahoma" w:eastAsia="MS Mincho" w:hAnsi="Tahoma" w:cs="Tahoma"/>
-          <w:bCs/>
-          <w:sz w:val="28"/>
-          <w:szCs w:val="28"/>
-        </w:rPr>
-        <w:t>Theillet</w:t>
-      </w:r>
-      <w:proofErr w:type="spellEnd"/>
+        <w:t>Nicolás Pablo Fernández Theillet</w:t>
+      </w:r>
     </w:p>
     <w:p>
       <w:pPr>
@@ -715,23 +709,13 @@
                 <w:szCs w:val="32"/>
               </w:rPr>
             </w:pPr>
-            <w:proofErr w:type="spellStart"/>
             <w:r>
               <w:rPr>
                 <w:bCs/>
                 <w:sz w:val="32"/>
                 <w:szCs w:val="32"/>
               </w:rPr>
-              <w:t>Gonzalez</w:t>
-            </w:r>
-            <w:proofErr w:type="spellEnd"/>
-            <w:r>
-              <w:rPr>
-                <w:bCs/>
-                <w:sz w:val="32"/>
-                <w:szCs w:val="32"/>
-              </w:rPr>
-              <w:t xml:space="preserve"> Durand, Juan Manuel</w:t>
+              <w:t>Gonzalez Durand, Juan Manuel</w:t>
             </w:r>
           </w:p>
         </w:tc>
@@ -1387,12 +1371,12 @@
           <w:tab w:val="left" w:pos="1590"/>
         </w:tabs>
       </w:pPr>
-      <w:bookmarkStart w:id="1" w:name="_Toc304593810"/>
+      <w:bookmarkStart w:id="0" w:name="_Toc304593810"/>
       <w:r>
         <w:lastRenderedPageBreak/>
         <w:t>Diseño</w:t>
       </w:r>
-      <w:bookmarkEnd w:id="1"/>
+      <w:bookmarkEnd w:id="0"/>
       <w:r>
         <w:tab/>
       </w:r>
@@ -1441,15 +1425,7 @@
         <w:spacing w:after="0"/>
       </w:pPr>
       <w:r>
-        <w:t>Características particulares dentro de la organización elegida (</w:t>
-      </w:r>
-      <w:proofErr w:type="spellStart"/>
-      <w:r>
-        <w:t>ej</w:t>
-      </w:r>
-      <w:proofErr w:type="spellEnd"/>
-      <w:r>
-        <w:t>: función de dispersión para el Hash).</w:t>
+        <w:t>Características particulares dentro de la organización elegida (ej: función de dispersión para el Hash).</w:t>
       </w:r>
     </w:p>
     <w:p>
@@ -1504,11 +1480,11 @@
       <w:pPr>
         <w:pStyle w:val="Heading2"/>
       </w:pPr>
-      <w:bookmarkStart w:id="2" w:name="_Toc304593811"/>
+      <w:bookmarkStart w:id="1" w:name="_Toc304593811"/>
       <w:r>
         <w:t>Distrito</w:t>
       </w:r>
-      <w:bookmarkEnd w:id="2"/>
+      <w:bookmarkEnd w:id="1"/>
     </w:p>
     <w:p>
       <w:pPr>
@@ -1610,15 +1586,7 @@
         <w:spacing w:after="0"/>
       </w:pPr>
       <w:r>
-        <w:t xml:space="preserve">De esta forma es posible diseñar una función de dispersión así como el tamaño de los </w:t>
-      </w:r>
-      <w:proofErr w:type="spellStart"/>
-      <w:r>
-        <w:t>buckets</w:t>
-      </w:r>
-      <w:proofErr w:type="spellEnd"/>
-      <w:r>
-        <w:t xml:space="preserve"> para poder recuperar un distrito en la </w:t>
+        <w:t xml:space="preserve">De esta forma es posible diseñar una función de dispersión así como el tamaño de los buckets para poder recuperar un distrito en la </w:t>
       </w:r>
       <w:r>
         <w:t>primera</w:t>
@@ -1652,6 +1620,7 @@
         </w:numPr>
         <w:spacing w:after="0"/>
       </w:pPr>
+      <w:commentRangeStart w:id="2"/>
       <w:r>
         <w:t>Fun</w:t>
       </w:r>
@@ -1660,6 +1629,13 @@
       </w:r>
       <w:r>
         <w:t>ión de Hash: A determinar.</w:t>
+      </w:r>
+      <w:commentRangeEnd w:id="2"/>
+      <w:r>
+        <w:rPr>
+          <w:rStyle w:val="CommentReference"/>
+        </w:rPr>
+        <w:commentReference w:id="2"/>
       </w:r>
     </w:p>
     <w:p>
@@ -1671,14 +1647,10 @@
         </w:numPr>
         <w:spacing w:after="0"/>
       </w:pPr>
-      <w:r>
-        <w:t xml:space="preserve">Tamaño </w:t>
-      </w:r>
-      <w:proofErr w:type="spellStart"/>
-      <w:r>
-        <w:t>Bucket</w:t>
-      </w:r>
-      <w:proofErr w:type="spellEnd"/>
+      <w:commentRangeStart w:id="3"/>
+      <w:r>
+        <w:t>Tamaño Bucket</w:t>
+      </w:r>
       <w:r>
         <w:t>/Bloque</w:t>
       </w:r>
@@ -1690,6 +1662,13 @@
       </w:r>
       <w:r>
         <w:t>A determinar.</w:t>
+      </w:r>
+      <w:commentRangeEnd w:id="3"/>
+      <w:r>
+        <w:rPr>
+          <w:rStyle w:val="CommentReference"/>
+        </w:rPr>
+        <w:commentReference w:id="3"/>
       </w:r>
     </w:p>
     <w:p>
@@ -1795,21 +1774,12 @@
         </w:rPr>
         <w:t>(</w:t>
       </w:r>
-      <w:proofErr w:type="spellStart"/>
       <w:r>
         <w:rPr>
           <w:sz w:val="23"/>
           <w:szCs w:val="23"/>
         </w:rPr>
-        <w:t>longitudRegistro</w:t>
-      </w:r>
-      <w:proofErr w:type="spellEnd"/>
-      <w:r>
-        <w:rPr>
-          <w:sz w:val="23"/>
-          <w:szCs w:val="23"/>
-        </w:rPr>
-        <w:t>,</w:t>
+        <w:t>longitudRegistro,</w:t>
       </w:r>
       <w:r>
         <w:rPr>
@@ -1870,19 +1840,12 @@
       <w:r>
         <w:t>(</w:t>
       </w:r>
-      <w:proofErr w:type="spellStart"/>
-      <w:r>
-        <w:t>bloqueDesborde</w:t>
-      </w:r>
-      <w:proofErr w:type="spellEnd"/>
-      <w:r>
-        <w:t xml:space="preserve">, </w:t>
-      </w:r>
-      <w:proofErr w:type="spellStart"/>
+      <w:r>
+        <w:t xml:space="preserve">bloqueDesborde, </w:t>
+      </w:r>
       <w:r>
         <w:t>espacioOcupado</w:t>
       </w:r>
-      <w:proofErr w:type="spellEnd"/>
       <w:r>
         <w:t>, (Distrito)*)</w:t>
       </w:r>
@@ -2204,6 +2167,748 @@
         <w:t>42</w:t>
       </w:r>
     </w:p>
+    <w:p>
+      <w:pPr>
+        <w:rPr>
+          <w:rFonts w:asciiTheme="majorHAnsi" w:eastAsiaTheme="majorEastAsia" w:hAnsiTheme="majorHAnsi" w:cstheme="majorBidi"/>
+          <w:b/>
+          <w:bCs/>
+          <w:color w:val="4F81BD" w:themeColor="accent1"/>
+          <w:sz w:val="26"/>
+          <w:szCs w:val="26"/>
+        </w:rPr>
+      </w:pPr>
+      <w:r>
+        <w:br w:type="page"/>
+      </w:r>
+    </w:p>
+    <w:p>
+      <w:pPr>
+        <w:pStyle w:val="Heading2"/>
+      </w:pPr>
+      <w:r>
+        <w:lastRenderedPageBreak/>
+        <w:t>Votante</w:t>
+      </w:r>
+    </w:p>
+    <w:p>
+      <w:pPr>
+        <w:spacing w:after="0"/>
+        <w:rPr>
+          <w:b/>
+          <w:u w:val="single"/>
+        </w:rPr>
+      </w:pPr>
+      <w:r>
+        <w:rPr>
+          <w:b/>
+          <w:u w:val="single"/>
+        </w:rPr>
+        <w:t>Organización</w:t>
+      </w:r>
+    </w:p>
+    <w:p>
+      <w:pPr>
+        <w:spacing w:after="0"/>
+      </w:pPr>
+      <w:r>
+        <w:t>Archivo de bloque con Registros de datos de longitud variable (RLV) guardados en un Hash de dispersión fija con zona de desborde. La zona de desborde será un archivo secuencial de RLV organizado por bloques para poder direccionar a otra cubeta.</w:t>
+      </w:r>
+    </w:p>
+    <w:p>
+      <w:pPr>
+        <w:rPr>
+          <w:b/>
+          <w:u w:val="single"/>
+        </w:rPr>
+      </w:pPr>
+      <w:r>
+        <w:rPr>
+          <w:b/>
+          <w:u w:val="single"/>
+        </w:rPr>
+        <w:t>Razones</w:t>
+      </w:r>
+    </w:p>
+    <w:p>
+      <w:pPr>
+        <w:pStyle w:val="ListParagraph"/>
+        <w:numPr>
+          <w:ilvl w:val="0"/>
+          <w:numId w:val="3"/>
+        </w:numPr>
+        <w:spacing w:after="0"/>
+      </w:pPr>
+      <w:r>
+        <w:t>Nin</w:t>
+      </w:r>
+      <w:r>
+        <w:t>guna funcionalidad de la aplicación requiere recorrer distritos secuencialmente una vez que encontramos a uno.</w:t>
+      </w:r>
+    </w:p>
+    <w:p>
+      <w:pPr>
+        <w:pStyle w:val="ListParagraph"/>
+        <w:numPr>
+          <w:ilvl w:val="0"/>
+          <w:numId w:val="3"/>
+        </w:numPr>
+        <w:spacing w:after="0"/>
+      </w:pPr>
+      <w:r>
+        <w:t>Es necesario, para poder proveer una buena experiencia de usuario al electorado, poder acceder a la información de un votante en la menor cantidad de accesos a disco posible y de forma aleatoria.</w:t>
+      </w:r>
+    </w:p>
+    <w:p>
+      <w:pPr>
+        <w:pStyle w:val="ListParagraph"/>
+        <w:numPr>
+          <w:ilvl w:val="0"/>
+          <w:numId w:val="3"/>
+        </w:numPr>
+        <w:spacing w:after="0"/>
+      </w:pPr>
+      <w:r>
+        <w:t xml:space="preserve">Una función de hashing, </w:t>
+      </w:r>
+      <w:r>
+        <w:t xml:space="preserve">y </w:t>
+      </w:r>
+      <w:r>
+        <w:t xml:space="preserve">tamaño de bloque (tanto de datos como de desborde) correctamente elegidos pueden hacer que en el momento más crítico (el día de las elecciones) la cantidad de lecturas necesarias para acceder a un </w:t>
+      </w:r>
+      <w:r>
+        <w:t>votante sea baja.</w:t>
+      </w:r>
+      <w:r>
+        <w:t xml:space="preserve"> </w:t>
+      </w:r>
+      <w:r>
+        <w:t>Veamos esto con un poco más de detalle:</w:t>
+      </w:r>
+    </w:p>
+    <w:p>
+      <w:pPr>
+        <w:pStyle w:val="ListParagraph"/>
+        <w:numPr>
+          <w:ilvl w:val="1"/>
+          <w:numId w:val="3"/>
+        </w:numPr>
+        <w:spacing w:after="0"/>
+      </w:pPr>
+      <w:r>
+        <w:t>Durante una elección, si un bloque se desborda debido al crecimiento de un registro, solamente se necesitaría de otro bloque para acceder a un votante. Es decir, que en la gran mayoría de los casos, como máximo se necesitarían 2 accesos a disco.</w:t>
+      </w:r>
+    </w:p>
+    <w:p>
+      <w:pPr>
+        <w:pStyle w:val="ListParagraph"/>
+        <w:numPr>
+          <w:ilvl w:val="1"/>
+          <w:numId w:val="3"/>
+        </w:numPr>
+        <w:spacing w:after="0"/>
+      </w:pPr>
+      <w:r>
+        <w:t>Una vez que las elecciones finalizan, se puede evaluar el estado del hash para determinar si una re-estructuración de mantenimiento es conveniente (en base a la cantidad de bloques con desborde).</w:t>
+      </w:r>
+    </w:p>
+    <w:p>
+      <w:pPr>
+        <w:spacing w:after="0"/>
+        <w:rPr>
+          <w:b/>
+          <w:u w:val="single"/>
+        </w:rPr>
+      </w:pPr>
+      <w:r>
+        <w:rPr>
+          <w:b/>
+          <w:u w:val="single"/>
+        </w:rPr>
+        <w:t>Características Particulares</w:t>
+      </w:r>
+    </w:p>
+    <w:p>
+      <w:pPr>
+        <w:pStyle w:val="ListParagraph"/>
+        <w:numPr>
+          <w:ilvl w:val="0"/>
+          <w:numId w:val="3"/>
+        </w:numPr>
+        <w:spacing w:after="0"/>
+      </w:pPr>
+      <w:r>
+        <w:t>Fun</w:t>
+      </w:r>
+      <w:r>
+        <w:t>c</w:t>
+      </w:r>
+      <w:r>
+        <w:t xml:space="preserve">ión de Hash: </w:t>
+      </w:r>
+      <w:r>
+        <w:t>Considerando que el DNI de un argentino tiene 8 dígitos, tomamos los últimos 6 para determinar el bloque a donde se debe guardar el votante</w:t>
+      </w:r>
+      <w:r>
+        <w:t>.</w:t>
+      </w:r>
+    </w:p>
+    <w:p>
+      <w:pPr>
+        <w:pStyle w:val="ListParagraph"/>
+        <w:numPr>
+          <w:ilvl w:val="0"/>
+          <w:numId w:val="3"/>
+        </w:numPr>
+        <w:spacing w:after="0"/>
+      </w:pPr>
+      <w:r>
+        <w:t>Tamaño Bucket/Bloque:</w:t>
+      </w:r>
+      <w:r>
+        <w:t xml:space="preserve"> </w:t>
+      </w:r>
+      <w:r>
+        <w:t>16</w:t>
+      </w:r>
+      <w:r>
+        <w:t xml:space="preserve"> KB.</w:t>
+      </w:r>
+    </w:p>
+    <w:p>
+      <w:pPr>
+        <w:pStyle w:val="ListParagraph"/>
+        <w:numPr>
+          <w:ilvl w:val="1"/>
+          <w:numId w:val="3"/>
+        </w:numPr>
+        <w:spacing w:after="0"/>
+      </w:pPr>
+      <w:r>
+        <w:t>T</w:t>
+      </w:r>
+      <w:r>
+        <w:t>eniendo en cuenta que el padrón electoral argentino en la última elección fue de 28000000 votantes usaremos</w:t>
+      </w:r>
+      <w:r>
+        <w:t xml:space="preserve"> bloques que puedan guardar aproximadamente 28 registros.</w:t>
+      </w:r>
+    </w:p>
+    <w:p>
+      <w:pPr>
+        <w:pStyle w:val="ListParagraph"/>
+        <w:numPr>
+          <w:ilvl w:val="1"/>
+          <w:numId w:val="3"/>
+        </w:numPr>
+        <w:spacing w:after="0"/>
+      </w:pPr>
+      <w:r>
+        <w:t xml:space="preserve">A </w:t>
+      </w:r>
+      <w:r>
+        <w:t xml:space="preserve">partir del tamaño del </w:t>
+      </w:r>
+      <w:hyperlink w:anchor="votanteblockav" w:history="1">
+        <w:r>
+          <w:rPr>
+            <w:rStyle w:val="Hyperlink"/>
+          </w:rPr>
+          <w:t>tamaño promedio del bloque</w:t>
+        </w:r>
+      </w:hyperlink>
+      <w:r>
+        <w:t xml:space="preserve"> y que debemos usar el valor más cercano hacia arriba de 512 * 2^n. </w:t>
+      </w:r>
+    </w:p>
+    <w:p>
+      <w:pPr>
+        <w:pStyle w:val="ListParagraph"/>
+        <w:numPr>
+          <w:ilvl w:val="0"/>
+          <w:numId w:val="3"/>
+        </w:numPr>
+        <w:spacing w:after="0"/>
+      </w:pPr>
+      <w:r>
+        <w:t>Factor empaquetamiento (registros ocupados / espacio disponible): A determinar</w:t>
+      </w:r>
+      <w:r>
+        <w:t xml:space="preserve"> (debería ser cercano a 100%)</w:t>
+      </w:r>
+      <w:r>
+        <w:t>.</w:t>
+      </w:r>
+    </w:p>
+    <w:p>
+      <w:pPr>
+        <w:pStyle w:val="ListParagraph"/>
+        <w:numPr>
+          <w:ilvl w:val="0"/>
+          <w:numId w:val="3"/>
+        </w:numPr>
+        <w:spacing w:after="0"/>
+      </w:pPr>
+      <w:r>
+        <w:t xml:space="preserve">El bloque se considera desbordado cuando se algún </w:t>
+      </w:r>
+      <w:r>
+        <w:t>votante</w:t>
+      </w:r>
+      <w:r>
+        <w:t xml:space="preserve"> no pueda insertarse por tener tamaño mayor al espacio </w:t>
+      </w:r>
+      <w:r>
+        <w:t>libre disponible o alguna actualización haga que el bloque se desborde.</w:t>
+      </w:r>
+    </w:p>
+    <w:p>
+      <w:pPr>
+        <w:spacing w:after="0"/>
+        <w:rPr>
+          <w:b/>
+          <w:u w:val="single"/>
+        </w:rPr>
+      </w:pPr>
+      <w:r>
+        <w:rPr>
+          <w:b/>
+          <w:u w:val="single"/>
+        </w:rPr>
+        <w:t>Re</w:t>
+      </w:r>
+      <w:r>
+        <w:rPr>
+          <w:b/>
+          <w:u w:val="single"/>
+        </w:rPr>
+        <w:t>gistros</w:t>
+      </w:r>
+    </w:p>
+    <w:p>
+      <w:pPr>
+        <w:spacing w:after="0"/>
+      </w:pPr>
+      <w:r>
+        <w:t>Se utilizara solo un registro de datos, de la forma:</w:t>
+      </w:r>
+    </w:p>
+    <w:p>
+      <w:pPr>
+        <w:pStyle w:val="ListParagraph"/>
+        <w:numPr>
+          <w:ilvl w:val="0"/>
+          <w:numId w:val="5"/>
+        </w:numPr>
+        <w:spacing w:after="0"/>
+      </w:pPr>
+      <w:r>
+        <w:t>Votante (</w:t>
+      </w:r>
+      <w:r>
+        <w:t xml:space="preserve">longitudRegistro, longitudDNI, </w:t>
+      </w:r>
+      <w:r>
+        <w:t xml:space="preserve">(DNI)i, </w:t>
+      </w:r>
+      <w:r>
+        <w:t xml:space="preserve">longitudNyA, </w:t>
+      </w:r>
+      <w:r>
+        <w:t xml:space="preserve">NombreyApellido, </w:t>
+      </w:r>
+      <w:r>
+        <w:t xml:space="preserve">longitudClave, </w:t>
+      </w:r>
+      <w:r>
+        <w:t>clave, domicilio(</w:t>
+      </w:r>
+      <w:r>
+        <w:t xml:space="preserve">longitudCalle, </w:t>
+      </w:r>
+      <w:r>
+        <w:t xml:space="preserve">calle, </w:t>
+      </w:r>
+      <w:r>
+        <w:t xml:space="preserve">longitudNumero, </w:t>
+      </w:r>
+      <w:r>
+        <w:t xml:space="preserve">nro), </w:t>
+      </w:r>
+      <w:r>
+        <w:t xml:space="preserve">longitudDistrito, </w:t>
+      </w:r>
+      <w:r>
+        <w:t>(distrito)ie, ((eleccion(fecha(</w:t>
+      </w:r>
+      <w:r>
+        <w:t xml:space="preserve">longitudAño, </w:t>
+      </w:r>
+      <w:r>
+        <w:t>a</w:t>
+      </w:r>
+      <w:r>
+        <w:t>ñ</w:t>
+      </w:r>
+      <w:r>
+        <w:t>o,</w:t>
+      </w:r>
+      <w:r>
+        <w:t>longitudDia,</w:t>
+      </w:r>
+      <w:r>
+        <w:t xml:space="preserve"> dia, </w:t>
+      </w:r>
+      <w:r>
+        <w:t xml:space="preserve">longitudMes, </w:t>
+      </w:r>
+      <w:r>
+        <w:t xml:space="preserve">mes), </w:t>
+      </w:r>
+      <w:r>
+        <w:t xml:space="preserve">longitudCargo, </w:t>
+      </w:r>
+      <w:r>
+        <w:t>cargo))ie)*)</w:t>
+      </w:r>
+    </w:p>
+    <w:tbl>
+      <w:tblPr>
+        <w:tblStyle w:val="TableGrid"/>
+        <w:tblW w:w="0" w:type="auto"/>
+        <w:tblLook w:val="04A0" w:firstRow="1" w:lastRow="0" w:firstColumn="1" w:lastColumn="0" w:noHBand="0" w:noVBand="1"/>
+      </w:tblPr>
+      <w:tblGrid>
+        <w:gridCol w:w="9779"/>
+      </w:tblGrid>
+      <w:tr>
+        <w:tc>
+          <w:tcPr>
+            <w:tcW w:w="9779" w:type="dxa"/>
+            <w:shd w:val="clear" w:color="auto" w:fill="EAF1DD" w:themeFill="accent3" w:themeFillTint="33"/>
+          </w:tcPr>
+          <w:p>
+            <w:r>
+              <w:rPr>
+                <w:b/>
+              </w:rPr>
+              <w:t>Nota</w:t>
+            </w:r>
+            <w:r>
+              <w:rPr>
+                <w:b/>
+              </w:rPr>
+              <w:t xml:space="preserve">: </w:t>
+            </w:r>
+            <w:r>
+              <w:t>La longitud de algunos campos constantes tales como la clave o el DNI no es necesaria, pero sirve para usar una única implementación de RLV. De esta forma se disminuye el trabajo necesario para llevar a cabo esta organización.</w:t>
+            </w:r>
+          </w:p>
+        </w:tc>
+      </w:tr>
+    </w:tbl>
+    <w:p>
+      <w:pPr>
+        <w:spacing w:after="0"/>
+        <w:rPr>
+          <w:b/>
+          <w:u w:val="single"/>
+        </w:rPr>
+      </w:pPr>
+    </w:p>
+    <w:p>
+      <w:pPr>
+        <w:spacing w:after="0"/>
+      </w:pPr>
+      <w:r>
+        <w:t>El campo de la longitud del registro es de 2 bytes. Los campos de control de cada campo son de 1 byte.</w:t>
+      </w:r>
+    </w:p>
+    <w:p>
+      <w:pPr>
+        <w:spacing w:after="0"/>
+        <w:rPr>
+          <w:b/>
+          <w:u w:val="single"/>
+        </w:rPr>
+      </w:pPr>
+      <w:r>
+        <w:rPr>
+          <w:b/>
+          <w:u w:val="single"/>
+        </w:rPr>
+        <w:t xml:space="preserve">Tamaño promedio </w:t>
+      </w:r>
+      <w:r>
+        <w:rPr>
+          <w:b/>
+          <w:u w:val="single"/>
+        </w:rPr>
+        <w:t>registro</w:t>
+      </w:r>
+    </w:p>
+    <w:p>
+      <w:pPr>
+        <w:spacing w:after="0"/>
+      </w:pPr>
+      <w:r>
+        <w:t>Para calcular el tamaño promedio de un registro consideramos la siguiente longitud de sus campos.</w:t>
+      </w:r>
+    </w:p>
+    <w:p>
+      <w:pPr>
+        <w:pStyle w:val="ListParagraph"/>
+        <w:numPr>
+          <w:ilvl w:val="0"/>
+          <w:numId w:val="5"/>
+        </w:numPr>
+        <w:spacing w:after="0"/>
+      </w:pPr>
+      <w:r>
+        <w:t>Control: 12 bytes.</w:t>
+      </w:r>
+    </w:p>
+    <w:p>
+      <w:pPr>
+        <w:pStyle w:val="ListParagraph"/>
+        <w:numPr>
+          <w:ilvl w:val="0"/>
+          <w:numId w:val="5"/>
+        </w:numPr>
+        <w:spacing w:after="0"/>
+      </w:pPr>
+      <w:r>
+        <w:t>DNI: 4 bytes.</w:t>
+      </w:r>
+    </w:p>
+    <w:p>
+      <w:pPr>
+        <w:pStyle w:val="ListParagraph"/>
+        <w:numPr>
+          <w:ilvl w:val="0"/>
+          <w:numId w:val="5"/>
+        </w:numPr>
+        <w:spacing w:after="0"/>
+      </w:pPr>
+      <w:r>
+        <w:t>Nombre y Ape</w:t>
+      </w:r>
+      <w:r>
+        <w:t>llido: En promedio consideramos 25</w:t>
+      </w:r>
+      <w:r>
+        <w:t xml:space="preserve"> bytes.</w:t>
+      </w:r>
+    </w:p>
+    <w:p>
+      <w:pPr>
+        <w:pStyle w:val="ListParagraph"/>
+        <w:numPr>
+          <w:ilvl w:val="0"/>
+          <w:numId w:val="5"/>
+        </w:numPr>
+        <w:spacing w:after="0"/>
+      </w:pPr>
+      <w:r>
+        <w:lastRenderedPageBreak/>
+        <w:t>Clave: 4 bytes. La clave será 4 caracteres cualesquiera. Tomamos como ejemplo la clave bancaria.</w:t>
+      </w:r>
+    </w:p>
+    <w:p>
+      <w:pPr>
+        <w:pStyle w:val="ListParagraph"/>
+        <w:numPr>
+          <w:ilvl w:val="0"/>
+          <w:numId w:val="5"/>
+        </w:numPr>
+        <w:spacing w:after="0"/>
+      </w:pPr>
+      <w:r>
+        <w:t>Calle: En promedio, 10 bytes.</w:t>
+      </w:r>
+    </w:p>
+    <w:p>
+      <w:pPr>
+        <w:pStyle w:val="ListParagraph"/>
+        <w:numPr>
+          <w:ilvl w:val="0"/>
+          <w:numId w:val="5"/>
+        </w:numPr>
+        <w:spacing w:after="0"/>
+      </w:pPr>
+      <w:r>
+        <w:t>Numero: 2 bytes.</w:t>
+      </w:r>
+    </w:p>
+    <w:p>
+      <w:pPr>
+        <w:pStyle w:val="ListParagraph"/>
+        <w:numPr>
+          <w:ilvl w:val="0"/>
+          <w:numId w:val="5"/>
+        </w:numPr>
+        <w:spacing w:after="0"/>
+      </w:pPr>
+      <w:r>
+        <w:t>Distrito: En promedio, 10 bytes.</w:t>
+      </w:r>
+    </w:p>
+    <w:p>
+      <w:pPr>
+        <w:pStyle w:val="ListParagraph"/>
+        <w:numPr>
+          <w:ilvl w:val="0"/>
+          <w:numId w:val="5"/>
+        </w:numPr>
+        <w:spacing w:after="0"/>
+      </w:pPr>
+      <w:r>
+        <w:t>Fecha: 4 bytes.</w:t>
+      </w:r>
+    </w:p>
+    <w:p>
+      <w:pPr>
+        <w:pStyle w:val="ListParagraph"/>
+        <w:numPr>
+          <w:ilvl w:val="0"/>
+          <w:numId w:val="5"/>
+        </w:numPr>
+        <w:spacing w:after="0"/>
+      </w:pPr>
+      <w:r>
+        <w:t>Cargo: En promedio, 10 bytes.</w:t>
+      </w:r>
+    </w:p>
+    <w:p>
+      <w:pPr>
+        <w:pStyle w:val="ListParagraph"/>
+        <w:numPr>
+          <w:ilvl w:val="0"/>
+          <w:numId w:val="5"/>
+        </w:numPr>
+        <w:spacing w:after="0"/>
+      </w:pPr>
+      <w:r>
+        <w:t>Elecciones promedio: En el DNI hay 32 lugares para anotaciones. Consideramos un adicional del 25% ya que muchas veces se da la situación que estos luga</w:t>
+      </w:r>
+      <w:r>
+        <w:t>res se llenan. Aproximadamente 2</w:t>
+      </w:r>
+      <w:r>
+        <w:t>0 elecciones como promedio</w:t>
+      </w:r>
+      <w:r>
+        <w:t>, considerando que hay gente de todas las edades votando</w:t>
+      </w:r>
+      <w:r>
+        <w:t>.</w:t>
+      </w:r>
+    </w:p>
+    <w:p>
+      <w:pPr>
+        <w:spacing w:after="0"/>
+      </w:pPr>
+      <w:r>
+        <w:t xml:space="preserve">El tamaño promedio de un registro sería de </w:t>
+      </w:r>
+      <w:r>
+        <w:t>347</w:t>
+      </w:r>
+      <w:r>
+        <w:t xml:space="preserve"> bytes.</w:t>
+      </w:r>
+    </w:p>
+    <w:p>
+      <w:pPr>
+        <w:spacing w:after="0"/>
+        <w:rPr>
+          <w:b/>
+          <w:u w:val="single"/>
+        </w:rPr>
+      </w:pPr>
+    </w:p>
+    <w:p>
+      <w:pPr>
+        <w:spacing w:after="0"/>
+        <w:rPr>
+          <w:b/>
+          <w:u w:val="single"/>
+        </w:rPr>
+      </w:pPr>
+      <w:r>
+        <w:rPr>
+          <w:b/>
+          <w:u w:val="single"/>
+        </w:rPr>
+        <w:t>Bloques</w:t>
+      </w:r>
+    </w:p>
+    <w:p>
+      <w:pPr>
+        <w:spacing w:after="0"/>
+      </w:pPr>
+      <w:r>
+        <w:t>Los bloques del archivo de datos y de desborde serán de la forma:</w:t>
+      </w:r>
+    </w:p>
+    <w:p>
+      <w:pPr>
+        <w:pStyle w:val="ListParagraph"/>
+        <w:numPr>
+          <w:ilvl w:val="0"/>
+          <w:numId w:val="5"/>
+        </w:numPr>
+        <w:spacing w:after="0"/>
+        <w:rPr>
+          <w:b/>
+        </w:rPr>
+      </w:pPr>
+      <w:r>
+        <w:rPr>
+          <w:b/>
+        </w:rPr>
+        <w:t>B</w:t>
+      </w:r>
+      <w:r>
+        <w:t>(</w:t>
+      </w:r>
+      <w:r>
+        <w:t>bloqueDesborde, espacioOcupado, (</w:t>
+      </w:r>
+      <w:r>
+        <w:t>Votante</w:t>
+      </w:r>
+      <w:r>
+        <w:t>)*)</w:t>
+      </w:r>
+    </w:p>
+    <w:p>
+      <w:pPr>
+        <w:spacing w:after="0"/>
+      </w:pPr>
+      <w:bookmarkStart w:id="4" w:name="votanteblockav"/>
+      <w:r>
+        <w:t>De esta forma el tamaño promedio de bloque será</w:t>
+      </w:r>
+    </w:p>
+    <w:bookmarkEnd w:id="4"/>
+    <w:p>
+      <w:pPr>
+        <w:spacing w:after="0"/>
+        <w:rPr>
+          <w:lang w:val="en-US"/>
+        </w:rPr>
+      </w:pPr>
+      <w:r>
+        <w:rPr>
+          <w:lang w:val="en-US"/>
+        </w:rPr>
+        <w:t>28 votantes * 347 bytes + 4 bytes + 2 bytes = 9722 bytes.</w:t>
+      </w:r>
+      <w:bookmarkStart w:id="5" w:name="_GoBack"/>
+      <w:bookmarkEnd w:id="5"/>
+    </w:p>
     <w:sectPr>
       <w:pgSz w:w="11907" w:h="16840" w:code="9"/>
       <w:pgMar w:top="1134" w:right="1134" w:bottom="1134" w:left="1134" w:header="720" w:footer="720" w:gutter="0"/>
@@ -2212,6 +2917,49 @@
     </w:sectPr>
   </w:body>
 </w:document>
+</file>
+
+<file path=word/comments.xml><?xml version="1.0" encoding="utf-8"?>
+<w:comments xmlns:wpc="http://schemas.microsoft.com/office/word/2010/wordprocessingCanvas" xmlns:mc="http://schemas.openxmlformats.org/markup-compatibility/2006" xmlns:o="urn:schemas-microsoft-com:office:office" xmlns:r="http://schemas.openxmlformats.org/officeDocument/2006/relationships" xmlns:m="http://schemas.openxmlformats.org/officeDocument/2006/math" xmlns:v="urn:schemas-microsoft-com:vml" xmlns:wp14="http://schemas.microsoft.com/office/word/2010/wordprocessingDrawing" xmlns:wp="http://schemas.openxmlformats.org/drawingml/2006/wordprocessingDrawing" xmlns:w10="urn:schemas-microsoft-com:office:word" xmlns:w="http://schemas.openxmlformats.org/wordprocessingml/2006/main" xmlns:w14="http://schemas.microsoft.com/office/word/2010/wordml" xmlns:wpg="http://schemas.microsoft.com/office/word/2010/wordprocessingGroup" xmlns:wpi="http://schemas.microsoft.com/office/word/2010/wordprocessingInk" xmlns:wne="http://schemas.microsoft.com/office/word/2006/wordml" xmlns:wps="http://schemas.microsoft.com/office/word/2010/wordprocessingShape" mc:Ignorable="w14 wp14">
+  <w:comment w:id="2" w:author="Damian Schenkelman" w:date="2011-09-24T14:16:00Z" w:initials="DS">
+    <w:p>
+      <w:pPr>
+        <w:pStyle w:val="CommentText"/>
+      </w:pPr>
+      <w:r>
+        <w:rPr>
+          <w:rStyle w:val="CommentReference"/>
+        </w:rPr>
+        <w:annotationRef/>
+      </w:r>
+      <w:r>
+        <w:rPr>
+          <w:color w:val="FF0000"/>
+        </w:rPr>
+        <w:t>(Mucho cuidado en cómo la seleccionan)</w:t>
+      </w:r>
+    </w:p>
+  </w:comment>
+  <w:comment w:id="3" w:author="Damian Schenkelman" w:date="2011-09-24T14:16:00Z" w:initials="DS">
+    <w:p>
+      <w:pPr>
+        <w:pStyle w:val="CommentText"/>
+      </w:pPr>
+      <w:r>
+        <w:rPr>
+          <w:rStyle w:val="CommentReference"/>
+        </w:rPr>
+        <w:annotationRef/>
+      </w:r>
+      <w:r>
+        <w:rPr>
+          <w:color w:val="FF0000"/>
+        </w:rPr>
+        <w:t>(Debe ser parametrizable vía archivo de configuración)</w:t>
+      </w:r>
+    </w:p>
+  </w:comment>
+</w:comments>
 </file>
 
 <file path=word/numbering.xml><?xml version="1.0" encoding="utf-8"?>
@@ -2332,7 +3080,7 @@
   <w:abstractNum w:abstractNumId="1">
     <w:nsid w:val="2EF17FB5"/>
     <w:multiLevelType w:val="hybridMultilevel"/>
-    <w:tmpl w:val="E7565466"/>
+    <w:tmpl w:val="BCB02AE2"/>
     <w:lvl w:ilvl="0" w:tplc="2C0A0001">
       <w:start w:val="1"/>
       <w:numFmt w:val="bullet"/>
@@ -3174,7 +3922,6 @@
   <w:style w:type="character" w:default="1" w:styleId="DefaultParagraphFont">
     <w:name w:val="Default Paragraph Font"/>
     <w:uiPriority w:val="1"/>
-    <w:semiHidden/>
     <w:unhideWhenUsed/>
   </w:style>
   <w:style w:type="table" w:default="1" w:styleId="TableNormal">
@@ -3748,6 +4495,74 @@
       <w:color w:val="000000"/>
       <w:sz w:val="24"/>
       <w:szCs w:val="24"/>
+    </w:rPr>
+  </w:style>
+  <w:style w:type="character" w:styleId="CommentReference">
+    <w:name w:val="annotation reference"/>
+    <w:basedOn w:val="DefaultParagraphFont"/>
+    <w:uiPriority w:val="99"/>
+    <w:semiHidden/>
+    <w:unhideWhenUsed/>
+    <w:rsid w:val="006B5AA3"/>
+    <w:rPr>
+      <w:sz w:val="16"/>
+      <w:szCs w:val="16"/>
+    </w:rPr>
+  </w:style>
+  <w:style w:type="paragraph" w:styleId="CommentText">
+    <w:name w:val="annotation text"/>
+    <w:basedOn w:val="Normal"/>
+    <w:link w:val="CommentTextChar"/>
+    <w:uiPriority w:val="99"/>
+    <w:semiHidden/>
+    <w:unhideWhenUsed/>
+    <w:rsid w:val="006B5AA3"/>
+    <w:pPr>
+      <w:spacing w:line="240" w:lineRule="auto"/>
+    </w:pPr>
+    <w:rPr>
+      <w:sz w:val="20"/>
+      <w:szCs w:val="20"/>
+    </w:rPr>
+  </w:style>
+  <w:style w:type="character" w:customStyle="1" w:styleId="CommentTextChar">
+    <w:name w:val="Comment Text Char"/>
+    <w:basedOn w:val="DefaultParagraphFont"/>
+    <w:link w:val="CommentText"/>
+    <w:uiPriority w:val="99"/>
+    <w:semiHidden/>
+    <w:rsid w:val="006B5AA3"/>
+    <w:rPr>
+      <w:sz w:val="20"/>
+      <w:szCs w:val="20"/>
+    </w:rPr>
+  </w:style>
+  <w:style w:type="paragraph" w:styleId="CommentSubject">
+    <w:name w:val="annotation subject"/>
+    <w:basedOn w:val="CommentText"/>
+    <w:next w:val="CommentText"/>
+    <w:link w:val="CommentSubjectChar"/>
+    <w:uiPriority w:val="99"/>
+    <w:semiHidden/>
+    <w:unhideWhenUsed/>
+    <w:rsid w:val="006B5AA3"/>
+    <w:rPr>
+      <w:b/>
+      <w:bCs/>
+    </w:rPr>
+  </w:style>
+  <w:style w:type="character" w:customStyle="1" w:styleId="CommentSubjectChar">
+    <w:name w:val="Comment Subject Char"/>
+    <w:basedOn w:val="CommentTextChar"/>
+    <w:link w:val="CommentSubject"/>
+    <w:uiPriority w:val="99"/>
+    <w:semiHidden/>
+    <w:rsid w:val="006B5AA3"/>
+    <w:rPr>
+      <w:b/>
+      <w:bCs/>
+      <w:sz w:val="20"/>
+      <w:szCs w:val="20"/>
     </w:rPr>
   </w:style>
 </w:styles>
@@ -4128,7 +4943,6 @@
   <w:style w:type="character" w:default="1" w:styleId="DefaultParagraphFont">
     <w:name w:val="Default Paragraph Font"/>
     <w:uiPriority w:val="1"/>
-    <w:semiHidden/>
     <w:unhideWhenUsed/>
   </w:style>
   <w:style w:type="table" w:default="1" w:styleId="TableNormal">
@@ -4702,6 +5516,74 @@
       <w:color w:val="000000"/>
       <w:sz w:val="24"/>
       <w:szCs w:val="24"/>
+    </w:rPr>
+  </w:style>
+  <w:style w:type="character" w:styleId="CommentReference">
+    <w:name w:val="annotation reference"/>
+    <w:basedOn w:val="DefaultParagraphFont"/>
+    <w:uiPriority w:val="99"/>
+    <w:semiHidden/>
+    <w:unhideWhenUsed/>
+    <w:rsid w:val="006B5AA3"/>
+    <w:rPr>
+      <w:sz w:val="16"/>
+      <w:szCs w:val="16"/>
+    </w:rPr>
+  </w:style>
+  <w:style w:type="paragraph" w:styleId="CommentText">
+    <w:name w:val="annotation text"/>
+    <w:basedOn w:val="Normal"/>
+    <w:link w:val="CommentTextChar"/>
+    <w:uiPriority w:val="99"/>
+    <w:semiHidden/>
+    <w:unhideWhenUsed/>
+    <w:rsid w:val="006B5AA3"/>
+    <w:pPr>
+      <w:spacing w:line="240" w:lineRule="auto"/>
+    </w:pPr>
+    <w:rPr>
+      <w:sz w:val="20"/>
+      <w:szCs w:val="20"/>
+    </w:rPr>
+  </w:style>
+  <w:style w:type="character" w:customStyle="1" w:styleId="CommentTextChar">
+    <w:name w:val="Comment Text Char"/>
+    <w:basedOn w:val="DefaultParagraphFont"/>
+    <w:link w:val="CommentText"/>
+    <w:uiPriority w:val="99"/>
+    <w:semiHidden/>
+    <w:rsid w:val="006B5AA3"/>
+    <w:rPr>
+      <w:sz w:val="20"/>
+      <w:szCs w:val="20"/>
+    </w:rPr>
+  </w:style>
+  <w:style w:type="paragraph" w:styleId="CommentSubject">
+    <w:name w:val="annotation subject"/>
+    <w:basedOn w:val="CommentText"/>
+    <w:next w:val="CommentText"/>
+    <w:link w:val="CommentSubjectChar"/>
+    <w:uiPriority w:val="99"/>
+    <w:semiHidden/>
+    <w:unhideWhenUsed/>
+    <w:rsid w:val="006B5AA3"/>
+    <w:rPr>
+      <w:b/>
+      <w:bCs/>
+    </w:rPr>
+  </w:style>
+  <w:style w:type="character" w:customStyle="1" w:styleId="CommentSubjectChar">
+    <w:name w:val="Comment Subject Char"/>
+    <w:basedOn w:val="CommentTextChar"/>
+    <w:link w:val="CommentSubject"/>
+    <w:uiPriority w:val="99"/>
+    <w:semiHidden/>
+    <w:rsid w:val="006B5AA3"/>
+    <w:rPr>
+      <w:b/>
+      <w:bCs/>
+      <w:sz w:val="20"/>
+      <w:szCs w:val="20"/>
     </w:rPr>
   </w:style>
 </w:styles>
@@ -4997,7 +5879,7 @@
 </file>
 
 <file path=customXml/itemProps1.xml><?xml version="1.0" encoding="utf-8"?>
-<ds:datastoreItem xmlns:ds="http://schemas.openxmlformats.org/officeDocument/2006/customXml" ds:itemID="{C0DA7E18-17BE-4CD2-B3AE-AA199FB0A28F}">
+<ds:datastoreItem xmlns:ds="http://schemas.openxmlformats.org/officeDocument/2006/customXml" ds:itemID="{2DC50F30-AB8D-42E9-865C-AA2FFFD73CEC}">
   <ds:schemaRefs>
     <ds:schemaRef ds:uri="http://schemas.openxmlformats.org/officeDocument/2006/bibliography"/>
   </ds:schemaRefs>

</xml_diff>

<commit_message>
# Updating docs with Eleccion design
</commit_message>
<xml_diff>
--- a/docs/Documentacion.docx
+++ b/docs/Documentacion.docx
@@ -4,6 +4,7 @@
   <w:body>
     <w:p>
       <w:pPr>
+        <w:ind w:left="708" w:hanging="708"/>
         <w:rPr>
           <w:rFonts w:ascii="Tahoma" w:hAnsi="Tahoma"/>
         </w:rPr>
@@ -43,7 +44,7 @@
           <v:shape id="_x0000_s1026" type="#_x0000_t75" style="position:absolute;margin-left:9pt;margin-top:-4.25pt;width:68.6pt;height:73.65pt;z-index:251659264">
             <v:imagedata r:id="rId7" o:title=""/>
           </v:shape>
-          <o:OLEObject Type="Embed" ProgID="MSPhotoEd.3" ShapeID="_x0000_s1026" DrawAspect="Content" ObjectID="_1378390475" r:id="rId8"/>
+          <o:OLEObject Type="Embed" ProgID="MSPhotoEd.3" ShapeID="_x0000_s1026" DrawAspect="Content" ObjectID="_1378396619" r:id="rId8"/>
         </w:pict>
       </w:r>
       <w:r>
@@ -55,7 +56,7 @@
           <v:shape id="_x0000_s1027" type="#_x0000_t75" style="position:absolute;margin-left:6in;margin-top:1.1pt;width:34.85pt;height:63pt;z-index:251660288">
             <v:imagedata r:id="rId9" o:title=""/>
           </v:shape>
-          <o:OLEObject Type="Embed" ProgID="MSPhotoEd.3" ShapeID="_x0000_s1027" DrawAspect="Content" ObjectID="_1378390476" r:id="rId10"/>
+          <o:OLEObject Type="Embed" ProgID="MSPhotoEd.3" ShapeID="_x0000_s1027" DrawAspect="Content" ObjectID="_1378396620" r:id="rId10"/>
         </w:pict>
       </w:r>
     </w:p>
@@ -404,8 +405,19 @@
           <w:sz w:val="28"/>
           <w:szCs w:val="28"/>
         </w:rPr>
-        <w:t>Nicolás Pablo Fernández Theillet</w:t>
-      </w:r>
+        <w:t xml:space="preserve">Nicolás Pablo Fernández </w:t>
+      </w:r>
+      <w:proofErr w:type="spellStart"/>
+      <w:r>
+        <w:rPr>
+          <w:rFonts w:ascii="Tahoma" w:eastAsia="MS Mincho" w:hAnsi="Tahoma" w:cs="Tahoma"/>
+          <w:bCs/>
+          <w:sz w:val="28"/>
+          <w:szCs w:val="28"/>
+        </w:rPr>
+        <w:t>Theillet</w:t>
+      </w:r>
+      <w:proofErr w:type="spellEnd"/>
     </w:p>
     <w:p>
       <w:pPr>
@@ -709,13 +721,23 @@
                 <w:szCs w:val="32"/>
               </w:rPr>
             </w:pPr>
+            <w:proofErr w:type="spellStart"/>
             <w:r>
               <w:rPr>
                 <w:bCs/>
                 <w:sz w:val="32"/>
                 <w:szCs w:val="32"/>
               </w:rPr>
-              <w:t>Gonzalez Durand, Juan Manuel</w:t>
+              <w:t>Gonzalez</w:t>
+            </w:r>
+            <w:proofErr w:type="spellEnd"/>
+            <w:r>
+              <w:rPr>
+                <w:bCs/>
+                <w:sz w:val="32"/>
+                <w:szCs w:val="32"/>
+              </w:rPr>
+              <w:t xml:space="preserve"> Durand, Juan Manuel</w:t>
             </w:r>
           </w:p>
         </w:tc>
@@ -1187,7 +1209,12 @@
             <w:pStyle w:val="TOCHeading"/>
           </w:pPr>
           <w:r>
-            <w:t>Índice</w:t>
+            <w:t>Ín</w:t>
+          </w:r>
+          <w:bookmarkStart w:id="0" w:name="_GoBack"/>
+          <w:bookmarkEnd w:id="0"/>
+          <w:r>
+            <w:t>dice</w:t>
           </w:r>
         </w:p>
         <w:p>
@@ -1210,7 +1237,7 @@
           <w:r>
             <w:fldChar w:fldCharType="separate"/>
           </w:r>
-          <w:hyperlink w:anchor="_Toc304593810" w:history="1">
+          <w:hyperlink w:anchor="_Toc304654788" w:history="1">
             <w:r>
               <w:rPr>
                 <w:rStyle w:val="Hyperlink"/>
@@ -1237,7 +1264,7 @@
                 <w:noProof/>
                 <w:webHidden/>
               </w:rPr>
-              <w:instrText xml:space="preserve"> PAGEREF _Toc304593810 \h </w:instrText>
+              <w:instrText xml:space="preserve"> PAGEREF _Toc304654788 \h </w:instrText>
             </w:r>
             <w:r>
               <w:rPr>
@@ -1279,7 +1306,7 @@
               <w:lang w:eastAsia="es-AR"/>
             </w:rPr>
           </w:pPr>
-          <w:hyperlink w:anchor="_Toc304593811" w:history="1">
+          <w:hyperlink w:anchor="_Toc304654789" w:history="1">
             <w:r>
               <w:rPr>
                 <w:rStyle w:val="Hyperlink"/>
@@ -1306,7 +1333,7 @@
                 <w:noProof/>
                 <w:webHidden/>
               </w:rPr>
-              <w:instrText xml:space="preserve"> PAGEREF _Toc304593811 \h </w:instrText>
+              <w:instrText xml:space="preserve"> PAGEREF _Toc304654789 \h </w:instrText>
             </w:r>
             <w:r>
               <w:rPr>
@@ -1327,6 +1354,145 @@
                 <w:webHidden/>
               </w:rPr>
               <w:t>3</w:t>
+            </w:r>
+            <w:r>
+              <w:rPr>
+                <w:noProof/>
+                <w:webHidden/>
+              </w:rPr>
+              <w:fldChar w:fldCharType="end"/>
+            </w:r>
+          </w:hyperlink>
+        </w:p>
+        <w:p>
+          <w:pPr>
+            <w:pStyle w:val="TOC2"/>
+            <w:tabs>
+              <w:tab w:val="right" w:leader="dot" w:pos="9629"/>
+            </w:tabs>
+            <w:rPr>
+              <w:noProof/>
+              <w:lang w:eastAsia="es-AR"/>
+            </w:rPr>
+          </w:pPr>
+          <w:hyperlink w:anchor="_Toc304654790" w:history="1">
+            <w:r>
+              <w:rPr>
+                <w:rStyle w:val="Hyperlink"/>
+                <w:noProof/>
+              </w:rPr>
+              <w:t>Votante</w:t>
+            </w:r>
+            <w:r>
+              <w:rPr>
+                <w:noProof/>
+                <w:webHidden/>
+              </w:rPr>
+              <w:tab/>
+            </w:r>
+            <w:r>
+              <w:rPr>
+                <w:noProof/>
+                <w:webHidden/>
+              </w:rPr>
+              <w:fldChar w:fldCharType="begin"/>
+            </w:r>
+            <w:r>
+              <w:rPr>
+                <w:noProof/>
+                <w:webHidden/>
+              </w:rPr>
+              <w:instrText xml:space="preserve"> PAGEREF _Toc304654790 \h </w:instrText>
+            </w:r>
+            <w:r>
+              <w:rPr>
+                <w:noProof/>
+                <w:webHidden/>
+              </w:rPr>
+            </w:r>
+            <w:r>
+              <w:rPr>
+                <w:noProof/>
+                <w:webHidden/>
+              </w:rPr>
+              <w:fldChar w:fldCharType="separate"/>
+            </w:r>
+            <w:r>
+              <w:rPr>
+                <w:noProof/>
+                <w:webHidden/>
+              </w:rPr>
+              <w:t>4</w:t>
+            </w:r>
+            <w:r>
+              <w:rPr>
+                <w:noProof/>
+                <w:webHidden/>
+              </w:rPr>
+              <w:fldChar w:fldCharType="end"/>
+            </w:r>
+          </w:hyperlink>
+        </w:p>
+        <w:p>
+          <w:pPr>
+            <w:pStyle w:val="TOC2"/>
+            <w:tabs>
+              <w:tab w:val="right" w:leader="dot" w:pos="9629"/>
+            </w:tabs>
+            <w:rPr>
+              <w:noProof/>
+              <w:lang w:eastAsia="es-AR"/>
+            </w:rPr>
+          </w:pPr>
+          <w:hyperlink w:anchor="_Toc304654791" w:history="1">
+            <w:r>
+              <w:rPr>
+                <w:rStyle w:val="Hyperlink"/>
+                <w:noProof/>
+                <w:lang w:val="en-US"/>
+              </w:rPr>
+              <w:t>Eleccion</w:t>
+            </w:r>
+            <w:r>
+              <w:rPr>
+                <w:noProof/>
+                <w:webHidden/>
+              </w:rPr>
+              <w:tab/>
+            </w:r>
+            <w:r>
+              <w:rPr>
+                <w:noProof/>
+                <w:webHidden/>
+              </w:rPr>
+              <w:fldChar w:fldCharType="begin"/>
+            </w:r>
+            <w:r>
+              <w:rPr>
+                <w:noProof/>
+                <w:webHidden/>
+              </w:rPr>
+              <w:instrText xml:space="preserve"> PAGEREF _Toc304654791 \h </w:instrText>
+            </w:r>
+            <w:r>
+              <w:rPr>
+                <w:noProof/>
+                <w:webHidden/>
+              </w:rPr>
+            </w:r>
+            <w:r>
+              <w:rPr>
+                <w:noProof/>
+                <w:webHidden/>
+              </w:rPr>
+              <w:fldChar w:fldCharType="separate"/>
+            </w:r>
+            <w:r>
+              <w:rPr>
+                <w:noProof/>
+                <w:webHidden/>
+              </w:rPr>
+              <w:t>5</w:t>
             </w:r>
             <w:r>
               <w:rPr>
@@ -1371,12 +1537,12 @@
           <w:tab w:val="left" w:pos="1590"/>
         </w:tabs>
       </w:pPr>
-      <w:bookmarkStart w:id="0" w:name="_Toc304593810"/>
+      <w:bookmarkStart w:id="1" w:name="_Toc304654788"/>
       <w:r>
         <w:lastRenderedPageBreak/>
         <w:t>Diseño</w:t>
       </w:r>
-      <w:bookmarkEnd w:id="0"/>
+      <w:bookmarkEnd w:id="1"/>
       <w:r>
         <w:tab/>
       </w:r>
@@ -1425,7 +1591,15 @@
         <w:spacing w:after="0"/>
       </w:pPr>
       <w:r>
-        <w:t>Características particulares dentro de la organización elegida (ej: función de dispersión para el Hash).</w:t>
+        <w:t>Características particulares dentro de la organización elegida (</w:t>
+      </w:r>
+      <w:proofErr w:type="spellStart"/>
+      <w:r>
+        <w:t>ej</w:t>
+      </w:r>
+      <w:proofErr w:type="spellEnd"/>
+      <w:r>
+        <w:t>: función de dispersión para el Hash).</w:t>
       </w:r>
     </w:p>
     <w:p>
@@ -1480,11 +1654,11 @@
       <w:pPr>
         <w:pStyle w:val="Heading2"/>
       </w:pPr>
-      <w:bookmarkStart w:id="1" w:name="_Toc304593811"/>
+      <w:bookmarkStart w:id="2" w:name="_Toc304654789"/>
       <w:r>
         <w:t>Distrito</w:t>
       </w:r>
-      <w:bookmarkEnd w:id="1"/>
+      <w:bookmarkEnd w:id="2"/>
     </w:p>
     <w:p>
       <w:pPr>
@@ -1586,7 +1760,15 @@
         <w:spacing w:after="0"/>
       </w:pPr>
       <w:r>
-        <w:t xml:space="preserve">De esta forma es posible diseñar una función de dispersión así como el tamaño de los buckets para poder recuperar un distrito en la </w:t>
+        <w:t xml:space="preserve">De esta forma es posible diseñar una función de dispersión así como el tamaño de los </w:t>
+      </w:r>
+      <w:proofErr w:type="spellStart"/>
+      <w:r>
+        <w:t>buckets</w:t>
+      </w:r>
+      <w:proofErr w:type="spellEnd"/>
+      <w:r>
+        <w:t xml:space="preserve"> para poder recuperar un distrito en la </w:t>
       </w:r>
       <w:r>
         <w:t>primera</w:t>
@@ -1620,7 +1802,7 @@
         </w:numPr>
         <w:spacing w:after="0"/>
       </w:pPr>
-      <w:commentRangeStart w:id="2"/>
+      <w:commentRangeStart w:id="3"/>
       <w:r>
         <w:t>Fun</w:t>
       </w:r>
@@ -1630,12 +1812,12 @@
       <w:r>
         <w:t>ión de Hash: A determinar.</w:t>
       </w:r>
-      <w:commentRangeEnd w:id="2"/>
+      <w:commentRangeEnd w:id="3"/>
       <w:r>
         <w:rPr>
           <w:rStyle w:val="CommentReference"/>
         </w:rPr>
-        <w:commentReference w:id="2"/>
+        <w:commentReference w:id="3"/>
       </w:r>
     </w:p>
     <w:p>
@@ -1647,10 +1829,15 @@
         </w:numPr>
         <w:spacing w:after="0"/>
       </w:pPr>
-      <w:commentRangeStart w:id="3"/>
-      <w:r>
-        <w:t>Tamaño Bucket</w:t>
-      </w:r>
+      <w:commentRangeStart w:id="4"/>
+      <w:r>
+        <w:t xml:space="preserve">Tamaño </w:t>
+      </w:r>
+      <w:proofErr w:type="spellStart"/>
+      <w:r>
+        <w:t>Bucket</w:t>
+      </w:r>
+      <w:proofErr w:type="spellEnd"/>
       <w:r>
         <w:t>/Bloque</w:t>
       </w:r>
@@ -1663,12 +1850,12 @@
       <w:r>
         <w:t>A determinar.</w:t>
       </w:r>
-      <w:commentRangeEnd w:id="3"/>
+      <w:commentRangeEnd w:id="4"/>
       <w:r>
         <w:rPr>
           <w:rStyle w:val="CommentReference"/>
         </w:rPr>
-        <w:commentReference w:id="3"/>
+        <w:commentReference w:id="4"/>
       </w:r>
     </w:p>
     <w:p>
@@ -1774,12 +1961,21 @@
         </w:rPr>
         <w:t>(</w:t>
       </w:r>
+      <w:proofErr w:type="spellStart"/>
       <w:r>
         <w:rPr>
           <w:sz w:val="23"/>
           <w:szCs w:val="23"/>
         </w:rPr>
-        <w:t>longitudRegistro,</w:t>
+        <w:t>longitudRegistro</w:t>
+      </w:r>
+      <w:proofErr w:type="spellEnd"/>
+      <w:r>
+        <w:rPr>
+          <w:sz w:val="23"/>
+          <w:szCs w:val="23"/>
+        </w:rPr>
+        <w:t>,</w:t>
       </w:r>
       <w:r>
         <w:rPr>
@@ -1840,12 +2036,19 @@
       <w:r>
         <w:t>(</w:t>
       </w:r>
-      <w:r>
-        <w:t xml:space="preserve">bloqueDesborde, </w:t>
-      </w:r>
+      <w:proofErr w:type="spellStart"/>
+      <w:r>
+        <w:t>bloqueDesborde</w:t>
+      </w:r>
+      <w:proofErr w:type="spellEnd"/>
+      <w:r>
+        <w:t xml:space="preserve">, </w:t>
+      </w:r>
+      <w:proofErr w:type="spellStart"/>
       <w:r>
         <w:t>espacioOcupado</w:t>
       </w:r>
+      <w:proofErr w:type="spellEnd"/>
       <w:r>
         <w:t>, (Distrito)*)</w:t>
       </w:r>
@@ -2186,10 +2389,12 @@
       <w:pPr>
         <w:pStyle w:val="Heading2"/>
       </w:pPr>
+      <w:bookmarkStart w:id="5" w:name="_Toc304654790"/>
       <w:r>
         <w:lastRenderedPageBreak/>
         <w:t>Votante</w:t>
       </w:r>
+      <w:bookmarkEnd w:id="5"/>
     </w:p>
     <w:p>
       <w:pPr>
@@ -2269,7 +2474,15 @@
         <w:spacing w:after="0"/>
       </w:pPr>
       <w:r>
-        <w:t xml:space="preserve">Una función de hashing, </w:t>
+        <w:t xml:space="preserve">Una función de </w:t>
+      </w:r>
+      <w:proofErr w:type="spellStart"/>
+      <w:r>
+        <w:t>hashing</w:t>
+      </w:r>
+      <w:proofErr w:type="spellEnd"/>
+      <w:r>
+        <w:t xml:space="preserve">, </w:t>
       </w:r>
       <w:r>
         <w:t xml:space="preserve">y </w:t>
@@ -2345,13 +2558,7 @@
         <w:t>c</w:t>
       </w:r>
       <w:r>
-        <w:t xml:space="preserve">ión de Hash: </w:t>
-      </w:r>
-      <w:r>
-        <w:t>Considerando que el DNI de un argentino tiene 8 dígitos, tomamos los últimos 6 para determinar el bloque a donde se debe guardar el votante</w:t>
-      </w:r>
-      <w:r>
-        <w:t>.</w:t>
+        <w:t>ión de Hash: Considerando que el DNI de un argentino tiene 8 dígitos, tomamos los últimos 6 para determinar el bloque a donde se debe guardar el votante.</w:t>
       </w:r>
     </w:p>
     <w:p>
@@ -2364,7 +2571,15 @@
         <w:spacing w:after="0"/>
       </w:pPr>
       <w:r>
-        <w:t>Tamaño Bucket/Bloque:</w:t>
+        <w:t xml:space="preserve">Tamaño </w:t>
+      </w:r>
+      <w:proofErr w:type="spellStart"/>
+      <w:r>
+        <w:t>Bucket</w:t>
+      </w:r>
+      <w:proofErr w:type="spellEnd"/>
+      <w:r>
+        <w:t>/Bloque:</w:t>
       </w:r>
       <w:r>
         <w:t xml:space="preserve"> </w:t>
@@ -2386,13 +2601,7 @@
         <w:spacing w:after="0"/>
       </w:pPr>
       <w:r>
-        <w:t>T</w:t>
-      </w:r>
-      <w:r>
-        <w:t>eniendo en cuenta que el padrón electoral argentino en la última elección fue de 28000000 votantes usaremos</w:t>
-      </w:r>
-      <w:r>
-        <w:t xml:space="preserve"> bloques que puedan guardar aproximadamente 28 registros.</w:t>
+        <w:t>Teniendo en cuenta que el padrón electoral argentino en la última elección fue de 28000000 votantes usaremos bloques que puedan guardar aproximadamente 28 registros.</w:t>
       </w:r>
     </w:p>
     <w:p>
@@ -2405,10 +2614,7 @@
         <w:spacing w:after="0"/>
       </w:pPr>
       <w:r>
-        <w:t xml:space="preserve">A </w:t>
-      </w:r>
-      <w:r>
-        <w:t xml:space="preserve">partir del tamaño del </w:t>
+        <w:t xml:space="preserve">A partir del tamaño del </w:t>
       </w:r>
       <w:hyperlink w:anchor="votanteblockav" w:history="1">
         <w:r>
@@ -2432,13 +2638,7 @@
         <w:spacing w:after="0"/>
       </w:pPr>
       <w:r>
-        <w:t>Factor empaquetamiento (registros ocupados / espacio disponible): A determinar</w:t>
-      </w:r>
-      <w:r>
-        <w:t xml:space="preserve"> (debería ser cercano a 100%)</w:t>
-      </w:r>
-      <w:r>
-        <w:t>.</w:t>
+        <w:t>Factor empaquetamiento (registros ocupados / espacio disponible): A determinar (debería ser cercano a 100%).</w:t>
       </w:r>
     </w:p>
     <w:p>
@@ -2451,16 +2651,7 @@
         <w:spacing w:after="0"/>
       </w:pPr>
       <w:r>
-        <w:t xml:space="preserve">El bloque se considera desbordado cuando se algún </w:t>
-      </w:r>
-      <w:r>
-        <w:t>votante</w:t>
-      </w:r>
-      <w:r>
-        <w:t xml:space="preserve"> no pueda insertarse por tener tamaño mayor al espacio </w:t>
-      </w:r>
-      <w:r>
-        <w:t>libre disponible o alguna actualización haga que el bloque se desborde.</w:t>
+        <w:t>El bloque se considera desbordado cuando se algún votante no pueda insertarse por tener tamaño mayor al espacio libre disponible o alguna actualización haga que el bloque se desborde.</w:t>
       </w:r>
     </w:p>
     <w:p>
@@ -2506,45 +2697,115 @@
       <w:r>
         <w:t>Votante (</w:t>
       </w:r>
-      <w:r>
-        <w:t xml:space="preserve">longitudRegistro, longitudDNI, </w:t>
+      <w:proofErr w:type="spellStart"/>
+      <w:r>
+        <w:t>longitudRegistro</w:t>
+      </w:r>
+      <w:proofErr w:type="spellEnd"/>
+      <w:r>
+        <w:t xml:space="preserve">, </w:t>
+      </w:r>
+      <w:proofErr w:type="spellStart"/>
+      <w:r>
+        <w:t>longitudDNI</w:t>
+      </w:r>
+      <w:proofErr w:type="spellEnd"/>
+      <w:r>
+        <w:t xml:space="preserve">, </w:t>
       </w:r>
       <w:r>
         <w:t xml:space="preserve">(DNI)i, </w:t>
       </w:r>
-      <w:r>
-        <w:t xml:space="preserve">longitudNyA, </w:t>
-      </w:r>
-      <w:r>
-        <w:t xml:space="preserve">NombreyApellido, </w:t>
-      </w:r>
-      <w:r>
-        <w:t xml:space="preserve">longitudClave, </w:t>
+      <w:proofErr w:type="spellStart"/>
+      <w:r>
+        <w:t>longitudNyA</w:t>
+      </w:r>
+      <w:proofErr w:type="spellEnd"/>
+      <w:r>
+        <w:t xml:space="preserve">, </w:t>
+      </w:r>
+      <w:proofErr w:type="spellStart"/>
+      <w:r>
+        <w:t>NombreyApellido</w:t>
+      </w:r>
+      <w:proofErr w:type="spellEnd"/>
+      <w:r>
+        <w:t xml:space="preserve">, </w:t>
+      </w:r>
+      <w:proofErr w:type="spellStart"/>
+      <w:r>
+        <w:t>longitudClave</w:t>
+      </w:r>
+      <w:proofErr w:type="spellEnd"/>
+      <w:r>
+        <w:t xml:space="preserve">, </w:t>
       </w:r>
       <w:r>
         <w:t>clave, domicilio(</w:t>
       </w:r>
-      <w:r>
-        <w:t xml:space="preserve">longitudCalle, </w:t>
+      <w:proofErr w:type="spellStart"/>
+      <w:r>
+        <w:t>longitudCalle</w:t>
+      </w:r>
+      <w:proofErr w:type="spellEnd"/>
+      <w:r>
+        <w:t xml:space="preserve">, </w:t>
       </w:r>
       <w:r>
         <w:t xml:space="preserve">calle, </w:t>
       </w:r>
-      <w:r>
-        <w:t xml:space="preserve">longitudNumero, </w:t>
-      </w:r>
-      <w:r>
-        <w:t xml:space="preserve">nro), </w:t>
-      </w:r>
-      <w:r>
-        <w:t xml:space="preserve">longitudDistrito, </w:t>
-      </w:r>
-      <w:r>
-        <w:t>(distrito)ie, ((eleccion(fecha(</w:t>
-      </w:r>
-      <w:r>
-        <w:t xml:space="preserve">longitudAño, </w:t>
-      </w:r>
+      <w:proofErr w:type="spellStart"/>
+      <w:r>
+        <w:t>longitudNumero</w:t>
+      </w:r>
+      <w:proofErr w:type="spellEnd"/>
+      <w:r>
+        <w:t xml:space="preserve">, </w:t>
+      </w:r>
+      <w:proofErr w:type="spellStart"/>
+      <w:r>
+        <w:t>nro</w:t>
+      </w:r>
+      <w:proofErr w:type="spellEnd"/>
+      <w:r>
+        <w:t xml:space="preserve">), </w:t>
+      </w:r>
+      <w:proofErr w:type="spellStart"/>
+      <w:r>
+        <w:t>longitudDistrito</w:t>
+      </w:r>
+      <w:proofErr w:type="spellEnd"/>
+      <w:r>
+        <w:t xml:space="preserve">, </w:t>
+      </w:r>
+      <w:r>
+        <w:t>(distrito)</w:t>
+      </w:r>
+      <w:proofErr w:type="spellStart"/>
+      <w:r>
+        <w:t>ie</w:t>
+      </w:r>
+      <w:proofErr w:type="spellEnd"/>
+      <w:r>
+        <w:t>, ((</w:t>
+      </w:r>
+      <w:proofErr w:type="spellStart"/>
+      <w:r>
+        <w:t>eleccion</w:t>
+      </w:r>
+      <w:proofErr w:type="spellEnd"/>
+      <w:r>
+        <w:t>(fecha(</w:t>
+      </w:r>
+      <w:proofErr w:type="spellStart"/>
+      <w:r>
+        <w:t>longitudAño</w:t>
+      </w:r>
+      <w:proofErr w:type="spellEnd"/>
+      <w:r>
+        <w:t xml:space="preserve">, </w:t>
+      </w:r>
+      <w:proofErr w:type="spellStart"/>
       <w:r>
         <w:t>a</w:t>
       </w:r>
@@ -2555,22 +2816,52 @@
         <w:t>o,</w:t>
       </w:r>
       <w:r>
-        <w:t>longitudDia,</w:t>
-      </w:r>
-      <w:r>
-        <w:t xml:space="preserve"> dia, </w:t>
-      </w:r>
-      <w:r>
-        <w:t xml:space="preserve">longitudMes, </w:t>
+        <w:t>longitudDia</w:t>
+      </w:r>
+      <w:proofErr w:type="spellEnd"/>
+      <w:r>
+        <w:t>,</w:t>
+      </w:r>
+      <w:r>
+        <w:t xml:space="preserve"> </w:t>
+      </w:r>
+      <w:proofErr w:type="spellStart"/>
+      <w:r>
+        <w:t>dia</w:t>
+      </w:r>
+      <w:proofErr w:type="spellEnd"/>
+      <w:r>
+        <w:t xml:space="preserve">, </w:t>
+      </w:r>
+      <w:proofErr w:type="spellStart"/>
+      <w:r>
+        <w:t>longitudMes</w:t>
+      </w:r>
+      <w:proofErr w:type="spellEnd"/>
+      <w:r>
+        <w:t xml:space="preserve">, </w:t>
       </w:r>
       <w:r>
         <w:t xml:space="preserve">mes), </w:t>
       </w:r>
-      <w:r>
-        <w:t xml:space="preserve">longitudCargo, </w:t>
-      </w:r>
-      <w:r>
-        <w:t>cargo))ie)*)</w:t>
+      <w:proofErr w:type="spellStart"/>
+      <w:r>
+        <w:t>longitudCargo</w:t>
+      </w:r>
+      <w:proofErr w:type="spellEnd"/>
+      <w:r>
+        <w:t xml:space="preserve">, </w:t>
+      </w:r>
+      <w:r>
+        <w:t>cargo))</w:t>
+      </w:r>
+      <w:proofErr w:type="spellStart"/>
+      <w:r>
+        <w:t>ie</w:t>
+      </w:r>
+      <w:proofErr w:type="spellEnd"/>
+      <w:r>
+        <w:t>)*)</w:t>
       </w:r>
     </w:p>
     <w:tbl>
@@ -2873,8 +3164,21 @@
       <w:r>
         <w:t>(</w:t>
       </w:r>
-      <w:r>
-        <w:t>bloqueDesborde, espacioOcupado, (</w:t>
+      <w:proofErr w:type="spellStart"/>
+      <w:r>
+        <w:t>bloqueDesborde</w:t>
+      </w:r>
+      <w:proofErr w:type="spellEnd"/>
+      <w:r>
+        <w:t xml:space="preserve">, </w:t>
+      </w:r>
+      <w:proofErr w:type="spellStart"/>
+      <w:r>
+        <w:t>espacioOcupado</w:t>
+      </w:r>
+      <w:proofErr w:type="spellEnd"/>
+      <w:r>
+        <w:t>, (</w:t>
       </w:r>
       <w:r>
         <w:t>Votante</w:t>
@@ -2887,12 +3191,12 @@
       <w:pPr>
         <w:spacing w:after="0"/>
       </w:pPr>
-      <w:bookmarkStart w:id="4" w:name="votanteblockav"/>
+      <w:bookmarkStart w:id="6" w:name="votanteblockav"/>
       <w:r>
         <w:t>De esta forma el tamaño promedio de bloque será</w:t>
       </w:r>
     </w:p>
-    <w:bookmarkEnd w:id="4"/>
+    <w:bookmarkEnd w:id="6"/>
     <w:p>
       <w:pPr>
         <w:spacing w:after="0"/>
@@ -2900,15 +3204,152 @@
           <w:lang w:val="en-US"/>
         </w:rPr>
       </w:pPr>
+      <w:proofErr w:type="gramStart"/>
       <w:r>
         <w:rPr>
           <w:lang w:val="en-US"/>
         </w:rPr>
-        <w:t>28 votantes * 347 bytes + 4 bytes + 2 bytes = 9722 bytes.</w:t>
-      </w:r>
-      <w:bookmarkStart w:id="5" w:name="_GoBack"/>
-      <w:bookmarkEnd w:id="5"/>
-    </w:p>
+        <w:t xml:space="preserve">28 </w:t>
+      </w:r>
+      <w:proofErr w:type="spellStart"/>
+      <w:r>
+        <w:rPr>
+          <w:lang w:val="en-US"/>
+        </w:rPr>
+        <w:t>votantes</w:t>
+      </w:r>
+      <w:proofErr w:type="spellEnd"/>
+      <w:r>
+        <w:rPr>
+          <w:lang w:val="en-US"/>
+        </w:rPr>
+        <w:t xml:space="preserve"> * 347 bytes + 4 bytes + 2 bytes = 9722 bytes.</w:t>
+      </w:r>
+      <w:proofErr w:type="gramEnd"/>
+    </w:p>
+    <w:p>
+      <w:pPr>
+        <w:spacing w:after="0"/>
+        <w:rPr>
+          <w:lang w:val="en-US"/>
+        </w:rPr>
+      </w:pPr>
+    </w:p>
+    <w:p>
+      <w:pPr>
+        <w:pStyle w:val="Heading2"/>
+        <w:rPr>
+          <w:lang w:val="en-US"/>
+        </w:rPr>
+      </w:pPr>
+      <w:bookmarkStart w:id="7" w:name="_Toc304654791"/>
+      <w:proofErr w:type="spellStart"/>
+      <w:r>
+        <w:rPr>
+          <w:lang w:val="en-US"/>
+        </w:rPr>
+        <w:t>Eleccion</w:t>
+      </w:r>
+      <w:bookmarkEnd w:id="7"/>
+      <w:proofErr w:type="spellEnd"/>
+    </w:p>
+    <w:p>
+      <w:pPr>
+        <w:rPr>
+          <w:b/>
+          <w:u w:val="single"/>
+          <w:lang w:val="en-US"/>
+        </w:rPr>
+      </w:pPr>
+      <w:proofErr w:type="spellStart"/>
+      <w:r>
+        <w:rPr>
+          <w:b/>
+          <w:u w:val="single"/>
+          <w:lang w:val="en-US"/>
+        </w:rPr>
+        <w:t>Organización</w:t>
+      </w:r>
+      <w:proofErr w:type="spellEnd"/>
+    </w:p>
+    <w:p>
+      <w:r>
+        <w:t xml:space="preserve">Archivo </w:t>
+      </w:r>
+      <w:r>
+        <w:t xml:space="preserve">de bloques </w:t>
+      </w:r>
+      <w:r>
+        <w:t xml:space="preserve">secuencial indexado organizado con un </w:t>
+      </w:r>
+      <w:r>
+        <w:t>árbol B+ y RLV.</w:t>
+      </w:r>
+    </w:p>
+    <w:p>
+      <w:pPr>
+        <w:rPr>
+          <w:b/>
+          <w:u w:val="single"/>
+        </w:rPr>
+      </w:pPr>
+      <w:r>
+        <w:rPr>
+          <w:b/>
+          <w:u w:val="single"/>
+        </w:rPr>
+        <w:t>Razones</w:t>
+      </w:r>
+    </w:p>
+    <w:p>
+      <w:pPr>
+        <w:pStyle w:val="ListParagraph"/>
+        <w:numPr>
+          <w:ilvl w:val="0"/>
+          <w:numId w:val="5"/>
+        </w:numPr>
+        <w:rPr>
+          <w:b/>
+          <w:u w:val="single"/>
+        </w:rPr>
+      </w:pPr>
+      <w:r>
+        <w:t>En base a la funcionalidad del programa, tenemos la necesidad de realizar ABM y lecturas al azar.</w:t>
+      </w:r>
+    </w:p>
+    <w:p>
+      <w:pPr>
+        <w:pStyle w:val="ListParagraph"/>
+        <w:numPr>
+          <w:ilvl w:val="0"/>
+          <w:numId w:val="5"/>
+        </w:numPr>
+        <w:rPr>
+          <w:b/>
+          <w:u w:val="single"/>
+        </w:rPr>
+      </w:pPr>
+      <w:r>
+        <w:t>No encontramos una función de dispersión que pueda distribuir a los registros de una manera lo suficientemente homogénea como para que el un archivo de organización directa asegure una baja cantidad de desbordes, haciendo así que las operaciones puedan tener un costo alto. La característica balanceada del árbol B+, nos ayuda a mantener un orden razonable para las operaciones.</w:t>
+      </w:r>
+    </w:p>
+    <w:p>
+      <w:pPr>
+        <w:pStyle w:val="ListParagraph"/>
+        <w:numPr>
+          <w:ilvl w:val="0"/>
+          <w:numId w:val="5"/>
+        </w:numPr>
+        <w:rPr>
+          <w:b/>
+          <w:u w:val="single"/>
+        </w:rPr>
+      </w:pPr>
+      <w:r>
+        <w:t>Podríamos usar otro tipo de organización, por ejemplo un árbol B, ya que en realidad no necesitamos las características secuenciales del árbol B+. Sin embargo, por diferentes cuestiones (tiempo, robustez) preferimos usar un árbol B+, ya que sus capacidades de búsqueda secuencial si son requeridas para otras entidades.</w:t>
+      </w:r>
+    </w:p>
+    <w:p/>
     <w:sectPr>
       <w:pgSz w:w="11907" w:h="16840" w:code="9"/>
       <w:pgMar w:top="1134" w:right="1134" w:bottom="1134" w:left="1134" w:header="720" w:footer="720" w:gutter="0"/>
@@ -2921,7 +3362,7 @@
 
 <file path=word/comments.xml><?xml version="1.0" encoding="utf-8"?>
 <w:comments xmlns:wpc="http://schemas.microsoft.com/office/word/2010/wordprocessingCanvas" xmlns:mc="http://schemas.openxmlformats.org/markup-compatibility/2006" xmlns:o="urn:schemas-microsoft-com:office:office" xmlns:r="http://schemas.openxmlformats.org/officeDocument/2006/relationships" xmlns:m="http://schemas.openxmlformats.org/officeDocument/2006/math" xmlns:v="urn:schemas-microsoft-com:vml" xmlns:wp14="http://schemas.microsoft.com/office/word/2010/wordprocessingDrawing" xmlns:wp="http://schemas.openxmlformats.org/drawingml/2006/wordprocessingDrawing" xmlns:w10="urn:schemas-microsoft-com:office:word" xmlns:w="http://schemas.openxmlformats.org/wordprocessingml/2006/main" xmlns:w14="http://schemas.microsoft.com/office/word/2010/wordml" xmlns:wpg="http://schemas.microsoft.com/office/word/2010/wordprocessingGroup" xmlns:wpi="http://schemas.microsoft.com/office/word/2010/wordprocessingInk" xmlns:wne="http://schemas.microsoft.com/office/word/2006/wordml" xmlns:wps="http://schemas.microsoft.com/office/word/2010/wordprocessingShape" mc:Ignorable="w14 wp14">
-  <w:comment w:id="2" w:author="Damian Schenkelman" w:date="2011-09-24T14:16:00Z" w:initials="DS">
+  <w:comment w:id="3" w:author="Damian Schenkelman" w:date="2011-09-24T14:16:00Z" w:initials="DS">
     <w:p>
       <w:pPr>
         <w:pStyle w:val="CommentText"/>
@@ -2940,7 +3381,7 @@
       </w:r>
     </w:p>
   </w:comment>
-  <w:comment w:id="3" w:author="Damian Schenkelman" w:date="2011-09-24T14:16:00Z" w:initials="DS">
+  <w:comment w:id="4" w:author="Damian Schenkelman" w:date="2011-09-24T14:16:00Z" w:initials="DS">
     <w:p>
       <w:pPr>
         <w:pStyle w:val="CommentText"/>
@@ -3080,7 +3521,7 @@
   <w:abstractNum w:abstractNumId="1">
     <w:nsid w:val="2EF17FB5"/>
     <w:multiLevelType w:val="hybridMultilevel"/>
-    <w:tmpl w:val="BCB02AE2"/>
+    <w:tmpl w:val="4B102768"/>
     <w:lvl w:ilvl="0" w:tplc="2C0A0001">
       <w:start w:val="1"/>
       <w:numFmt w:val="bullet"/>
@@ -3922,6 +4363,7 @@
   <w:style w:type="character" w:default="1" w:styleId="DefaultParagraphFont">
     <w:name w:val="Default Paragraph Font"/>
     <w:uiPriority w:val="1"/>
+    <w:semiHidden/>
     <w:unhideWhenUsed/>
   </w:style>
   <w:style w:type="table" w:default="1" w:styleId="TableNormal">
@@ -4943,6 +5385,7 @@
   <w:style w:type="character" w:default="1" w:styleId="DefaultParagraphFont">
     <w:name w:val="Default Paragraph Font"/>
     <w:uiPriority w:val="1"/>
+    <w:semiHidden/>
     <w:unhideWhenUsed/>
   </w:style>
   <w:style w:type="table" w:default="1" w:styleId="TableNormal">
@@ -5879,7 +6322,7 @@
 </file>
 
 <file path=customXml/itemProps1.xml><?xml version="1.0" encoding="utf-8"?>
-<ds:datastoreItem xmlns:ds="http://schemas.openxmlformats.org/officeDocument/2006/customXml" ds:itemID="{2DC50F30-AB8D-42E9-865C-AA2FFFD73CEC}">
+<ds:datastoreItem xmlns:ds="http://schemas.openxmlformats.org/officeDocument/2006/customXml" ds:itemID="{8D100431-8E14-4E12-87FF-50AF039CCA45}">
   <ds:schemaRefs>
     <ds:schemaRef ds:uri="http://schemas.openxmlformats.org/officeDocument/2006/bibliography"/>
   </ds:schemaRefs>

</xml_diff>

<commit_message>
# Updated docs with Eleccion design
</commit_message>
<xml_diff>
--- a/docs/Documentacion.docx
+++ b/docs/Documentacion.docx
@@ -44,7 +44,7 @@
           <v:shape id="_x0000_s1026" type="#_x0000_t75" style="position:absolute;margin-left:9pt;margin-top:-4.25pt;width:68.6pt;height:73.65pt;z-index:251659264">
             <v:imagedata r:id="rId7" o:title=""/>
           </v:shape>
-          <o:OLEObject Type="Embed" ProgID="MSPhotoEd.3" ShapeID="_x0000_s1026" DrawAspect="Content" ObjectID="_1378396619" r:id="rId8"/>
+          <o:OLEObject Type="Embed" ProgID="MSPhotoEd.3" ShapeID="_x0000_s1026" DrawAspect="Content" ObjectID="_1378404838" r:id="rId8"/>
         </w:pict>
       </w:r>
       <w:r>
@@ -56,7 +56,7 @@
           <v:shape id="_x0000_s1027" type="#_x0000_t75" style="position:absolute;margin-left:6in;margin-top:1.1pt;width:34.85pt;height:63pt;z-index:251660288">
             <v:imagedata r:id="rId9" o:title=""/>
           </v:shape>
-          <o:OLEObject Type="Embed" ProgID="MSPhotoEd.3" ShapeID="_x0000_s1027" DrawAspect="Content" ObjectID="_1378396620" r:id="rId10"/>
+          <o:OLEObject Type="Embed" ProgID="MSPhotoEd.3" ShapeID="_x0000_s1027" DrawAspect="Content" ObjectID="_1378404839" r:id="rId10"/>
         </w:pict>
       </w:r>
     </w:p>
@@ -1209,12 +1209,7 @@
             <w:pStyle w:val="TOCHeading"/>
           </w:pPr>
           <w:r>
-            <w:t>Ín</w:t>
-          </w:r>
-          <w:bookmarkStart w:id="0" w:name="_GoBack"/>
-          <w:bookmarkEnd w:id="0"/>
-          <w:r>
-            <w:t>dice</w:t>
+            <w:t>Índice</w:t>
           </w:r>
         </w:p>
         <w:p>
@@ -1237,7 +1232,7 @@
           <w:r>
             <w:fldChar w:fldCharType="separate"/>
           </w:r>
-          <w:hyperlink w:anchor="_Toc304654788" w:history="1">
+          <w:hyperlink w:anchor="_Toc304662871" w:history="1">
             <w:r>
               <w:rPr>
                 <w:rStyle w:val="Hyperlink"/>
@@ -1264,7 +1259,7 @@
                 <w:noProof/>
                 <w:webHidden/>
               </w:rPr>
-              <w:instrText xml:space="preserve"> PAGEREF _Toc304654788 \h </w:instrText>
+              <w:instrText xml:space="preserve"> PAGEREF _Toc304662871 \h </w:instrText>
             </w:r>
             <w:r>
               <w:rPr>
@@ -1306,7 +1301,7 @@
               <w:lang w:eastAsia="es-AR"/>
             </w:rPr>
           </w:pPr>
-          <w:hyperlink w:anchor="_Toc304654789" w:history="1">
+          <w:hyperlink w:anchor="_Toc304662872" w:history="1">
             <w:r>
               <w:rPr>
                 <w:rStyle w:val="Hyperlink"/>
@@ -1333,7 +1328,421 @@
                 <w:noProof/>
                 <w:webHidden/>
               </w:rPr>
-              <w:instrText xml:space="preserve"> PAGEREF _Toc304654789 \h </w:instrText>
+              <w:instrText xml:space="preserve"> PAGEREF _Toc304662872 \h </w:instrText>
+            </w:r>
+            <w:r>
+              <w:rPr>
+                <w:noProof/>
+                <w:webHidden/>
+              </w:rPr>
+            </w:r>
+            <w:r>
+              <w:rPr>
+                <w:noProof/>
+                <w:webHidden/>
+              </w:rPr>
+              <w:fldChar w:fldCharType="separate"/>
+            </w:r>
+            <w:r>
+              <w:rPr>
+                <w:noProof/>
+                <w:webHidden/>
+              </w:rPr>
+              <w:t>3</w:t>
+            </w:r>
+            <w:r>
+              <w:rPr>
+                <w:noProof/>
+                <w:webHidden/>
+              </w:rPr>
+              <w:fldChar w:fldCharType="end"/>
+            </w:r>
+          </w:hyperlink>
+        </w:p>
+        <w:p>
+          <w:pPr>
+            <w:pStyle w:val="TOC3"/>
+            <w:tabs>
+              <w:tab w:val="right" w:leader="dot" w:pos="9629"/>
+            </w:tabs>
+            <w:rPr>
+              <w:noProof/>
+              <w:lang w:eastAsia="es-AR"/>
+            </w:rPr>
+          </w:pPr>
+          <w:hyperlink w:anchor="_Toc304662873" w:history="1">
+            <w:r>
+              <w:rPr>
+                <w:rStyle w:val="Hyperlink"/>
+                <w:noProof/>
+              </w:rPr>
+              <w:t>Organización</w:t>
+            </w:r>
+            <w:r>
+              <w:rPr>
+                <w:noProof/>
+                <w:webHidden/>
+              </w:rPr>
+              <w:tab/>
+            </w:r>
+            <w:r>
+              <w:rPr>
+                <w:noProof/>
+                <w:webHidden/>
+              </w:rPr>
+              <w:fldChar w:fldCharType="begin"/>
+            </w:r>
+            <w:r>
+              <w:rPr>
+                <w:noProof/>
+                <w:webHidden/>
+              </w:rPr>
+              <w:instrText xml:space="preserve"> PAGEREF _Toc304662873 \h </w:instrText>
+            </w:r>
+            <w:r>
+              <w:rPr>
+                <w:noProof/>
+                <w:webHidden/>
+              </w:rPr>
+            </w:r>
+            <w:r>
+              <w:rPr>
+                <w:noProof/>
+                <w:webHidden/>
+              </w:rPr>
+              <w:fldChar w:fldCharType="separate"/>
+            </w:r>
+            <w:r>
+              <w:rPr>
+                <w:noProof/>
+                <w:webHidden/>
+              </w:rPr>
+              <w:t>3</w:t>
+            </w:r>
+            <w:r>
+              <w:rPr>
+                <w:noProof/>
+                <w:webHidden/>
+              </w:rPr>
+              <w:fldChar w:fldCharType="end"/>
+            </w:r>
+          </w:hyperlink>
+        </w:p>
+        <w:p>
+          <w:pPr>
+            <w:pStyle w:val="TOC3"/>
+            <w:tabs>
+              <w:tab w:val="right" w:leader="dot" w:pos="9629"/>
+            </w:tabs>
+            <w:rPr>
+              <w:noProof/>
+              <w:lang w:eastAsia="es-AR"/>
+            </w:rPr>
+          </w:pPr>
+          <w:hyperlink w:anchor="_Toc304662874" w:history="1">
+            <w:r>
+              <w:rPr>
+                <w:rStyle w:val="Hyperlink"/>
+                <w:noProof/>
+              </w:rPr>
+              <w:t>Razones</w:t>
+            </w:r>
+            <w:r>
+              <w:rPr>
+                <w:noProof/>
+                <w:webHidden/>
+              </w:rPr>
+              <w:tab/>
+            </w:r>
+            <w:r>
+              <w:rPr>
+                <w:noProof/>
+                <w:webHidden/>
+              </w:rPr>
+              <w:fldChar w:fldCharType="begin"/>
+            </w:r>
+            <w:r>
+              <w:rPr>
+                <w:noProof/>
+                <w:webHidden/>
+              </w:rPr>
+              <w:instrText xml:space="preserve"> PAGEREF _Toc304662874 \h </w:instrText>
+            </w:r>
+            <w:r>
+              <w:rPr>
+                <w:noProof/>
+                <w:webHidden/>
+              </w:rPr>
+            </w:r>
+            <w:r>
+              <w:rPr>
+                <w:noProof/>
+                <w:webHidden/>
+              </w:rPr>
+              <w:fldChar w:fldCharType="separate"/>
+            </w:r>
+            <w:r>
+              <w:rPr>
+                <w:noProof/>
+                <w:webHidden/>
+              </w:rPr>
+              <w:t>3</w:t>
+            </w:r>
+            <w:r>
+              <w:rPr>
+                <w:noProof/>
+                <w:webHidden/>
+              </w:rPr>
+              <w:fldChar w:fldCharType="end"/>
+            </w:r>
+          </w:hyperlink>
+        </w:p>
+        <w:p>
+          <w:pPr>
+            <w:pStyle w:val="TOC3"/>
+            <w:tabs>
+              <w:tab w:val="right" w:leader="dot" w:pos="9629"/>
+            </w:tabs>
+            <w:rPr>
+              <w:noProof/>
+              <w:lang w:eastAsia="es-AR"/>
+            </w:rPr>
+          </w:pPr>
+          <w:hyperlink w:anchor="_Toc304662875" w:history="1">
+            <w:r>
+              <w:rPr>
+                <w:rStyle w:val="Hyperlink"/>
+                <w:noProof/>
+              </w:rPr>
+              <w:t>Características Particulares</w:t>
+            </w:r>
+            <w:r>
+              <w:rPr>
+                <w:noProof/>
+                <w:webHidden/>
+              </w:rPr>
+              <w:tab/>
+            </w:r>
+            <w:r>
+              <w:rPr>
+                <w:noProof/>
+                <w:webHidden/>
+              </w:rPr>
+              <w:fldChar w:fldCharType="begin"/>
+            </w:r>
+            <w:r>
+              <w:rPr>
+                <w:noProof/>
+                <w:webHidden/>
+              </w:rPr>
+              <w:instrText xml:space="preserve"> PAGEREF _Toc304662875 \h </w:instrText>
+            </w:r>
+            <w:r>
+              <w:rPr>
+                <w:noProof/>
+                <w:webHidden/>
+              </w:rPr>
+            </w:r>
+            <w:r>
+              <w:rPr>
+                <w:noProof/>
+                <w:webHidden/>
+              </w:rPr>
+              <w:fldChar w:fldCharType="separate"/>
+            </w:r>
+            <w:r>
+              <w:rPr>
+                <w:noProof/>
+                <w:webHidden/>
+              </w:rPr>
+              <w:t>3</w:t>
+            </w:r>
+            <w:r>
+              <w:rPr>
+                <w:noProof/>
+                <w:webHidden/>
+              </w:rPr>
+              <w:fldChar w:fldCharType="end"/>
+            </w:r>
+          </w:hyperlink>
+        </w:p>
+        <w:p>
+          <w:pPr>
+            <w:pStyle w:val="TOC3"/>
+            <w:tabs>
+              <w:tab w:val="right" w:leader="dot" w:pos="9629"/>
+            </w:tabs>
+            <w:rPr>
+              <w:noProof/>
+              <w:lang w:eastAsia="es-AR"/>
+            </w:rPr>
+          </w:pPr>
+          <w:hyperlink w:anchor="_Toc304662876" w:history="1">
+            <w:r>
+              <w:rPr>
+                <w:rStyle w:val="Hyperlink"/>
+                <w:noProof/>
+              </w:rPr>
+              <w:t>Registros</w:t>
+            </w:r>
+            <w:r>
+              <w:rPr>
+                <w:noProof/>
+                <w:webHidden/>
+              </w:rPr>
+              <w:tab/>
+            </w:r>
+            <w:r>
+              <w:rPr>
+                <w:noProof/>
+                <w:webHidden/>
+              </w:rPr>
+              <w:fldChar w:fldCharType="begin"/>
+            </w:r>
+            <w:r>
+              <w:rPr>
+                <w:noProof/>
+                <w:webHidden/>
+              </w:rPr>
+              <w:instrText xml:space="preserve"> PAGEREF _Toc304662876 \h </w:instrText>
+            </w:r>
+            <w:r>
+              <w:rPr>
+                <w:noProof/>
+                <w:webHidden/>
+              </w:rPr>
+            </w:r>
+            <w:r>
+              <w:rPr>
+                <w:noProof/>
+                <w:webHidden/>
+              </w:rPr>
+              <w:fldChar w:fldCharType="separate"/>
+            </w:r>
+            <w:r>
+              <w:rPr>
+                <w:noProof/>
+                <w:webHidden/>
+              </w:rPr>
+              <w:t>3</w:t>
+            </w:r>
+            <w:r>
+              <w:rPr>
+                <w:noProof/>
+                <w:webHidden/>
+              </w:rPr>
+              <w:fldChar w:fldCharType="end"/>
+            </w:r>
+          </w:hyperlink>
+        </w:p>
+        <w:p>
+          <w:pPr>
+            <w:pStyle w:val="TOC3"/>
+            <w:tabs>
+              <w:tab w:val="right" w:leader="dot" w:pos="9629"/>
+            </w:tabs>
+            <w:rPr>
+              <w:noProof/>
+              <w:lang w:eastAsia="es-AR"/>
+            </w:rPr>
+          </w:pPr>
+          <w:hyperlink w:anchor="_Toc304662877" w:history="1">
+            <w:r>
+              <w:rPr>
+                <w:rStyle w:val="Hyperlink"/>
+                <w:noProof/>
+              </w:rPr>
+              <w:t>Bloques</w:t>
+            </w:r>
+            <w:r>
+              <w:rPr>
+                <w:noProof/>
+                <w:webHidden/>
+              </w:rPr>
+              <w:tab/>
+            </w:r>
+            <w:r>
+              <w:rPr>
+                <w:noProof/>
+                <w:webHidden/>
+              </w:rPr>
+              <w:fldChar w:fldCharType="begin"/>
+            </w:r>
+            <w:r>
+              <w:rPr>
+                <w:noProof/>
+                <w:webHidden/>
+              </w:rPr>
+              <w:instrText xml:space="preserve"> PAGEREF _Toc304662877 \h </w:instrText>
+            </w:r>
+            <w:r>
+              <w:rPr>
+                <w:noProof/>
+                <w:webHidden/>
+              </w:rPr>
+            </w:r>
+            <w:r>
+              <w:rPr>
+                <w:noProof/>
+                <w:webHidden/>
+              </w:rPr>
+              <w:fldChar w:fldCharType="separate"/>
+            </w:r>
+            <w:r>
+              <w:rPr>
+                <w:noProof/>
+                <w:webHidden/>
+              </w:rPr>
+              <w:t>3</w:t>
+            </w:r>
+            <w:r>
+              <w:rPr>
+                <w:noProof/>
+                <w:webHidden/>
+              </w:rPr>
+              <w:fldChar w:fldCharType="end"/>
+            </w:r>
+          </w:hyperlink>
+        </w:p>
+        <w:p>
+          <w:pPr>
+            <w:pStyle w:val="TOC3"/>
+            <w:tabs>
+              <w:tab w:val="right" w:leader="dot" w:pos="9629"/>
+            </w:tabs>
+            <w:rPr>
+              <w:noProof/>
+              <w:lang w:eastAsia="es-AR"/>
+            </w:rPr>
+          </w:pPr>
+          <w:hyperlink w:anchor="_Toc304662878" w:history="1">
+            <w:r>
+              <w:rPr>
+                <w:rStyle w:val="Hyperlink"/>
+                <w:noProof/>
+              </w:rPr>
+              <w:t>Ilustración</w:t>
+            </w:r>
+            <w:r>
+              <w:rPr>
+                <w:noProof/>
+                <w:webHidden/>
+              </w:rPr>
+              <w:tab/>
+            </w:r>
+            <w:r>
+              <w:rPr>
+                <w:noProof/>
+                <w:webHidden/>
+              </w:rPr>
+              <w:fldChar w:fldCharType="begin"/>
+            </w:r>
+            <w:r>
+              <w:rPr>
+                <w:noProof/>
+                <w:webHidden/>
+              </w:rPr>
+              <w:instrText xml:space="preserve"> PAGEREF _Toc304662878 \h </w:instrText>
             </w:r>
             <w:r>
               <w:rPr>
@@ -1375,7 +1784,7 @@
               <w:lang w:eastAsia="es-AR"/>
             </w:rPr>
           </w:pPr>
-          <w:hyperlink w:anchor="_Toc304654790" w:history="1">
+          <w:hyperlink w:anchor="_Toc304662879" w:history="1">
             <w:r>
               <w:rPr>
                 <w:rStyle w:val="Hyperlink"/>
@@ -1402,7 +1811,7 @@
                 <w:noProof/>
                 <w:webHidden/>
               </w:rPr>
-              <w:instrText xml:space="preserve"> PAGEREF _Toc304654790 \h </w:instrText>
+              <w:instrText xml:space="preserve"> PAGEREF _Toc304662879 \h </w:instrText>
             </w:r>
             <w:r>
               <w:rPr>
@@ -1423,6 +1832,351 @@
                 <w:webHidden/>
               </w:rPr>
               <w:t>4</w:t>
+            </w:r>
+            <w:r>
+              <w:rPr>
+                <w:noProof/>
+                <w:webHidden/>
+              </w:rPr>
+              <w:fldChar w:fldCharType="end"/>
+            </w:r>
+          </w:hyperlink>
+        </w:p>
+        <w:p>
+          <w:pPr>
+            <w:pStyle w:val="TOC3"/>
+            <w:tabs>
+              <w:tab w:val="right" w:leader="dot" w:pos="9629"/>
+            </w:tabs>
+            <w:rPr>
+              <w:noProof/>
+              <w:lang w:eastAsia="es-AR"/>
+            </w:rPr>
+          </w:pPr>
+          <w:hyperlink w:anchor="_Toc304662880" w:history="1">
+            <w:r>
+              <w:rPr>
+                <w:rStyle w:val="Hyperlink"/>
+                <w:noProof/>
+              </w:rPr>
+              <w:t>Organización</w:t>
+            </w:r>
+            <w:r>
+              <w:rPr>
+                <w:noProof/>
+                <w:webHidden/>
+              </w:rPr>
+              <w:tab/>
+            </w:r>
+            <w:r>
+              <w:rPr>
+                <w:noProof/>
+                <w:webHidden/>
+              </w:rPr>
+              <w:fldChar w:fldCharType="begin"/>
+            </w:r>
+            <w:r>
+              <w:rPr>
+                <w:noProof/>
+                <w:webHidden/>
+              </w:rPr>
+              <w:instrText xml:space="preserve"> PAGEREF _Toc304662880 \h </w:instrText>
+            </w:r>
+            <w:r>
+              <w:rPr>
+                <w:noProof/>
+                <w:webHidden/>
+              </w:rPr>
+            </w:r>
+            <w:r>
+              <w:rPr>
+                <w:noProof/>
+                <w:webHidden/>
+              </w:rPr>
+              <w:fldChar w:fldCharType="separate"/>
+            </w:r>
+            <w:r>
+              <w:rPr>
+                <w:noProof/>
+                <w:webHidden/>
+              </w:rPr>
+              <w:t>4</w:t>
+            </w:r>
+            <w:r>
+              <w:rPr>
+                <w:noProof/>
+                <w:webHidden/>
+              </w:rPr>
+              <w:fldChar w:fldCharType="end"/>
+            </w:r>
+          </w:hyperlink>
+        </w:p>
+        <w:p>
+          <w:pPr>
+            <w:pStyle w:val="TOC3"/>
+            <w:tabs>
+              <w:tab w:val="right" w:leader="dot" w:pos="9629"/>
+            </w:tabs>
+            <w:rPr>
+              <w:noProof/>
+              <w:lang w:eastAsia="es-AR"/>
+            </w:rPr>
+          </w:pPr>
+          <w:hyperlink w:anchor="_Toc304662881" w:history="1">
+            <w:r>
+              <w:rPr>
+                <w:rStyle w:val="Hyperlink"/>
+                <w:noProof/>
+              </w:rPr>
+              <w:t>Razones</w:t>
+            </w:r>
+            <w:r>
+              <w:rPr>
+                <w:noProof/>
+                <w:webHidden/>
+              </w:rPr>
+              <w:tab/>
+            </w:r>
+            <w:r>
+              <w:rPr>
+                <w:noProof/>
+                <w:webHidden/>
+              </w:rPr>
+              <w:fldChar w:fldCharType="begin"/>
+            </w:r>
+            <w:r>
+              <w:rPr>
+                <w:noProof/>
+                <w:webHidden/>
+              </w:rPr>
+              <w:instrText xml:space="preserve"> PAGEREF _Toc304662881 \h </w:instrText>
+            </w:r>
+            <w:r>
+              <w:rPr>
+                <w:noProof/>
+                <w:webHidden/>
+              </w:rPr>
+            </w:r>
+            <w:r>
+              <w:rPr>
+                <w:noProof/>
+                <w:webHidden/>
+              </w:rPr>
+              <w:fldChar w:fldCharType="separate"/>
+            </w:r>
+            <w:r>
+              <w:rPr>
+                <w:noProof/>
+                <w:webHidden/>
+              </w:rPr>
+              <w:t>4</w:t>
+            </w:r>
+            <w:r>
+              <w:rPr>
+                <w:noProof/>
+                <w:webHidden/>
+              </w:rPr>
+              <w:fldChar w:fldCharType="end"/>
+            </w:r>
+          </w:hyperlink>
+        </w:p>
+        <w:p>
+          <w:pPr>
+            <w:pStyle w:val="TOC3"/>
+            <w:tabs>
+              <w:tab w:val="right" w:leader="dot" w:pos="9629"/>
+            </w:tabs>
+            <w:rPr>
+              <w:noProof/>
+              <w:lang w:eastAsia="es-AR"/>
+            </w:rPr>
+          </w:pPr>
+          <w:hyperlink w:anchor="_Toc304662882" w:history="1">
+            <w:r>
+              <w:rPr>
+                <w:rStyle w:val="Hyperlink"/>
+                <w:noProof/>
+              </w:rPr>
+              <w:t>Características Particulares</w:t>
+            </w:r>
+            <w:r>
+              <w:rPr>
+                <w:noProof/>
+                <w:webHidden/>
+              </w:rPr>
+              <w:tab/>
+            </w:r>
+            <w:r>
+              <w:rPr>
+                <w:noProof/>
+                <w:webHidden/>
+              </w:rPr>
+              <w:fldChar w:fldCharType="begin"/>
+            </w:r>
+            <w:r>
+              <w:rPr>
+                <w:noProof/>
+                <w:webHidden/>
+              </w:rPr>
+              <w:instrText xml:space="preserve"> PAGEREF _Toc304662882 \h </w:instrText>
+            </w:r>
+            <w:r>
+              <w:rPr>
+                <w:noProof/>
+                <w:webHidden/>
+              </w:rPr>
+            </w:r>
+            <w:r>
+              <w:rPr>
+                <w:noProof/>
+                <w:webHidden/>
+              </w:rPr>
+              <w:fldChar w:fldCharType="separate"/>
+            </w:r>
+            <w:r>
+              <w:rPr>
+                <w:noProof/>
+                <w:webHidden/>
+              </w:rPr>
+              <w:t>4</w:t>
+            </w:r>
+            <w:r>
+              <w:rPr>
+                <w:noProof/>
+                <w:webHidden/>
+              </w:rPr>
+              <w:fldChar w:fldCharType="end"/>
+            </w:r>
+          </w:hyperlink>
+        </w:p>
+        <w:p>
+          <w:pPr>
+            <w:pStyle w:val="TOC3"/>
+            <w:tabs>
+              <w:tab w:val="right" w:leader="dot" w:pos="9629"/>
+            </w:tabs>
+            <w:rPr>
+              <w:noProof/>
+              <w:lang w:eastAsia="es-AR"/>
+            </w:rPr>
+          </w:pPr>
+          <w:hyperlink w:anchor="_Toc304662883" w:history="1">
+            <w:r>
+              <w:rPr>
+                <w:rStyle w:val="Hyperlink"/>
+                <w:noProof/>
+              </w:rPr>
+              <w:t>Registros</w:t>
+            </w:r>
+            <w:r>
+              <w:rPr>
+                <w:noProof/>
+                <w:webHidden/>
+              </w:rPr>
+              <w:tab/>
+            </w:r>
+            <w:r>
+              <w:rPr>
+                <w:noProof/>
+                <w:webHidden/>
+              </w:rPr>
+              <w:fldChar w:fldCharType="begin"/>
+            </w:r>
+            <w:r>
+              <w:rPr>
+                <w:noProof/>
+                <w:webHidden/>
+              </w:rPr>
+              <w:instrText xml:space="preserve"> PAGEREF _Toc304662883 \h </w:instrText>
+            </w:r>
+            <w:r>
+              <w:rPr>
+                <w:noProof/>
+                <w:webHidden/>
+              </w:rPr>
+            </w:r>
+            <w:r>
+              <w:rPr>
+                <w:noProof/>
+                <w:webHidden/>
+              </w:rPr>
+              <w:fldChar w:fldCharType="separate"/>
+            </w:r>
+            <w:r>
+              <w:rPr>
+                <w:noProof/>
+                <w:webHidden/>
+              </w:rPr>
+              <w:t>4</w:t>
+            </w:r>
+            <w:r>
+              <w:rPr>
+                <w:noProof/>
+                <w:webHidden/>
+              </w:rPr>
+              <w:fldChar w:fldCharType="end"/>
+            </w:r>
+          </w:hyperlink>
+        </w:p>
+        <w:p>
+          <w:pPr>
+            <w:pStyle w:val="TOC3"/>
+            <w:tabs>
+              <w:tab w:val="right" w:leader="dot" w:pos="9629"/>
+            </w:tabs>
+            <w:rPr>
+              <w:noProof/>
+              <w:lang w:eastAsia="es-AR"/>
+            </w:rPr>
+          </w:pPr>
+          <w:hyperlink w:anchor="_Toc304662884" w:history="1">
+            <w:r>
+              <w:rPr>
+                <w:rStyle w:val="Hyperlink"/>
+                <w:noProof/>
+              </w:rPr>
+              <w:t>Bloques</w:t>
+            </w:r>
+            <w:r>
+              <w:rPr>
+                <w:noProof/>
+                <w:webHidden/>
+              </w:rPr>
+              <w:tab/>
+            </w:r>
+            <w:r>
+              <w:rPr>
+                <w:noProof/>
+                <w:webHidden/>
+              </w:rPr>
+              <w:fldChar w:fldCharType="begin"/>
+            </w:r>
+            <w:r>
+              <w:rPr>
+                <w:noProof/>
+                <w:webHidden/>
+              </w:rPr>
+              <w:instrText xml:space="preserve"> PAGEREF _Toc304662884 \h </w:instrText>
+            </w:r>
+            <w:r>
+              <w:rPr>
+                <w:noProof/>
+                <w:webHidden/>
+              </w:rPr>
+            </w:r>
+            <w:r>
+              <w:rPr>
+                <w:noProof/>
+                <w:webHidden/>
+              </w:rPr>
+              <w:fldChar w:fldCharType="separate"/>
+            </w:r>
+            <w:r>
+              <w:rPr>
+                <w:noProof/>
+                <w:webHidden/>
+              </w:rPr>
+              <w:t>5</w:t>
             </w:r>
             <w:r>
               <w:rPr>
@@ -1444,7 +2198,7 @@
               <w:lang w:eastAsia="es-AR"/>
             </w:rPr>
           </w:pPr>
-          <w:hyperlink w:anchor="_Toc304654791" w:history="1">
+          <w:hyperlink w:anchor="_Toc304662885" w:history="1">
             <w:r>
               <w:rPr>
                 <w:rStyle w:val="Hyperlink"/>
@@ -1472,7 +2226,7 @@
                 <w:noProof/>
                 <w:webHidden/>
               </w:rPr>
-              <w:instrText xml:space="preserve"> PAGEREF _Toc304654791 \h </w:instrText>
+              <w:instrText xml:space="preserve"> PAGEREF _Toc304662885 \h </w:instrText>
             </w:r>
             <w:r>
               <w:rPr>
@@ -1493,6 +2247,352 @@
                 <w:webHidden/>
               </w:rPr>
               <w:t>5</w:t>
+            </w:r>
+            <w:r>
+              <w:rPr>
+                <w:noProof/>
+                <w:webHidden/>
+              </w:rPr>
+              <w:fldChar w:fldCharType="end"/>
+            </w:r>
+          </w:hyperlink>
+        </w:p>
+        <w:p>
+          <w:pPr>
+            <w:pStyle w:val="TOC3"/>
+            <w:tabs>
+              <w:tab w:val="right" w:leader="dot" w:pos="9629"/>
+            </w:tabs>
+            <w:rPr>
+              <w:noProof/>
+              <w:lang w:eastAsia="es-AR"/>
+            </w:rPr>
+          </w:pPr>
+          <w:hyperlink w:anchor="_Toc304662886" w:history="1">
+            <w:r>
+              <w:rPr>
+                <w:rStyle w:val="Hyperlink"/>
+                <w:noProof/>
+                <w:lang w:val="en-US"/>
+              </w:rPr>
+              <w:t>Organización</w:t>
+            </w:r>
+            <w:r>
+              <w:rPr>
+                <w:noProof/>
+                <w:webHidden/>
+              </w:rPr>
+              <w:tab/>
+            </w:r>
+            <w:r>
+              <w:rPr>
+                <w:noProof/>
+                <w:webHidden/>
+              </w:rPr>
+              <w:fldChar w:fldCharType="begin"/>
+            </w:r>
+            <w:r>
+              <w:rPr>
+                <w:noProof/>
+                <w:webHidden/>
+              </w:rPr>
+              <w:instrText xml:space="preserve"> PAGEREF _Toc304662886 \h </w:instrText>
+            </w:r>
+            <w:r>
+              <w:rPr>
+                <w:noProof/>
+                <w:webHidden/>
+              </w:rPr>
+            </w:r>
+            <w:r>
+              <w:rPr>
+                <w:noProof/>
+                <w:webHidden/>
+              </w:rPr>
+              <w:fldChar w:fldCharType="separate"/>
+            </w:r>
+            <w:r>
+              <w:rPr>
+                <w:noProof/>
+                <w:webHidden/>
+              </w:rPr>
+              <w:t>5</w:t>
+            </w:r>
+            <w:r>
+              <w:rPr>
+                <w:noProof/>
+                <w:webHidden/>
+              </w:rPr>
+              <w:fldChar w:fldCharType="end"/>
+            </w:r>
+          </w:hyperlink>
+        </w:p>
+        <w:p>
+          <w:pPr>
+            <w:pStyle w:val="TOC3"/>
+            <w:tabs>
+              <w:tab w:val="right" w:leader="dot" w:pos="9629"/>
+            </w:tabs>
+            <w:rPr>
+              <w:noProof/>
+              <w:lang w:eastAsia="es-AR"/>
+            </w:rPr>
+          </w:pPr>
+          <w:hyperlink w:anchor="_Toc304662887" w:history="1">
+            <w:r>
+              <w:rPr>
+                <w:rStyle w:val="Hyperlink"/>
+                <w:noProof/>
+              </w:rPr>
+              <w:t>Razones</w:t>
+            </w:r>
+            <w:r>
+              <w:rPr>
+                <w:noProof/>
+                <w:webHidden/>
+              </w:rPr>
+              <w:tab/>
+            </w:r>
+            <w:r>
+              <w:rPr>
+                <w:noProof/>
+                <w:webHidden/>
+              </w:rPr>
+              <w:fldChar w:fldCharType="begin"/>
+            </w:r>
+            <w:r>
+              <w:rPr>
+                <w:noProof/>
+                <w:webHidden/>
+              </w:rPr>
+              <w:instrText xml:space="preserve"> PAGEREF _Toc304662887 \h </w:instrText>
+            </w:r>
+            <w:r>
+              <w:rPr>
+                <w:noProof/>
+                <w:webHidden/>
+              </w:rPr>
+            </w:r>
+            <w:r>
+              <w:rPr>
+                <w:noProof/>
+                <w:webHidden/>
+              </w:rPr>
+              <w:fldChar w:fldCharType="separate"/>
+            </w:r>
+            <w:r>
+              <w:rPr>
+                <w:noProof/>
+                <w:webHidden/>
+              </w:rPr>
+              <w:t>5</w:t>
+            </w:r>
+            <w:r>
+              <w:rPr>
+                <w:noProof/>
+                <w:webHidden/>
+              </w:rPr>
+              <w:fldChar w:fldCharType="end"/>
+            </w:r>
+          </w:hyperlink>
+        </w:p>
+        <w:p>
+          <w:pPr>
+            <w:pStyle w:val="TOC3"/>
+            <w:tabs>
+              <w:tab w:val="right" w:leader="dot" w:pos="9629"/>
+            </w:tabs>
+            <w:rPr>
+              <w:noProof/>
+              <w:lang w:eastAsia="es-AR"/>
+            </w:rPr>
+          </w:pPr>
+          <w:hyperlink w:anchor="_Toc304662888" w:history="1">
+            <w:r>
+              <w:rPr>
+                <w:rStyle w:val="Hyperlink"/>
+                <w:noProof/>
+              </w:rPr>
+              <w:t>Características Particulares</w:t>
+            </w:r>
+            <w:r>
+              <w:rPr>
+                <w:noProof/>
+                <w:webHidden/>
+              </w:rPr>
+              <w:tab/>
+            </w:r>
+            <w:r>
+              <w:rPr>
+                <w:noProof/>
+                <w:webHidden/>
+              </w:rPr>
+              <w:fldChar w:fldCharType="begin"/>
+            </w:r>
+            <w:r>
+              <w:rPr>
+                <w:noProof/>
+                <w:webHidden/>
+              </w:rPr>
+              <w:instrText xml:space="preserve"> PAGEREF _Toc304662888 \h </w:instrText>
+            </w:r>
+            <w:r>
+              <w:rPr>
+                <w:noProof/>
+                <w:webHidden/>
+              </w:rPr>
+            </w:r>
+            <w:r>
+              <w:rPr>
+                <w:noProof/>
+                <w:webHidden/>
+              </w:rPr>
+              <w:fldChar w:fldCharType="separate"/>
+            </w:r>
+            <w:r>
+              <w:rPr>
+                <w:noProof/>
+                <w:webHidden/>
+              </w:rPr>
+              <w:t>5</w:t>
+            </w:r>
+            <w:r>
+              <w:rPr>
+                <w:noProof/>
+                <w:webHidden/>
+              </w:rPr>
+              <w:fldChar w:fldCharType="end"/>
+            </w:r>
+          </w:hyperlink>
+        </w:p>
+        <w:p>
+          <w:pPr>
+            <w:pStyle w:val="TOC3"/>
+            <w:tabs>
+              <w:tab w:val="right" w:leader="dot" w:pos="9629"/>
+            </w:tabs>
+            <w:rPr>
+              <w:noProof/>
+              <w:lang w:eastAsia="es-AR"/>
+            </w:rPr>
+          </w:pPr>
+          <w:hyperlink w:anchor="_Toc304662889" w:history="1">
+            <w:r>
+              <w:rPr>
+                <w:rStyle w:val="Hyperlink"/>
+                <w:noProof/>
+              </w:rPr>
+              <w:t>Registros</w:t>
+            </w:r>
+            <w:r>
+              <w:rPr>
+                <w:noProof/>
+                <w:webHidden/>
+              </w:rPr>
+              <w:tab/>
+            </w:r>
+            <w:r>
+              <w:rPr>
+                <w:noProof/>
+                <w:webHidden/>
+              </w:rPr>
+              <w:fldChar w:fldCharType="begin"/>
+            </w:r>
+            <w:r>
+              <w:rPr>
+                <w:noProof/>
+                <w:webHidden/>
+              </w:rPr>
+              <w:instrText xml:space="preserve"> PAGEREF _Toc304662889 \h </w:instrText>
+            </w:r>
+            <w:r>
+              <w:rPr>
+                <w:noProof/>
+                <w:webHidden/>
+              </w:rPr>
+            </w:r>
+            <w:r>
+              <w:rPr>
+                <w:noProof/>
+                <w:webHidden/>
+              </w:rPr>
+              <w:fldChar w:fldCharType="separate"/>
+            </w:r>
+            <w:r>
+              <w:rPr>
+                <w:noProof/>
+                <w:webHidden/>
+              </w:rPr>
+              <w:t>6</w:t>
+            </w:r>
+            <w:r>
+              <w:rPr>
+                <w:noProof/>
+                <w:webHidden/>
+              </w:rPr>
+              <w:fldChar w:fldCharType="end"/>
+            </w:r>
+          </w:hyperlink>
+        </w:p>
+        <w:p>
+          <w:pPr>
+            <w:pStyle w:val="TOC3"/>
+            <w:tabs>
+              <w:tab w:val="right" w:leader="dot" w:pos="9629"/>
+            </w:tabs>
+            <w:rPr>
+              <w:noProof/>
+              <w:lang w:eastAsia="es-AR"/>
+            </w:rPr>
+          </w:pPr>
+          <w:hyperlink w:anchor="_Toc304662890" w:history="1">
+            <w:r>
+              <w:rPr>
+                <w:rStyle w:val="Hyperlink"/>
+                <w:noProof/>
+              </w:rPr>
+              <w:t>Bloques</w:t>
+            </w:r>
+            <w:r>
+              <w:rPr>
+                <w:noProof/>
+                <w:webHidden/>
+              </w:rPr>
+              <w:tab/>
+            </w:r>
+            <w:r>
+              <w:rPr>
+                <w:noProof/>
+                <w:webHidden/>
+              </w:rPr>
+              <w:fldChar w:fldCharType="begin"/>
+            </w:r>
+            <w:r>
+              <w:rPr>
+                <w:noProof/>
+                <w:webHidden/>
+              </w:rPr>
+              <w:instrText xml:space="preserve"> PAGEREF _Toc304662890 \h </w:instrText>
+            </w:r>
+            <w:r>
+              <w:rPr>
+                <w:noProof/>
+                <w:webHidden/>
+              </w:rPr>
+            </w:r>
+            <w:r>
+              <w:rPr>
+                <w:noProof/>
+                <w:webHidden/>
+              </w:rPr>
+              <w:fldChar w:fldCharType="separate"/>
+            </w:r>
+            <w:r>
+              <w:rPr>
+                <w:noProof/>
+                <w:webHidden/>
+              </w:rPr>
+              <w:t>6</w:t>
             </w:r>
             <w:r>
               <w:rPr>
@@ -1537,12 +2637,12 @@
           <w:tab w:val="left" w:pos="1590"/>
         </w:tabs>
       </w:pPr>
-      <w:bookmarkStart w:id="1" w:name="_Toc304654788"/>
+      <w:bookmarkStart w:id="0" w:name="_Toc304662871"/>
       <w:r>
         <w:lastRenderedPageBreak/>
         <w:t>Diseño</w:t>
       </w:r>
-      <w:bookmarkEnd w:id="1"/>
+      <w:bookmarkEnd w:id="0"/>
       <w:r>
         <w:tab/>
       </w:r>
@@ -1654,31 +2754,25 @@
       <w:pPr>
         <w:pStyle w:val="Heading2"/>
       </w:pPr>
-      <w:bookmarkStart w:id="2" w:name="_Toc304654789"/>
+      <w:bookmarkStart w:id="1" w:name="_Toc304662872"/>
       <w:r>
         <w:t>Distrito</w:t>
       </w:r>
+      <w:bookmarkEnd w:id="1"/>
+    </w:p>
+    <w:p>
+      <w:pPr>
+        <w:pStyle w:val="Heading3"/>
+      </w:pPr>
+      <w:bookmarkStart w:id="2" w:name="_Toc304662873"/>
+      <w:r>
+        <w:t>Organización</w:t>
+      </w:r>
       <w:bookmarkEnd w:id="2"/>
     </w:p>
     <w:p>
       <w:pPr>
         <w:spacing w:after="0"/>
-        <w:rPr>
-          <w:b/>
-          <w:u w:val="single"/>
-        </w:rPr>
-      </w:pPr>
-      <w:r>
-        <w:rPr>
-          <w:b/>
-          <w:u w:val="single"/>
-        </w:rPr>
-        <w:t>Organización</w:t>
-      </w:r>
-    </w:p>
-    <w:p>
-      <w:pPr>
-        <w:spacing w:after="0"/>
       </w:pPr>
       <w:r>
         <w:t xml:space="preserve">Archivo de bloque con </w:t>
@@ -1704,19 +2798,13 @@
     </w:p>
     <w:p>
       <w:pPr>
-        <w:spacing w:after="0"/>
-        <w:rPr>
-          <w:b/>
-          <w:u w:val="single"/>
-        </w:rPr>
-      </w:pPr>
-      <w:r>
-        <w:rPr>
-          <w:b/>
-          <w:u w:val="single"/>
-        </w:rPr>
+        <w:pStyle w:val="Heading3"/>
+      </w:pPr>
+      <w:bookmarkStart w:id="3" w:name="_Toc304662874"/>
+      <w:r>
         <w:t>Razones</w:t>
       </w:r>
+      <w:bookmarkEnd w:id="3"/>
     </w:p>
     <w:p>
       <w:pPr>
@@ -1779,19 +2867,13 @@
     </w:p>
     <w:p>
       <w:pPr>
-        <w:spacing w:after="0"/>
-        <w:rPr>
-          <w:b/>
-          <w:u w:val="single"/>
-        </w:rPr>
-      </w:pPr>
-      <w:r>
-        <w:rPr>
-          <w:b/>
-          <w:u w:val="single"/>
-        </w:rPr>
+        <w:pStyle w:val="Heading3"/>
+      </w:pPr>
+      <w:bookmarkStart w:id="4" w:name="_Toc304662875"/>
+      <w:r>
         <w:t>Características Particulares</w:t>
       </w:r>
+      <w:bookmarkEnd w:id="4"/>
     </w:p>
     <w:p>
       <w:pPr>
@@ -1802,7 +2884,7 @@
         </w:numPr>
         <w:spacing w:after="0"/>
       </w:pPr>
-      <w:commentRangeStart w:id="3"/>
+      <w:commentRangeStart w:id="5"/>
       <w:r>
         <w:t>Fun</w:t>
       </w:r>
@@ -1812,12 +2894,12 @@
       <w:r>
         <w:t>ión de Hash: A determinar.</w:t>
       </w:r>
-      <w:commentRangeEnd w:id="3"/>
+      <w:commentRangeEnd w:id="5"/>
       <w:r>
         <w:rPr>
           <w:rStyle w:val="CommentReference"/>
         </w:rPr>
-        <w:commentReference w:id="3"/>
+        <w:commentReference w:id="5"/>
       </w:r>
     </w:p>
     <w:p>
@@ -1829,7 +2911,7 @@
         </w:numPr>
         <w:spacing w:after="0"/>
       </w:pPr>
-      <w:commentRangeStart w:id="4"/>
+      <w:commentRangeStart w:id="6"/>
       <w:r>
         <w:t xml:space="preserve">Tamaño </w:t>
       </w:r>
@@ -1850,12 +2932,12 @@
       <w:r>
         <w:t>A determinar.</w:t>
       </w:r>
-      <w:commentRangeEnd w:id="4"/>
+      <w:commentRangeEnd w:id="6"/>
       <w:r>
         <w:rPr>
           <w:rStyle w:val="CommentReference"/>
         </w:rPr>
-        <w:commentReference w:id="4"/>
+        <w:commentReference w:id="6"/>
       </w:r>
     </w:p>
     <w:p>
@@ -1890,7 +2972,12 @@
         <w:spacing w:after="0"/>
       </w:pPr>
       <w:r>
-        <w:t>El bloque se considera desbordado cuando se algún distrito no pueda insertarse por tener tamaño mayor al espacio libre disponible.</w:t>
+        <w:t>El bloque se considera desbordado cuando se algún distrito no pueda insertarse por tener tamaño mayor al es</w:t>
+      </w:r>
+      <w:bookmarkStart w:id="7" w:name="_GoBack"/>
+      <w:bookmarkEnd w:id="7"/>
+      <w:r>
+        <w:t>pacio libre disponible.</w:t>
       </w:r>
       <w:r>
         <w:t xml:space="preserve"> Sin embargo, si otro distrito es insertado y puede ser acomodado en el archivo de datos, el mismo puede ser dado de alta allí</w:t>
@@ -1901,26 +2988,16 @@
     </w:p>
     <w:p>
       <w:pPr>
-        <w:spacing w:after="0"/>
-        <w:rPr>
-          <w:b/>
-          <w:u w:val="single"/>
-        </w:rPr>
-      </w:pPr>
-      <w:r>
-        <w:rPr>
-          <w:b/>
-          <w:u w:val="single"/>
-        </w:rPr>
+        <w:pStyle w:val="Heading3"/>
+      </w:pPr>
+      <w:bookmarkStart w:id="8" w:name="_Toc304662876"/>
+      <w:r>
         <w:t>Re</w:t>
       </w:r>
       <w:r>
-        <w:rPr>
-          <w:b/>
-          <w:u w:val="single"/>
-        </w:rPr>
         <w:t>gistros</w:t>
       </w:r>
+      <w:bookmarkEnd w:id="8"/>
     </w:p>
     <w:p>
       <w:pPr>
@@ -1982,24 +3059,41 @@
           <w:sz w:val="23"/>
           <w:szCs w:val="23"/>
         </w:rPr>
+        <w:t xml:space="preserve"> </w:t>
+      </w:r>
+      <w:proofErr w:type="spellStart"/>
+      <w:r>
+        <w:rPr>
+          <w:sz w:val="23"/>
+          <w:szCs w:val="23"/>
+        </w:rPr>
+        <w:t>longitudDistrito</w:t>
+      </w:r>
+      <w:proofErr w:type="spellEnd"/>
+      <w:r>
+        <w:rPr>
+          <w:sz w:val="23"/>
+          <w:szCs w:val="23"/>
+        </w:rPr>
+        <w:t xml:space="preserve">, </w:t>
+      </w:r>
+      <w:r>
+        <w:rPr>
+          <w:sz w:val="23"/>
+          <w:szCs w:val="23"/>
+        </w:rPr>
         <w:t>(distrito)i)</w:t>
       </w:r>
     </w:p>
     <w:p>
       <w:pPr>
-        <w:spacing w:after="0"/>
-        <w:rPr>
-          <w:b/>
-          <w:u w:val="single"/>
-        </w:rPr>
-      </w:pPr>
-      <w:r>
-        <w:rPr>
-          <w:b/>
-          <w:u w:val="single"/>
-        </w:rPr>
+        <w:pStyle w:val="Heading3"/>
+      </w:pPr>
+      <w:bookmarkStart w:id="9" w:name="_Toc304662877"/>
+      <w:r>
         <w:t>Bloques</w:t>
       </w:r>
+      <w:bookmarkEnd w:id="9"/>
     </w:p>
     <w:p>
       <w:pPr>
@@ -2046,7 +3140,7 @@
       </w:r>
       <w:proofErr w:type="spellStart"/>
       <w:r>
-        <w:t>espacioOcupado</w:t>
+        <w:t>espacioLibre</w:t>
       </w:r>
       <w:proofErr w:type="spellEnd"/>
       <w:r>
@@ -2055,19 +3149,13 @@
     </w:p>
     <w:p>
       <w:pPr>
-        <w:spacing w:after="0"/>
-        <w:rPr>
-          <w:b/>
-          <w:u w:val="single"/>
-        </w:rPr>
-      </w:pPr>
-      <w:r>
-        <w:rPr>
-          <w:b/>
-          <w:u w:val="single"/>
-        </w:rPr>
+        <w:pStyle w:val="Heading3"/>
+      </w:pPr>
+      <w:bookmarkStart w:id="10" w:name="_Toc304662878"/>
+      <w:r>
         <w:t>Ilustración</w:t>
       </w:r>
+      <w:bookmarkEnd w:id="10"/>
     </w:p>
     <w:p>
       <w:pPr>
@@ -2121,7 +3209,10 @@
           </w:tcPr>
           <w:p>
             <w:r>
-              <w:t>Espacio Ocupado</w:t>
+              <w:t xml:space="preserve">Espacio </w:t>
+            </w:r>
+            <w:r>
+              <w:t>Libre</w:t>
             </w:r>
           </w:p>
         </w:tc>
@@ -2216,7 +3307,7 @@
               <w:jc w:val="center"/>
             </w:pPr>
             <w:r>
-              <w:t>42</w:t>
+              <w:t>2</w:t>
             </w:r>
           </w:p>
         </w:tc>
@@ -2229,7 +3320,7 @@
               <w:jc w:val="center"/>
             </w:pPr>
             <w:r>
-              <w:t>5</w:t>
+              <w:t>6</w:t>
             </w:r>
           </w:p>
         </w:tc>
@@ -2255,7 +3346,7 @@
               <w:jc w:val="center"/>
             </w:pPr>
             <w:r>
-              <w:t>9</w:t>
+              <w:t>10</w:t>
             </w:r>
           </w:p>
         </w:tc>
@@ -2281,7 +3372,7 @@
               <w:jc w:val="center"/>
             </w:pPr>
             <w:r>
-              <w:t>7</w:t>
+              <w:t>8</w:t>
             </w:r>
           </w:p>
         </w:tc>
@@ -2307,7 +3398,7 @@
               <w:jc w:val="center"/>
             </w:pPr>
             <w:r>
-              <w:t>6</w:t>
+              <w:t>7</w:t>
             </w:r>
           </w:p>
         </w:tc>
@@ -2349,16 +3440,28 @@
         <w:t>orde</w:t>
       </w:r>
       <w:r>
-        <w:t>) + 4 (espacio oc</w:t>
-      </w:r>
-      <w:r>
-        <w:t>upado) + 8 (longitud registro</w:t>
+        <w:t xml:space="preserve">) + 4 (espacio </w:t>
+      </w:r>
+      <w:r>
+        <w:t>libre</w:t>
+      </w:r>
+      <w:r>
+        <w:t>) + 8 (longitud registro</w:t>
       </w:r>
       <w:r>
         <w:t>)</w:t>
       </w:r>
       <w:r>
-        <w:t xml:space="preserve"> + (5 + 9 +7 + 6)</w:t>
+        <w:t xml:space="preserve"> + (6 + 10 + 8</w:t>
+      </w:r>
+      <w:r>
+        <w:t xml:space="preserve"> + </w:t>
+      </w:r>
+      <w:r>
+        <w:t>7</w:t>
+      </w:r>
+      <w:r>
+        <w:t>)</w:t>
       </w:r>
       <w:r>
         <w:t xml:space="preserve"> </w:t>
@@ -2367,20 +3470,8 @@
         <w:t xml:space="preserve">= </w:t>
       </w:r>
       <w:r>
-        <w:t>42</w:t>
-      </w:r>
-    </w:p>
-    <w:p>
-      <w:pPr>
-        <w:rPr>
-          <w:rFonts w:asciiTheme="majorHAnsi" w:eastAsiaTheme="majorEastAsia" w:hAnsiTheme="majorHAnsi" w:cstheme="majorBidi"/>
-          <w:b/>
-          <w:bCs/>
-          <w:color w:val="4F81BD" w:themeColor="accent1"/>
-          <w:sz w:val="26"/>
-          <w:szCs w:val="26"/>
-        </w:rPr>
-      </w:pPr>
+        <w:t>46</w:t>
+      </w:r>
       <w:r>
         <w:br w:type="page"/>
       </w:r>
@@ -2389,32 +3480,26 @@
       <w:pPr>
         <w:pStyle w:val="Heading2"/>
       </w:pPr>
-      <w:bookmarkStart w:id="5" w:name="_Toc304654790"/>
+      <w:bookmarkStart w:id="11" w:name="_Toc304662879"/>
       <w:r>
         <w:lastRenderedPageBreak/>
         <w:t>Votante</w:t>
       </w:r>
-      <w:bookmarkEnd w:id="5"/>
+      <w:bookmarkEnd w:id="11"/>
+    </w:p>
+    <w:p>
+      <w:pPr>
+        <w:pStyle w:val="Heading3"/>
+      </w:pPr>
+      <w:bookmarkStart w:id="12" w:name="_Toc304662880"/>
+      <w:r>
+        <w:t>Organización</w:t>
+      </w:r>
+      <w:bookmarkEnd w:id="12"/>
     </w:p>
     <w:p>
       <w:pPr>
         <w:spacing w:after="0"/>
-        <w:rPr>
-          <w:b/>
-          <w:u w:val="single"/>
-        </w:rPr>
-      </w:pPr>
-      <w:r>
-        <w:rPr>
-          <w:b/>
-          <w:u w:val="single"/>
-        </w:rPr>
-        <w:t>Organización</w:t>
-      </w:r>
-    </w:p>
-    <w:p>
-      <w:pPr>
-        <w:spacing w:after="0"/>
       </w:pPr>
       <w:r>
         <w:t>Archivo de bloque con Registros de datos de longitud variable (RLV) guardados en un Hash de dispersión fija con zona de desborde. La zona de desborde será un archivo secuencial de RLV organizado por bloques para poder direccionar a otra cubeta.</w:t>
@@ -2422,18 +3507,13 @@
     </w:p>
     <w:p>
       <w:pPr>
-        <w:rPr>
-          <w:b/>
-          <w:u w:val="single"/>
-        </w:rPr>
-      </w:pPr>
-      <w:r>
-        <w:rPr>
-          <w:b/>
-          <w:u w:val="single"/>
-        </w:rPr>
+        <w:pStyle w:val="Heading3"/>
+      </w:pPr>
+      <w:bookmarkStart w:id="13" w:name="_Toc304662881"/>
+      <w:r>
         <w:t>Razones</w:t>
       </w:r>
+      <w:bookmarkEnd w:id="13"/>
     </w:p>
     <w:p>
       <w:pPr>
@@ -2528,19 +3608,13 @@
     </w:p>
     <w:p>
       <w:pPr>
-        <w:spacing w:after="0"/>
-        <w:rPr>
-          <w:b/>
-          <w:u w:val="single"/>
-        </w:rPr>
-      </w:pPr>
-      <w:r>
-        <w:rPr>
-          <w:b/>
-          <w:u w:val="single"/>
-        </w:rPr>
+        <w:pStyle w:val="Heading3"/>
+      </w:pPr>
+      <w:bookmarkStart w:id="14" w:name="_Toc304662882"/>
+      <w:r>
         <w:t>Características Particulares</w:t>
       </w:r>
+      <w:bookmarkEnd w:id="14"/>
     </w:p>
     <w:p>
       <w:pPr>
@@ -2588,7 +3662,18 @@
         <w:t>16</w:t>
       </w:r>
       <w:r>
-        <w:t xml:space="preserve"> KB.</w:t>
+        <w:t xml:space="preserve"> KB, </w:t>
+      </w:r>
+      <w:proofErr w:type="spellStart"/>
+      <w:r>
+        <w:t>seteado</w:t>
+      </w:r>
+      <w:proofErr w:type="spellEnd"/>
+      <w:r>
+        <w:t xml:space="preserve"> por configuraci</w:t>
+      </w:r>
+      <w:r>
+        <w:t>ón.</w:t>
       </w:r>
     </w:p>
     <w:p>
@@ -2656,26 +3741,16 @@
     </w:p>
     <w:p>
       <w:pPr>
-        <w:spacing w:after="0"/>
-        <w:rPr>
-          <w:b/>
-          <w:u w:val="single"/>
-        </w:rPr>
-      </w:pPr>
-      <w:r>
-        <w:rPr>
-          <w:b/>
-          <w:u w:val="single"/>
-        </w:rPr>
+        <w:pStyle w:val="Heading3"/>
+      </w:pPr>
+      <w:bookmarkStart w:id="15" w:name="_Toc304662883"/>
+      <w:r>
         <w:t>Re</w:t>
       </w:r>
       <w:r>
-        <w:rPr>
-          <w:b/>
-          <w:u w:val="single"/>
-        </w:rPr>
         <w:t>gistros</w:t>
       </w:r>
+      <w:bookmarkEnd w:id="15"/>
     </w:p>
     <w:p>
       <w:pPr>
@@ -2705,163 +3780,795 @@
       <w:r>
         <w:t xml:space="preserve">, </w:t>
       </w:r>
+      <w:r>
+        <w:t xml:space="preserve">(DNI)i, </w:t>
+      </w:r>
       <w:proofErr w:type="spellStart"/>
       <w:r>
-        <w:t>longitudDNI</w:t>
+        <w:t>longitudNyA</w:t>
       </w:r>
       <w:proofErr w:type="spellEnd"/>
       <w:r>
         <w:t xml:space="preserve">, </w:t>
       </w:r>
-      <w:r>
-        <w:t xml:space="preserve">(DNI)i, </w:t>
-      </w:r>
       <w:proofErr w:type="spellStart"/>
       <w:r>
-        <w:t>longitudNyA</w:t>
+        <w:t>NombreyApellido</w:t>
       </w:r>
       <w:proofErr w:type="spellEnd"/>
       <w:r>
+        <w:t>, clave, domicilio(</w:t>
+      </w:r>
+      <w:proofErr w:type="spellStart"/>
+      <w:r>
+        <w:t>longitudCalle</w:t>
+      </w:r>
+      <w:proofErr w:type="spellEnd"/>
+      <w:r>
         <w:t xml:space="preserve">, </w:t>
       </w:r>
+      <w:r>
+        <w:t xml:space="preserve">calle, </w:t>
+      </w:r>
       <w:proofErr w:type="spellStart"/>
       <w:r>
-        <w:t>NombreyApellido</w:t>
+        <w:t>nro</w:t>
       </w:r>
       <w:proofErr w:type="spellEnd"/>
       <w:r>
+        <w:t xml:space="preserve">), </w:t>
+      </w:r>
+      <w:proofErr w:type="spellStart"/>
+      <w:r>
+        <w:t>longitudDistrito</w:t>
+      </w:r>
+      <w:proofErr w:type="spellEnd"/>
+      <w:r>
         <w:t xml:space="preserve">, </w:t>
       </w:r>
+      <w:r>
+        <w:t>(distrito)</w:t>
+      </w:r>
       <w:proofErr w:type="spellStart"/>
       <w:r>
-        <w:t>longitudClave</w:t>
+        <w:t>ie</w:t>
       </w:r>
       <w:proofErr w:type="spellEnd"/>
       <w:r>
+        <w:t>, ((</w:t>
+      </w:r>
+      <w:proofErr w:type="spellStart"/>
+      <w:r>
+        <w:t>eleccion</w:t>
+      </w:r>
+      <w:proofErr w:type="spellEnd"/>
+      <w:r>
+        <w:t>(fecha(a</w:t>
+      </w:r>
+      <w:r>
+        <w:t>ñ</w:t>
+      </w:r>
+      <w:r>
+        <w:t xml:space="preserve">o, </w:t>
+      </w:r>
+      <w:r>
+        <w:t>mes</w:t>
+      </w:r>
+      <w:r>
         <w:t xml:space="preserve">, </w:t>
       </w:r>
-      <w:r>
-        <w:t>clave, domicilio(</w:t>
-      </w:r>
       <w:proofErr w:type="spellStart"/>
       <w:r>
-        <w:t>longitudCalle</w:t>
+        <w:t>dia</w:t>
       </w:r>
       <w:proofErr w:type="spellEnd"/>
       <w:r>
+        <w:t xml:space="preserve">), </w:t>
+      </w:r>
+      <w:proofErr w:type="spellStart"/>
+      <w:r>
+        <w:t>longitudCargo</w:t>
+      </w:r>
+      <w:proofErr w:type="spellEnd"/>
+      <w:r>
         <w:t xml:space="preserve">, </w:t>
       </w:r>
       <w:r>
-        <w:t xml:space="preserve">calle, </w:t>
+        <w:t>cargo))</w:t>
       </w:r>
       <w:proofErr w:type="spellStart"/>
       <w:r>
-        <w:t>longitudNumero</w:t>
+        <w:t>ie</w:t>
       </w:r>
       <w:proofErr w:type="spellEnd"/>
       <w:r>
+        <w:t>)*)</w:t>
+      </w:r>
+    </w:p>
+    <w:p>
+      <w:pPr>
+        <w:spacing w:after="0"/>
+        <w:rPr>
+          <w:b/>
+          <w:u w:val="single"/>
+        </w:rPr>
+      </w:pPr>
+    </w:p>
+    <w:p>
+      <w:pPr>
+        <w:spacing w:after="0"/>
+      </w:pPr>
+      <w:r>
+        <w:t>El campo de la longitud del registro es de 2 bytes. Los campos de control de cada campo son de 1 byte.</w:t>
+      </w:r>
+    </w:p>
+    <w:p>
+      <w:pPr>
+        <w:pStyle w:val="Heading4"/>
+      </w:pPr>
+      <w:r>
+        <w:t xml:space="preserve">Tamaño promedio </w:t>
+      </w:r>
+      <w:r>
+        <w:t>registro</w:t>
+      </w:r>
+    </w:p>
+    <w:p>
+      <w:pPr>
+        <w:spacing w:after="0"/>
+      </w:pPr>
+      <w:r>
+        <w:t>Para calcular el tamaño promedio de un registro consideramos la siguiente longitud de sus campos.</w:t>
+      </w:r>
+    </w:p>
+    <w:p>
+      <w:pPr>
+        <w:pStyle w:val="ListParagraph"/>
+        <w:numPr>
+          <w:ilvl w:val="0"/>
+          <w:numId w:val="5"/>
+        </w:numPr>
+        <w:spacing w:after="0"/>
+      </w:pPr>
+      <w:r>
+        <w:t>Control: 12 bytes.</w:t>
+      </w:r>
+    </w:p>
+    <w:p>
+      <w:pPr>
+        <w:pStyle w:val="ListParagraph"/>
+        <w:numPr>
+          <w:ilvl w:val="0"/>
+          <w:numId w:val="5"/>
+        </w:numPr>
+        <w:spacing w:after="0"/>
+      </w:pPr>
+      <w:r>
+        <w:t>DNI: 4 bytes.</w:t>
+      </w:r>
+    </w:p>
+    <w:p>
+      <w:pPr>
+        <w:pStyle w:val="ListParagraph"/>
+        <w:numPr>
+          <w:ilvl w:val="0"/>
+          <w:numId w:val="5"/>
+        </w:numPr>
+        <w:spacing w:after="0"/>
+      </w:pPr>
+      <w:r>
+        <w:t>Nombre y Ape</w:t>
+      </w:r>
+      <w:r>
+        <w:t>llido: En promedio consideramos 25</w:t>
+      </w:r>
+      <w:r>
+        <w:t xml:space="preserve"> bytes.</w:t>
+      </w:r>
+    </w:p>
+    <w:p>
+      <w:pPr>
+        <w:pStyle w:val="ListParagraph"/>
+        <w:numPr>
+          <w:ilvl w:val="0"/>
+          <w:numId w:val="5"/>
+        </w:numPr>
+        <w:spacing w:after="0"/>
+      </w:pPr>
+      <w:r>
+        <w:t>Clave: 4 bytes. La clave será 4 caracteres cualesquiera. Tomamos como ejemplo la clave bancaria.</w:t>
+      </w:r>
+    </w:p>
+    <w:p>
+      <w:pPr>
+        <w:pStyle w:val="ListParagraph"/>
+        <w:numPr>
+          <w:ilvl w:val="0"/>
+          <w:numId w:val="5"/>
+        </w:numPr>
+        <w:spacing w:after="0"/>
+      </w:pPr>
+      <w:r>
+        <w:lastRenderedPageBreak/>
+        <w:t>Calle: En promedio, 10 bytes.</w:t>
+      </w:r>
+    </w:p>
+    <w:p>
+      <w:pPr>
+        <w:pStyle w:val="ListParagraph"/>
+        <w:numPr>
+          <w:ilvl w:val="0"/>
+          <w:numId w:val="5"/>
+        </w:numPr>
+        <w:spacing w:after="0"/>
+      </w:pPr>
+      <w:r>
+        <w:t>Numero: 2 bytes.</w:t>
+      </w:r>
+    </w:p>
+    <w:p>
+      <w:pPr>
+        <w:pStyle w:val="ListParagraph"/>
+        <w:numPr>
+          <w:ilvl w:val="0"/>
+          <w:numId w:val="5"/>
+        </w:numPr>
+        <w:spacing w:after="0"/>
+      </w:pPr>
+      <w:r>
+        <w:t>Distrito: En promedio, 10 bytes.</w:t>
+      </w:r>
+    </w:p>
+    <w:p>
+      <w:pPr>
+        <w:pStyle w:val="ListParagraph"/>
+        <w:numPr>
+          <w:ilvl w:val="0"/>
+          <w:numId w:val="5"/>
+        </w:numPr>
+        <w:spacing w:after="0"/>
+      </w:pPr>
+      <w:r>
+        <w:t>Fecha: 4 bytes.</w:t>
+      </w:r>
+    </w:p>
+    <w:p>
+      <w:pPr>
+        <w:pStyle w:val="ListParagraph"/>
+        <w:numPr>
+          <w:ilvl w:val="0"/>
+          <w:numId w:val="5"/>
+        </w:numPr>
+        <w:spacing w:after="0"/>
+      </w:pPr>
+      <w:r>
+        <w:t>Cargo: En promedio, 10 bytes.</w:t>
+      </w:r>
+    </w:p>
+    <w:p>
+      <w:pPr>
+        <w:pStyle w:val="ListParagraph"/>
+        <w:numPr>
+          <w:ilvl w:val="0"/>
+          <w:numId w:val="5"/>
+        </w:numPr>
+        <w:spacing w:after="0"/>
+      </w:pPr>
+      <w:r>
+        <w:t>Elecciones promedio: En el DNI hay 32 lugares para anotaciones. Consideramos un adicional del 25% ya que muchas veces se da la situación que estos luga</w:t>
+      </w:r>
+      <w:r>
+        <w:t>res se llenan. Aproximadamente 2</w:t>
+      </w:r>
+      <w:r>
+        <w:t>0 elecciones como promedio</w:t>
+      </w:r>
+      <w:r>
+        <w:t>, considerando que hay gente de todas las edades votando</w:t>
+      </w:r>
+      <w:r>
+        <w:t>.</w:t>
+      </w:r>
+    </w:p>
+    <w:p>
+      <w:pPr>
+        <w:spacing w:after="0"/>
+      </w:pPr>
+      <w:r>
+        <w:t xml:space="preserve">El tamaño promedio de un registro sería de </w:t>
+      </w:r>
+      <w:r>
+        <w:t>347</w:t>
+      </w:r>
+      <w:r>
+        <w:t xml:space="preserve"> bytes.</w:t>
+      </w:r>
+    </w:p>
+    <w:p>
+      <w:pPr>
+        <w:pStyle w:val="Heading3"/>
+      </w:pPr>
+      <w:bookmarkStart w:id="16" w:name="_Toc304662884"/>
+      <w:r>
+        <w:t>Bloques</w:t>
+      </w:r>
+      <w:bookmarkEnd w:id="16"/>
+    </w:p>
+    <w:p>
+      <w:pPr>
+        <w:spacing w:after="0"/>
+      </w:pPr>
+      <w:r>
+        <w:t>Los bloques del archivo de datos y de desborde serán de la forma:</w:t>
+      </w:r>
+    </w:p>
+    <w:p>
+      <w:pPr>
+        <w:pStyle w:val="ListParagraph"/>
+        <w:numPr>
+          <w:ilvl w:val="0"/>
+          <w:numId w:val="5"/>
+        </w:numPr>
+        <w:spacing w:after="0"/>
+        <w:rPr>
+          <w:b/>
+        </w:rPr>
+      </w:pPr>
+      <w:r>
+        <w:rPr>
+          <w:b/>
+        </w:rPr>
+        <w:t>B</w:t>
+      </w:r>
+      <w:r>
+        <w:t>(</w:t>
+      </w:r>
+      <w:proofErr w:type="spellStart"/>
+      <w:r>
+        <w:t>bloqueDesborde</w:t>
+      </w:r>
+      <w:proofErr w:type="spellEnd"/>
+      <w:r>
         <w:t xml:space="preserve">, </w:t>
       </w:r>
       <w:proofErr w:type="spellStart"/>
       <w:r>
-        <w:t>nro</w:t>
+        <w:t>espacioLibre</w:t>
       </w:r>
       <w:proofErr w:type="spellEnd"/>
       <w:r>
-        <w:t xml:space="preserve">), </w:t>
+        <w:t>, (</w:t>
+      </w:r>
+      <w:r>
+        <w:t>Votante</w:t>
+      </w:r>
+      <w:r>
+        <w:t>)*)</w:t>
+      </w:r>
+    </w:p>
+    <w:p>
+      <w:pPr>
+        <w:spacing w:after="0"/>
+      </w:pPr>
+      <w:bookmarkStart w:id="17" w:name="votanteblockav"/>
+      <w:r>
+        <w:t>De esta forma el tamaño promedio de bloque será</w:t>
+      </w:r>
+    </w:p>
+    <w:bookmarkEnd w:id="17"/>
+    <w:p>
+      <w:pPr>
+        <w:spacing w:after="0"/>
+        <w:rPr>
+          <w:lang w:val="en-US"/>
+        </w:rPr>
+      </w:pPr>
+      <w:proofErr w:type="gramStart"/>
+      <w:r>
+        <w:rPr>
+          <w:lang w:val="en-US"/>
+        </w:rPr>
+        <w:t xml:space="preserve">28 </w:t>
       </w:r>
       <w:proofErr w:type="spellStart"/>
       <w:r>
+        <w:rPr>
+          <w:lang w:val="en-US"/>
+        </w:rPr>
+        <w:t>votantes</w:t>
+      </w:r>
+      <w:proofErr w:type="spellEnd"/>
+      <w:r>
+        <w:rPr>
+          <w:lang w:val="en-US"/>
+        </w:rPr>
+        <w:t xml:space="preserve"> * 347 bytes + 4 bytes + 2 bytes = 9722 bytes.</w:t>
+      </w:r>
+      <w:proofErr w:type="gramEnd"/>
+    </w:p>
+    <w:p>
+      <w:pPr>
+        <w:pStyle w:val="Heading2"/>
+        <w:rPr>
+          <w:lang w:val="en-US"/>
+        </w:rPr>
+      </w:pPr>
+      <w:bookmarkStart w:id="18" w:name="_Toc304662885"/>
+      <w:proofErr w:type="spellStart"/>
+      <w:r>
+        <w:rPr>
+          <w:lang w:val="en-US"/>
+        </w:rPr>
+        <w:t>Eleccion</w:t>
+      </w:r>
+      <w:bookmarkEnd w:id="18"/>
+      <w:proofErr w:type="spellEnd"/>
+    </w:p>
+    <w:p>
+      <w:pPr>
+        <w:pStyle w:val="Heading3"/>
+        <w:rPr>
+          <w:lang w:val="en-US"/>
+        </w:rPr>
+      </w:pPr>
+      <w:bookmarkStart w:id="19" w:name="_Toc304662886"/>
+      <w:proofErr w:type="spellStart"/>
+      <w:r>
+        <w:rPr>
+          <w:lang w:val="en-US"/>
+        </w:rPr>
+        <w:t>Organización</w:t>
+      </w:r>
+      <w:bookmarkEnd w:id="19"/>
+      <w:proofErr w:type="spellEnd"/>
+    </w:p>
+    <w:p>
+      <w:r>
+        <w:t xml:space="preserve">Archivo </w:t>
+      </w:r>
+      <w:r>
+        <w:t xml:space="preserve">de bloques </w:t>
+      </w:r>
+      <w:r>
+        <w:t xml:space="preserve">secuencial indexado organizado con un </w:t>
+      </w:r>
+      <w:r>
+        <w:t>árbol B+ y RLV.</w:t>
+      </w:r>
+      <w:r>
+        <w:t xml:space="preserve"> Adicionalmente, la mayor parte de la lista de distritos la guardaremos en un archivo aparte, organizado por bloques y con RLV.</w:t>
+      </w:r>
+    </w:p>
+    <w:p>
+      <w:pPr>
+        <w:pStyle w:val="Heading3"/>
+      </w:pPr>
+      <w:bookmarkStart w:id="20" w:name="_Toc304662887"/>
+      <w:r>
+        <w:t>Razones</w:t>
+      </w:r>
+      <w:bookmarkEnd w:id="20"/>
+    </w:p>
+    <w:p>
+      <w:pPr>
+        <w:pStyle w:val="ListParagraph"/>
+        <w:numPr>
+          <w:ilvl w:val="0"/>
+          <w:numId w:val="5"/>
+        </w:numPr>
+        <w:rPr>
+          <w:b/>
+          <w:u w:val="single"/>
+        </w:rPr>
+      </w:pPr>
+      <w:r>
+        <w:t>En base a la funcionalidad del programa, tenemos la necesidad de realizar ABM y lecturas al azar.</w:t>
+      </w:r>
+    </w:p>
+    <w:p>
+      <w:pPr>
+        <w:pStyle w:val="ListParagraph"/>
+        <w:numPr>
+          <w:ilvl w:val="0"/>
+          <w:numId w:val="5"/>
+        </w:numPr>
+        <w:rPr>
+          <w:b/>
+          <w:u w:val="single"/>
+        </w:rPr>
+      </w:pPr>
+      <w:r>
+        <w:t>No encontramos una función de dispersión que pueda distribuir a los registros de una manera lo suficientemente homogénea como para que el un archivo de organización directa asegure una baja cantidad de desbordes, haciendo así que las operaciones puedan tener un costo alto. La característica balanceada del árbol B+, nos ayuda a mantener un orden razonable para las operaciones.</w:t>
+      </w:r>
+    </w:p>
+    <w:p>
+      <w:pPr>
+        <w:pStyle w:val="ListParagraph"/>
+        <w:numPr>
+          <w:ilvl w:val="0"/>
+          <w:numId w:val="5"/>
+        </w:numPr>
+        <w:rPr>
+          <w:b/>
+          <w:u w:val="single"/>
+        </w:rPr>
+      </w:pPr>
+      <w:r>
+        <w:t>Podríamos usar otro tipo de organización, por ejemplo un árbol B, ya que en realidad no necesitamos las características secuenciales del árbol B+. Sin embargo, por diferentes cuestiones (tiempo, robustez) preferimos usar un árbol B+, ya que sus capacidades de búsqueda secuencial si son requeridas para otras entidades.</w:t>
+      </w:r>
+    </w:p>
+    <w:p>
+      <w:pPr>
+        <w:pStyle w:val="Heading3"/>
+      </w:pPr>
+      <w:bookmarkStart w:id="21" w:name="_Toc304662888"/>
+      <w:r>
+        <w:t>Características Particulares</w:t>
+      </w:r>
+      <w:bookmarkEnd w:id="21"/>
+    </w:p>
+    <w:p>
+      <w:pPr>
+        <w:pStyle w:val="ListParagraph"/>
+        <w:numPr>
+          <w:ilvl w:val="0"/>
+          <w:numId w:val="7"/>
+        </w:numPr>
+        <w:spacing w:after="0"/>
+      </w:pPr>
+      <w:r>
+        <w:t>Tamaño nodo:</w:t>
+      </w:r>
+      <w:r>
+        <w:t xml:space="preserve"> </w:t>
+      </w:r>
+      <w:r>
+        <w:t>512 B</w:t>
+      </w:r>
+      <w:r>
+        <w:t>.</w:t>
+      </w:r>
+    </w:p>
+    <w:p>
+      <w:pPr>
+        <w:pStyle w:val="ListParagraph"/>
+        <w:numPr>
+          <w:ilvl w:val="0"/>
+          <w:numId w:val="7"/>
+        </w:numPr>
+        <w:spacing w:after="0"/>
+      </w:pPr>
+      <w:r>
+        <w:t xml:space="preserve">Política </w:t>
+      </w:r>
+      <w:r>
+        <w:t>Split:</w:t>
+      </w:r>
+      <w:r>
+        <w:t xml:space="preserve"> Cuando se produce </w:t>
+      </w:r>
+      <w:proofErr w:type="spellStart"/>
+      <w:r>
+        <w:t>overflow</w:t>
+      </w:r>
+      <w:proofErr w:type="spellEnd"/>
+      <w:r>
+        <w:t xml:space="preserve">, se calcula el tamaño de todos los registros (incluyendo el que causo el </w:t>
+      </w:r>
+      <w:proofErr w:type="spellStart"/>
+      <w:r>
+        <w:t>overflow</w:t>
+      </w:r>
+      <w:proofErr w:type="spellEnd"/>
+      <w:r>
+        <w:t>). Se comienza a sumar los tamaños desde el primero hasta superar la mitad del tamaño total. Los registros que formaron parte de la suma se mantienen en el mismo nodo, los demás se guardan en un nodo nuevo.</w:t>
+      </w:r>
+    </w:p>
+    <w:p>
+      <w:pPr>
+        <w:pStyle w:val="ListParagraph"/>
+        <w:numPr>
+          <w:ilvl w:val="0"/>
+          <w:numId w:val="7"/>
+        </w:numPr>
+        <w:spacing w:after="0"/>
+      </w:pPr>
+      <w:r>
+        <w:t xml:space="preserve">Política </w:t>
+      </w:r>
+      <w:proofErr w:type="spellStart"/>
+      <w:r>
+        <w:t>Merge</w:t>
+      </w:r>
+      <w:proofErr w:type="spellEnd"/>
+      <w:r>
+        <w:t>:</w:t>
+      </w:r>
+      <w:r>
+        <w:t xml:space="preserve"> Cuando un nodo queda en </w:t>
+      </w:r>
+      <w:proofErr w:type="spellStart"/>
+      <w:r>
+        <w:t>underflow</w:t>
+      </w:r>
+      <w:proofErr w:type="spellEnd"/>
+      <w:r>
+        <w:t>, se balancea con su hermano derecho sacando registros hasta que el hermano izquierdo supe</w:t>
+      </w:r>
+      <w:r>
+        <w:t>ra en tamaño al hermano derecho, siempre y cuando haya espacio disponible en el hermano izquierdo.</w:t>
+      </w:r>
+      <w:r>
+        <w:t xml:space="preserve"> Se </w:t>
+      </w:r>
+      <w:proofErr w:type="spellStart"/>
+      <w:r>
+        <w:t>mergean</w:t>
+      </w:r>
+      <w:proofErr w:type="spellEnd"/>
+      <w:r>
+        <w:t xml:space="preserve"> dos nodos cuando la carga del hermano izquierdo más la del hermano derecho es menor al tamaño del nodo.</w:t>
+      </w:r>
+    </w:p>
+    <w:p>
+      <w:pPr>
+        <w:pStyle w:val="ListParagraph"/>
+        <w:numPr>
+          <w:ilvl w:val="0"/>
+          <w:numId w:val="7"/>
+        </w:numPr>
+        <w:spacing w:after="0"/>
+      </w:pPr>
+      <w:r>
+        <w:t>Búsqueda separador: Lineal.</w:t>
+      </w:r>
+    </w:p>
+    <w:p>
+      <w:pPr>
+        <w:pStyle w:val="Heading3"/>
+      </w:pPr>
+      <w:bookmarkStart w:id="22" w:name="_Toc304662889"/>
+      <w:r>
+        <w:lastRenderedPageBreak/>
+        <w:t>Registros</w:t>
+      </w:r>
+      <w:bookmarkEnd w:id="22"/>
+    </w:p>
+    <w:p>
+      <w:pPr>
+        <w:spacing w:after="0"/>
+      </w:pPr>
+      <w:r>
+        <w:t xml:space="preserve">Usaremos </w:t>
+      </w:r>
+      <w:r>
+        <w:t>tres</w:t>
+      </w:r>
+      <w:r>
+        <w:t xml:space="preserve"> registros </w:t>
+      </w:r>
+      <w:r>
+        <w:t xml:space="preserve">pero </w:t>
+      </w:r>
+      <w:r>
+        <w:t>d</w:t>
+      </w:r>
+      <w:r>
+        <w:t>iferentes, uno par</w:t>
+      </w:r>
+      <w:r>
+        <w:t xml:space="preserve">a ser usado en el </w:t>
+      </w:r>
+      <w:proofErr w:type="spellStart"/>
+      <w:r>
+        <w:t>sequence</w:t>
+      </w:r>
+      <w:proofErr w:type="spellEnd"/>
+      <w:r>
+        <w:t xml:space="preserve"> set, </w:t>
+      </w:r>
+      <w:r>
+        <w:t xml:space="preserve">otro para el </w:t>
+      </w:r>
+      <w:proofErr w:type="spellStart"/>
+      <w:r>
+        <w:t>index</w:t>
+      </w:r>
+      <w:proofErr w:type="spellEnd"/>
+      <w:r>
+        <w:t xml:space="preserve"> set</w:t>
+      </w:r>
+      <w:r>
+        <w:t xml:space="preserve"> y otro para </w:t>
+      </w:r>
+      <w:r>
+        <w:t>los registros de la lista de distritos a guardar en un archivo aparte.</w:t>
+      </w:r>
+    </w:p>
+    <w:p>
+      <w:pPr>
+        <w:pStyle w:val="Heading4"/>
+      </w:pPr>
+      <w:proofErr w:type="spellStart"/>
+      <w:r>
+        <w:t>Sequence</w:t>
+      </w:r>
+      <w:proofErr w:type="spellEnd"/>
+      <w:r>
+        <w:t xml:space="preserve"> </w:t>
+      </w:r>
+      <w:r>
+        <w:t>Set</w:t>
+      </w:r>
+    </w:p>
+    <w:p>
+      <w:pPr>
+        <w:spacing w:after="0"/>
+      </w:pPr>
+      <w:proofErr w:type="gramStart"/>
+      <w:r>
+        <w:rPr>
+          <w:b/>
+        </w:rPr>
+        <w:t>SSR</w:t>
+      </w:r>
+      <w:r>
+        <w:t>(</w:t>
+      </w:r>
+      <w:proofErr w:type="spellStart"/>
+      <w:proofErr w:type="gramEnd"/>
+      <w:r>
+        <w:t>longitudRegistro</w:t>
+      </w:r>
+      <w:proofErr w:type="spellEnd"/>
+      <w:r>
+        <w:t xml:space="preserve">, </w:t>
+      </w:r>
+      <w:r>
+        <w:t>año</w:t>
+      </w:r>
+      <w:r>
+        <w:t xml:space="preserve">, mes, </w:t>
+      </w:r>
+      <w:proofErr w:type="spellStart"/>
+      <w:r>
+        <w:t>dia</w:t>
+      </w:r>
+      <w:proofErr w:type="spellEnd"/>
+      <w:r>
+        <w:t xml:space="preserve">, </w:t>
+      </w:r>
+      <w:proofErr w:type="spellStart"/>
+      <w:r>
+        <w:t>longitudCargo</w:t>
+      </w:r>
+      <w:proofErr w:type="spellEnd"/>
+      <w:r>
+        <w:t xml:space="preserve">, cargo, </w:t>
+      </w:r>
+      <w:proofErr w:type="spellStart"/>
+      <w:r>
         <w:t>longitudDistrito</w:t>
       </w:r>
       <w:proofErr w:type="spellEnd"/>
       <w:r>
         <w:t xml:space="preserve">, </w:t>
       </w:r>
-      <w:r>
-        <w:t>(distrito)</w:t>
-      </w:r>
       <w:proofErr w:type="spellStart"/>
       <w:r>
-        <w:t>ie</w:t>
+        <w:t>primerDistrito</w:t>
       </w:r>
       <w:proofErr w:type="spellEnd"/>
       <w:r>
-        <w:t>, ((</w:t>
+        <w:t xml:space="preserve">, </w:t>
       </w:r>
       <w:proofErr w:type="spellStart"/>
       <w:r>
-        <w:t>eleccion</w:t>
+        <w:t>punteroListaDistritos</w:t>
       </w:r>
       <w:proofErr w:type="spellEnd"/>
       <w:r>
-        <w:t>(fecha(</w:t>
-      </w:r>
-      <w:proofErr w:type="spellStart"/>
-      <w:r>
-        <w:t>longitudAño</w:t>
-      </w:r>
-      <w:proofErr w:type="spellEnd"/>
-      <w:r>
-        <w:t xml:space="preserve">, </w:t>
-      </w:r>
-      <w:proofErr w:type="spellStart"/>
-      <w:r>
-        <w:t>a</w:t>
-      </w:r>
-      <w:r>
-        <w:t>ñ</w:t>
-      </w:r>
-      <w:r>
-        <w:t>o,</w:t>
-      </w:r>
-      <w:r>
-        <w:t>longitudDia</w:t>
-      </w:r>
-      <w:proofErr w:type="spellEnd"/>
-      <w:r>
-        <w:t>,</w:t>
-      </w:r>
-      <w:r>
-        <w:t xml:space="preserve"> </w:t>
-      </w:r>
-      <w:proofErr w:type="spellStart"/>
-      <w:r>
-        <w:t>dia</w:t>
-      </w:r>
-      <w:proofErr w:type="spellEnd"/>
-      <w:r>
-        <w:t xml:space="preserve">, </w:t>
-      </w:r>
-      <w:proofErr w:type="spellStart"/>
-      <w:r>
-        <w:t>longitudMes</w:t>
-      </w:r>
-      <w:proofErr w:type="spellEnd"/>
-      <w:r>
-        <w:t xml:space="preserve">, </w:t>
-      </w:r>
-      <w:r>
-        <w:t xml:space="preserve">mes), </w:t>
-      </w:r>
-      <w:proofErr w:type="spellStart"/>
-      <w:r>
-        <w:t>longitudCargo</w:t>
-      </w:r>
-      <w:proofErr w:type="spellEnd"/>
-      <w:r>
-        <w:t xml:space="preserve">, </w:t>
-      </w:r>
-      <w:r>
-        <w:t>cargo))</w:t>
-      </w:r>
-      <w:proofErr w:type="spellStart"/>
-      <w:r>
-        <w:t>ie</w:t>
-      </w:r>
-      <w:proofErr w:type="spellEnd"/>
-      <w:r>
-        <w:t>)*)</w:t>
+        <w:t>)</w:t>
       </w:r>
     </w:p>
     <w:tbl>
@@ -2871,29 +4578,207 @@
         <w:tblLook w:val="04A0" w:firstRow="1" w:lastRow="0" w:firstColumn="1" w:lastColumn="0" w:noHBand="0" w:noVBand="1"/>
       </w:tblPr>
       <w:tblGrid>
-        <w:gridCol w:w="9779"/>
+        <w:gridCol w:w="1262"/>
+        <w:gridCol w:w="1105"/>
+        <w:gridCol w:w="1072"/>
+        <w:gridCol w:w="1022"/>
+        <w:gridCol w:w="1145"/>
+        <w:gridCol w:w="1402"/>
+        <w:gridCol w:w="903"/>
+        <w:gridCol w:w="979"/>
+        <w:gridCol w:w="965"/>
       </w:tblGrid>
       <w:tr>
         <w:tc>
           <w:tcPr>
-            <w:tcW w:w="9779" w:type="dxa"/>
-            <w:shd w:val="clear" w:color="auto" w:fill="EAF1DD" w:themeFill="accent3" w:themeFillTint="33"/>
+            <w:tcW w:w="1280" w:type="dxa"/>
           </w:tcPr>
           <w:p>
             <w:r>
+              <w:t>Long Registro</w:t>
+            </w:r>
+          </w:p>
+        </w:tc>
+        <w:tc>
+          <w:tcPr>
+            <w:tcW w:w="1130" w:type="dxa"/>
+          </w:tcPr>
+          <w:p>
+            <w:r>
+              <w:t>Año</w:t>
+            </w:r>
+          </w:p>
+        </w:tc>
+        <w:tc>
+          <w:tcPr>
+            <w:tcW w:w="1099" w:type="dxa"/>
+          </w:tcPr>
+          <w:p>
+            <w:r>
+              <w:t>Mes</w:t>
+            </w:r>
+          </w:p>
+        </w:tc>
+        <w:tc>
+          <w:tcPr>
+            <w:tcW w:w="1052" w:type="dxa"/>
+          </w:tcPr>
+          <w:p>
+            <w:r>
+              <w:t>Día</w:t>
+            </w:r>
+          </w:p>
+        </w:tc>
+        <w:tc>
+          <w:tcPr>
+            <w:tcW w:w="1169" w:type="dxa"/>
+          </w:tcPr>
+          <w:p>
+            <w:r>
+              <w:t>Long Cargo</w:t>
+            </w:r>
+          </w:p>
+        </w:tc>
+        <w:tc>
+          <w:tcPr>
+            <w:tcW w:w="1413" w:type="dxa"/>
+          </w:tcPr>
+          <w:p>
+            <w:r>
+              <w:t>Cargo</w:t>
+            </w:r>
+          </w:p>
+        </w:tc>
+        <w:tc>
+          <w:tcPr>
+            <w:tcW w:w="904" w:type="dxa"/>
+          </w:tcPr>
+          <w:p>
+            <w:r>
+              <w:t>Long Distrito</w:t>
+            </w:r>
+          </w:p>
+        </w:tc>
+        <w:tc>
+          <w:tcPr>
+            <w:tcW w:w="904" w:type="dxa"/>
+          </w:tcPr>
+          <w:p>
+            <w:r>
+              <w:t>Primer Distrito</w:t>
+            </w:r>
+          </w:p>
+        </w:tc>
+        <w:tc>
+          <w:tcPr>
+            <w:tcW w:w="904" w:type="dxa"/>
+          </w:tcPr>
+          <w:p>
+            <w:r>
+              <w:t>Puntero Distritos</w:t>
+            </w:r>
+          </w:p>
+        </w:tc>
+      </w:tr>
+      <w:tr>
+        <w:tc>
+          <w:tcPr>
+            <w:tcW w:w="1280" w:type="dxa"/>
+          </w:tcPr>
+          <w:p>
+            <w:r>
+              <w:t>29</w:t>
+            </w:r>
+          </w:p>
+        </w:tc>
+        <w:tc>
+          <w:tcPr>
+            <w:tcW w:w="1130" w:type="dxa"/>
+          </w:tcPr>
+          <w:p>
+            <w:r>
+              <w:t>1986</w:t>
+            </w:r>
+          </w:p>
+        </w:tc>
+        <w:tc>
+          <w:tcPr>
+            <w:tcW w:w="1099" w:type="dxa"/>
+          </w:tcPr>
+          <w:p>
+            <w:r>
+              <w:t>06</w:t>
+            </w:r>
+          </w:p>
+        </w:tc>
+        <w:tc>
+          <w:tcPr>
+            <w:tcW w:w="1052" w:type="dxa"/>
+          </w:tcPr>
+          <w:p>
+            <w:r>
+              <w:t>22</w:t>
+            </w:r>
+          </w:p>
+        </w:tc>
+        <w:tc>
+          <w:tcPr>
+            <w:tcW w:w="1169" w:type="dxa"/>
+          </w:tcPr>
+          <w:p>
+            <w:r>
+              <w:t>11</w:t>
+            </w:r>
+          </w:p>
+        </w:tc>
+        <w:tc>
+          <w:tcPr>
+            <w:tcW w:w="1413" w:type="dxa"/>
+          </w:tcPr>
+          <w:p>
+            <w:r>
+              <w:t>Intendente</w:t>
+            </w:r>
+          </w:p>
+        </w:tc>
+        <w:tc>
+          <w:tcPr>
+            <w:tcW w:w="904" w:type="dxa"/>
+          </w:tcPr>
+          <w:p>
+            <w:r>
+              <w:t>8</w:t>
+            </w:r>
+          </w:p>
+        </w:tc>
+        <w:tc>
+          <w:tcPr>
+            <w:tcW w:w="904" w:type="dxa"/>
+          </w:tcPr>
+          <w:p>
+            <w:proofErr w:type="spellStart"/>
+            <w:r>
+              <w:t>Cordoba</w:t>
+            </w:r>
+            <w:proofErr w:type="spellEnd"/>
+          </w:p>
+        </w:tc>
+        <w:tc>
+          <w:tcPr>
+            <w:tcW w:w="904" w:type="dxa"/>
+          </w:tcPr>
+          <w:p>
+            <w:pPr>
               <w:rPr>
                 <w:b/>
               </w:rPr>
-              <w:t>Nota</w:t>
-            </w:r>
+            </w:pPr>
             <w:r>
               <w:rPr>
                 <w:b/>
-              </w:rPr>
-              <w:t xml:space="preserve">: </w:t>
-            </w:r>
-            <w:r>
-              <w:t>La longitud de algunos campos constantes tales como la clave o el DNI no es necesaria, pero sirve para usar una única implementación de RLV. De esta forma se disminuye el trabajo necesario para llevar a cabo esta organización.</w:t>
+                <w:color w:val="FF0000"/>
+              </w:rPr>
+              <w:t>4</w:t>
             </w:r>
           </w:p>
         </w:tc>
@@ -2902,454 +4787,442 @@
     <w:p>
       <w:pPr>
         <w:spacing w:after="0"/>
+      </w:pPr>
+    </w:p>
+    <w:p>
+      <w:pPr>
+        <w:spacing w:after="0"/>
+      </w:pPr>
+      <w:r>
+        <w:t>En e</w:t>
+      </w:r>
+      <w:r>
+        <w:t xml:space="preserve">l </w:t>
+      </w:r>
+      <w:proofErr w:type="spellStart"/>
+      <w:r>
+        <w:t>sequence</w:t>
+      </w:r>
+      <w:proofErr w:type="spellEnd"/>
+      <w:r>
+        <w:t xml:space="preserve"> set guardaremos solamente el primer distrito y un puntero a la lista de distritos en caso de haberlos (-1 en caso contrario). Esto es porque asumimos que la mayoría de las elecciones tendrán un distrito y solo algunas más que esa cantidad. Adicionalmente, </w:t>
+      </w:r>
+      <w:r>
+        <w:t xml:space="preserve">no queremos que haya mucha diferencia entre el tamaño de registros, lo que </w:t>
+      </w:r>
+      <w:r>
+        <w:t xml:space="preserve">podría pasar entre una elección presidencial (todos los distritos) y una de </w:t>
+      </w:r>
+      <w:r>
+        <w:t>intendente</w:t>
+      </w:r>
+      <w:r>
+        <w:t xml:space="preserve"> en una pequeña localidad.</w:t>
+      </w:r>
+    </w:p>
+    <w:p>
+      <w:pPr>
+        <w:pStyle w:val="Heading4"/>
+      </w:pPr>
+      <w:proofErr w:type="spellStart"/>
+      <w:r>
+        <w:t>Index</w:t>
+      </w:r>
+      <w:proofErr w:type="spellEnd"/>
+      <w:r>
+        <w:t xml:space="preserve"> Set</w:t>
+      </w:r>
+    </w:p>
+    <w:p>
+      <w:proofErr w:type="gramStart"/>
+      <w:r>
         <w:rPr>
           <w:b/>
-          <w:u w:val="single"/>
-        </w:rPr>
-      </w:pPr>
-    </w:p>
-    <w:p>
-      <w:pPr>
-        <w:spacing w:after="0"/>
-      </w:pPr>
-      <w:r>
-        <w:t>El campo de la longitud del registro es de 2 bytes. Los campos de control de cada campo son de 1 byte.</w:t>
-      </w:r>
-    </w:p>
-    <w:p>
-      <w:pPr>
-        <w:spacing w:after="0"/>
+        </w:rPr>
+        <w:t>ISR</w:t>
+      </w:r>
+      <w:r>
+        <w:t>(</w:t>
+      </w:r>
+      <w:proofErr w:type="spellStart"/>
+      <w:proofErr w:type="gramEnd"/>
+      <w:r>
+        <w:t>longitudRegistro</w:t>
+      </w:r>
+      <w:proofErr w:type="spellEnd"/>
+      <w:r>
+        <w:t xml:space="preserve">, año, mes, día, </w:t>
+      </w:r>
+      <w:proofErr w:type="spellStart"/>
+      <w:r>
+        <w:t>longitudCargo</w:t>
+      </w:r>
+      <w:proofErr w:type="spellEnd"/>
+      <w:r>
+        <w:t>, cargo</w:t>
+      </w:r>
+      <w:r>
+        <w:t>)</w:t>
+      </w:r>
+    </w:p>
+    <w:tbl>
+      <w:tblPr>
+        <w:tblStyle w:val="TableGrid"/>
+        <w:tblW w:w="0" w:type="auto"/>
+        <w:tblLook w:val="04A0" w:firstRow="1" w:lastRow="0" w:firstColumn="1" w:lastColumn="0" w:noHBand="0" w:noVBand="1"/>
+      </w:tblPr>
+      <w:tblGrid>
+        <w:gridCol w:w="1629"/>
+        <w:gridCol w:w="1630"/>
+        <w:gridCol w:w="1630"/>
+        <w:gridCol w:w="1630"/>
+        <w:gridCol w:w="1630"/>
+        <w:gridCol w:w="1630"/>
+      </w:tblGrid>
+      <w:tr>
+        <w:tc>
+          <w:tcPr>
+            <w:tcW w:w="1629" w:type="dxa"/>
+          </w:tcPr>
+          <w:p>
+            <w:r>
+              <w:t>Long Registro</w:t>
+            </w:r>
+          </w:p>
+        </w:tc>
+        <w:tc>
+          <w:tcPr>
+            <w:tcW w:w="1630" w:type="dxa"/>
+          </w:tcPr>
+          <w:p>
+            <w:r>
+              <w:t>Año</w:t>
+            </w:r>
+          </w:p>
+        </w:tc>
+        <w:tc>
+          <w:tcPr>
+            <w:tcW w:w="1630" w:type="dxa"/>
+          </w:tcPr>
+          <w:p>
+            <w:r>
+              <w:t>Mes</w:t>
+            </w:r>
+          </w:p>
+        </w:tc>
+        <w:tc>
+          <w:tcPr>
+            <w:tcW w:w="1630" w:type="dxa"/>
+          </w:tcPr>
+          <w:p>
+            <w:r>
+              <w:t>Día</w:t>
+            </w:r>
+          </w:p>
+        </w:tc>
+        <w:tc>
+          <w:tcPr>
+            <w:tcW w:w="1630" w:type="dxa"/>
+          </w:tcPr>
+          <w:p>
+            <w:r>
+              <w:t>Long Cargo</w:t>
+            </w:r>
+          </w:p>
+        </w:tc>
+        <w:tc>
+          <w:tcPr>
+            <w:tcW w:w="1630" w:type="dxa"/>
+          </w:tcPr>
+          <w:p>
+            <w:r>
+              <w:t>Cargo</w:t>
+            </w:r>
+          </w:p>
+        </w:tc>
+      </w:tr>
+      <w:tr>
+        <w:tc>
+          <w:tcPr>
+            <w:tcW w:w="1629" w:type="dxa"/>
+          </w:tcPr>
+          <w:p>
+            <w:r>
+              <w:t>16</w:t>
+            </w:r>
+          </w:p>
+        </w:tc>
+        <w:tc>
+          <w:tcPr>
+            <w:tcW w:w="1630" w:type="dxa"/>
+          </w:tcPr>
+          <w:p>
+            <w:r>
+              <w:t>1986</w:t>
+            </w:r>
+          </w:p>
+        </w:tc>
+        <w:tc>
+          <w:tcPr>
+            <w:tcW w:w="1630" w:type="dxa"/>
+          </w:tcPr>
+          <w:p>
+            <w:r>
+              <w:t>06</w:t>
+            </w:r>
+          </w:p>
+        </w:tc>
+        <w:tc>
+          <w:tcPr>
+            <w:tcW w:w="1630" w:type="dxa"/>
+          </w:tcPr>
+          <w:p>
+            <w:r>
+              <w:t>22</w:t>
+            </w:r>
+          </w:p>
+        </w:tc>
+        <w:tc>
+          <w:tcPr>
+            <w:tcW w:w="1630" w:type="dxa"/>
+          </w:tcPr>
+          <w:p>
+            <w:r>
+              <w:t>11</w:t>
+            </w:r>
+          </w:p>
+        </w:tc>
+        <w:tc>
+          <w:tcPr>
+            <w:tcW w:w="1630" w:type="dxa"/>
+          </w:tcPr>
+          <w:p>
+            <w:r>
+              <w:t>Intendente</w:t>
+            </w:r>
+          </w:p>
+        </w:tc>
+      </w:tr>
+    </w:tbl>
+    <w:p>
+      <w:pPr>
+        <w:pStyle w:val="Heading4"/>
+      </w:pPr>
+      <w:r>
+        <w:t>Lista Distritos</w:t>
+      </w:r>
+    </w:p>
+    <w:p>
+      <w:pPr>
+        <w:jc w:val="both"/>
+      </w:pPr>
+      <w:proofErr w:type="gramStart"/>
+      <w:r>
         <w:rPr>
           <w:b/>
-          <w:u w:val="single"/>
-        </w:rPr>
-      </w:pPr>
+        </w:rPr>
+        <w:t>LDR</w:t>
+      </w:r>
+      <w:r>
+        <w:t>(</w:t>
+      </w:r>
+      <w:proofErr w:type="spellStart"/>
+      <w:proofErr w:type="gramEnd"/>
+      <w:r>
+        <w:t>longitudRegistro</w:t>
+      </w:r>
+      <w:proofErr w:type="spellEnd"/>
+      <w:r>
+        <w:t xml:space="preserve">, </w:t>
+      </w:r>
+      <w:proofErr w:type="spellStart"/>
+      <w:r>
+        <w:t>longitudDistrito</w:t>
+      </w:r>
+      <w:proofErr w:type="spellEnd"/>
+      <w:r>
+        <w:t>, distrito)</w:t>
+      </w:r>
+    </w:p>
+    <w:p>
+      <w:pPr>
+        <w:pStyle w:val="Heading3"/>
+      </w:pPr>
+      <w:bookmarkStart w:id="23" w:name="_Toc304662890"/>
+      <w:r>
+        <w:t>Bloques</w:t>
+      </w:r>
+      <w:bookmarkEnd w:id="23"/>
+    </w:p>
+    <w:p>
+      <w:pPr>
+        <w:jc w:val="both"/>
+      </w:pPr>
+      <w:r>
+        <w:t xml:space="preserve">Tendremos tres tipos de organizaciones en bloques. Unas para el </w:t>
+      </w:r>
+      <w:proofErr w:type="spellStart"/>
+      <w:r>
+        <w:t>sequence</w:t>
+      </w:r>
+      <w:proofErr w:type="spellEnd"/>
+      <w:r>
+        <w:t xml:space="preserve"> set, otra para el </w:t>
+      </w:r>
+      <w:proofErr w:type="spellStart"/>
+      <w:r>
+        <w:t>index</w:t>
+      </w:r>
+      <w:proofErr w:type="spellEnd"/>
+      <w:r>
+        <w:t xml:space="preserve"> set y otro para la lista de registros en un archivo separado.</w:t>
+      </w:r>
+    </w:p>
+    <w:p>
+      <w:pPr>
+        <w:pStyle w:val="Heading4"/>
+      </w:pPr>
+      <w:proofErr w:type="spellStart"/>
+      <w:r>
+        <w:t>Sequence</w:t>
+      </w:r>
+      <w:proofErr w:type="spellEnd"/>
+      <w:r>
+        <w:t xml:space="preserve"> Set</w:t>
+      </w:r>
+    </w:p>
+    <w:p>
+      <w:pPr>
+        <w:jc w:val="both"/>
+      </w:pPr>
+      <w:proofErr w:type="gramStart"/>
       <w:r>
         <w:rPr>
           <w:b/>
-          <w:u w:val="single"/>
-        </w:rPr>
-        <w:t xml:space="preserve">Tamaño promedio </w:t>
-      </w:r>
+        </w:rPr>
+        <w:t>SSB</w:t>
+      </w:r>
+      <w:r>
+        <w:t>(</w:t>
+      </w:r>
+      <w:proofErr w:type="gramEnd"/>
+      <w:r>
+        <w:t xml:space="preserve">nivel, </w:t>
+      </w:r>
+      <w:proofErr w:type="spellStart"/>
+      <w:r>
+        <w:t>espacioLibre</w:t>
+      </w:r>
+      <w:proofErr w:type="spellEnd"/>
+      <w:r>
+        <w:t xml:space="preserve">, </w:t>
+      </w:r>
+      <w:proofErr w:type="spellStart"/>
+      <w:r>
+        <w:t>siguienteNodo</w:t>
+      </w:r>
+      <w:proofErr w:type="spellEnd"/>
+      <w:r>
+        <w:t>, S</w:t>
+      </w:r>
+      <w:r>
+        <w:t>SR+)</w:t>
+      </w:r>
+    </w:p>
+    <w:p>
+      <w:pPr>
+        <w:pStyle w:val="Heading4"/>
+      </w:pPr>
+      <w:proofErr w:type="spellStart"/>
+      <w:r>
+        <w:t>Index</w:t>
+      </w:r>
+      <w:proofErr w:type="spellEnd"/>
+      <w:r>
+        <w:t xml:space="preserve"> Set</w:t>
+      </w:r>
+    </w:p>
+    <w:p>
+      <w:pPr>
+        <w:jc w:val="both"/>
+      </w:pPr>
       <w:r>
         <w:rPr>
           <w:b/>
-          <w:u w:val="single"/>
-        </w:rPr>
-        <w:t>registro</w:t>
-      </w:r>
-    </w:p>
-    <w:p>
-      <w:pPr>
-        <w:spacing w:after="0"/>
-      </w:pPr>
-      <w:r>
-        <w:t>Para calcular el tamaño promedio de un registro consideramos la siguiente longitud de sus campos.</w:t>
-      </w:r>
-    </w:p>
-    <w:p>
-      <w:pPr>
-        <w:pStyle w:val="ListParagraph"/>
-        <w:numPr>
-          <w:ilvl w:val="0"/>
-          <w:numId w:val="5"/>
-        </w:numPr>
-        <w:spacing w:after="0"/>
-      </w:pPr>
-      <w:r>
-        <w:t>Control: 12 bytes.</w:t>
-      </w:r>
-    </w:p>
-    <w:p>
-      <w:pPr>
-        <w:pStyle w:val="ListParagraph"/>
-        <w:numPr>
-          <w:ilvl w:val="0"/>
-          <w:numId w:val="5"/>
-        </w:numPr>
-        <w:spacing w:after="0"/>
-      </w:pPr>
-      <w:r>
-        <w:t>DNI: 4 bytes.</w:t>
-      </w:r>
-    </w:p>
-    <w:p>
-      <w:pPr>
-        <w:pStyle w:val="ListParagraph"/>
-        <w:numPr>
-          <w:ilvl w:val="0"/>
-          <w:numId w:val="5"/>
-        </w:numPr>
-        <w:spacing w:after="0"/>
-      </w:pPr>
-      <w:r>
-        <w:t>Nombre y Ape</w:t>
-      </w:r>
-      <w:r>
-        <w:t>llido: En promedio consideramos 25</w:t>
-      </w:r>
-      <w:r>
-        <w:t xml:space="preserve"> bytes.</w:t>
-      </w:r>
-    </w:p>
-    <w:p>
-      <w:pPr>
-        <w:pStyle w:val="ListParagraph"/>
-        <w:numPr>
-          <w:ilvl w:val="0"/>
-          <w:numId w:val="5"/>
-        </w:numPr>
-        <w:spacing w:after="0"/>
-      </w:pPr>
-      <w:r>
-        <w:lastRenderedPageBreak/>
-        <w:t>Clave: 4 bytes. La clave será 4 caracteres cualesquiera. Tomamos como ejemplo la clave bancaria.</w:t>
-      </w:r>
-    </w:p>
-    <w:p>
-      <w:pPr>
-        <w:pStyle w:val="ListParagraph"/>
-        <w:numPr>
-          <w:ilvl w:val="0"/>
-          <w:numId w:val="5"/>
-        </w:numPr>
-        <w:spacing w:after="0"/>
-      </w:pPr>
-      <w:r>
-        <w:t>Calle: En promedio, 10 bytes.</w:t>
-      </w:r>
-    </w:p>
-    <w:p>
-      <w:pPr>
-        <w:pStyle w:val="ListParagraph"/>
-        <w:numPr>
-          <w:ilvl w:val="0"/>
-          <w:numId w:val="5"/>
-        </w:numPr>
-        <w:spacing w:after="0"/>
-      </w:pPr>
-      <w:r>
-        <w:t>Numero: 2 bytes.</w:t>
-      </w:r>
-    </w:p>
-    <w:p>
-      <w:pPr>
-        <w:pStyle w:val="ListParagraph"/>
-        <w:numPr>
-          <w:ilvl w:val="0"/>
-          <w:numId w:val="5"/>
-        </w:numPr>
-        <w:spacing w:after="0"/>
-      </w:pPr>
-      <w:r>
-        <w:t>Distrito: En promedio, 10 bytes.</w:t>
-      </w:r>
-    </w:p>
-    <w:p>
-      <w:pPr>
-        <w:pStyle w:val="ListParagraph"/>
-        <w:numPr>
-          <w:ilvl w:val="0"/>
-          <w:numId w:val="5"/>
-        </w:numPr>
-        <w:spacing w:after="0"/>
-      </w:pPr>
-      <w:r>
-        <w:t>Fecha: 4 bytes.</w:t>
-      </w:r>
-    </w:p>
-    <w:p>
-      <w:pPr>
-        <w:pStyle w:val="ListParagraph"/>
-        <w:numPr>
-          <w:ilvl w:val="0"/>
-          <w:numId w:val="5"/>
-        </w:numPr>
-        <w:spacing w:after="0"/>
-      </w:pPr>
-      <w:r>
-        <w:t>Cargo: En promedio, 10 bytes.</w:t>
-      </w:r>
-    </w:p>
-    <w:p>
-      <w:pPr>
-        <w:pStyle w:val="ListParagraph"/>
-        <w:numPr>
-          <w:ilvl w:val="0"/>
-          <w:numId w:val="5"/>
-        </w:numPr>
-        <w:spacing w:after="0"/>
-      </w:pPr>
-      <w:r>
-        <w:t>Elecciones promedio: En el DNI hay 32 lugares para anotaciones. Consideramos un adicional del 25% ya que muchas veces se da la situación que estos luga</w:t>
-      </w:r>
-      <w:r>
-        <w:t>res se llenan. Aproximadamente 2</w:t>
-      </w:r>
-      <w:r>
-        <w:t>0 elecciones como promedio</w:t>
-      </w:r>
-      <w:r>
-        <w:t>, considerando que hay gente de todas las edades votando</w:t>
-      </w:r>
-      <w:r>
-        <w:t>.</w:t>
-      </w:r>
-    </w:p>
-    <w:p>
-      <w:pPr>
-        <w:spacing w:after="0"/>
-      </w:pPr>
-      <w:r>
-        <w:t xml:space="preserve">El tamaño promedio de un registro sería de </w:t>
-      </w:r>
-      <w:r>
-        <w:t>347</w:t>
-      </w:r>
-      <w:r>
-        <w:t xml:space="preserve"> bytes.</w:t>
-      </w:r>
-    </w:p>
-    <w:p>
-      <w:pPr>
-        <w:spacing w:after="0"/>
+        </w:rPr>
+        <w:t>ISB</w:t>
+      </w:r>
+      <w:r>
         <w:rPr>
           <w:b/>
-          <w:u w:val="single"/>
-        </w:rPr>
-      </w:pPr>
-    </w:p>
-    <w:p>
-      <w:pPr>
-        <w:spacing w:after="0"/>
+        </w:rPr>
+        <w:t xml:space="preserve"> </w:t>
+      </w:r>
+      <w:r>
+        <w:t>(</w:t>
+      </w:r>
+      <w:r>
+        <w:t xml:space="preserve">nivel, </w:t>
+      </w:r>
+      <w:proofErr w:type="spellStart"/>
+      <w:r>
+        <w:t>espacioLibre</w:t>
+      </w:r>
+      <w:proofErr w:type="spellEnd"/>
+      <w:r>
+        <w:t xml:space="preserve">, ISR+, </w:t>
+      </w:r>
+      <w:proofErr w:type="spellStart"/>
+      <w:r>
+        <w:t>punteroNodoHijo</w:t>
+      </w:r>
+      <w:proofErr w:type="spellEnd"/>
+      <w:r>
+        <w:t>+)</w:t>
+      </w:r>
+    </w:p>
+    <w:p>
+      <w:pPr>
+        <w:pStyle w:val="Heading4"/>
+      </w:pPr>
+      <w:r>
+        <w:t>Lista Distritos</w:t>
+      </w:r>
+    </w:p>
+    <w:p>
+      <w:pPr>
+        <w:jc w:val="both"/>
         <w:rPr>
           <w:b/>
-          <w:u w:val="single"/>
         </w:rPr>
       </w:pPr>
       <w:r>
         <w:rPr>
           <w:b/>
-          <w:u w:val="single"/>
-        </w:rPr>
-        <w:t>Bloques</w:t>
-      </w:r>
-    </w:p>
-    <w:p>
-      <w:pPr>
-        <w:spacing w:after="0"/>
-      </w:pPr>
-      <w:r>
-        <w:t>Los bloques del archivo de datos y de desborde serán de la forma:</w:t>
-      </w:r>
-    </w:p>
-    <w:p>
-      <w:pPr>
-        <w:pStyle w:val="ListParagraph"/>
-        <w:numPr>
-          <w:ilvl w:val="0"/>
-          <w:numId w:val="5"/>
-        </w:numPr>
-        <w:spacing w:after="0"/>
+        </w:rPr>
+        <w:t>LDB</w:t>
+      </w:r>
+      <w:r>
         <w:rPr>
           <w:b/>
         </w:rPr>
-      </w:pPr>
-      <w:r>
-        <w:rPr>
-          <w:b/>
-        </w:rPr>
-        <w:t>B</w:t>
+        <w:t xml:space="preserve"> </w:t>
       </w:r>
       <w:r>
         <w:t>(</w:t>
       </w:r>
       <w:proofErr w:type="spellStart"/>
       <w:r>
-        <w:t>bloqueDesborde</w:t>
+        <w:t>espacioLibre</w:t>
       </w:r>
       <w:proofErr w:type="spellEnd"/>
       <w:r>
-        <w:t xml:space="preserve">, </w:t>
-      </w:r>
-      <w:proofErr w:type="spellStart"/>
-      <w:r>
-        <w:t>espacioOcupado</w:t>
-      </w:r>
-      <w:proofErr w:type="spellEnd"/>
-      <w:r>
-        <w:t>, (</w:t>
-      </w:r>
-      <w:r>
-        <w:t>Votante</w:t>
-      </w:r>
-      <w:r>
-        <w:t>)*)</w:t>
-      </w:r>
-    </w:p>
-    <w:p>
-      <w:pPr>
-        <w:spacing w:after="0"/>
-      </w:pPr>
-      <w:bookmarkStart w:id="6" w:name="votanteblockav"/>
-      <w:r>
-        <w:t>De esta forma el tamaño promedio de bloque será</w:t>
-      </w:r>
-    </w:p>
-    <w:bookmarkEnd w:id="6"/>
-    <w:p>
-      <w:pPr>
-        <w:spacing w:after="0"/>
-        <w:rPr>
-          <w:lang w:val="en-US"/>
-        </w:rPr>
-      </w:pPr>
-      <w:proofErr w:type="gramStart"/>
-      <w:r>
-        <w:rPr>
-          <w:lang w:val="en-US"/>
-        </w:rPr>
-        <w:t xml:space="preserve">28 </w:t>
-      </w:r>
-      <w:proofErr w:type="spellStart"/>
-      <w:r>
-        <w:rPr>
-          <w:lang w:val="en-US"/>
-        </w:rPr>
-        <w:t>votantes</w:t>
-      </w:r>
-      <w:proofErr w:type="spellEnd"/>
-      <w:r>
-        <w:rPr>
-          <w:lang w:val="en-US"/>
-        </w:rPr>
-        <w:t xml:space="preserve"> * 347 bytes + 4 bytes + 2 bytes = 9722 bytes.</w:t>
-      </w:r>
-      <w:proofErr w:type="gramEnd"/>
-    </w:p>
-    <w:p>
-      <w:pPr>
-        <w:spacing w:after="0"/>
-        <w:rPr>
-          <w:lang w:val="en-US"/>
-        </w:rPr>
-      </w:pPr>
-    </w:p>
-    <w:p>
-      <w:pPr>
-        <w:pStyle w:val="Heading2"/>
-        <w:rPr>
-          <w:lang w:val="en-US"/>
-        </w:rPr>
-      </w:pPr>
-      <w:bookmarkStart w:id="7" w:name="_Toc304654791"/>
-      <w:proofErr w:type="spellStart"/>
-      <w:r>
-        <w:rPr>
-          <w:lang w:val="en-US"/>
-        </w:rPr>
-        <w:t>Eleccion</w:t>
-      </w:r>
-      <w:bookmarkEnd w:id="7"/>
-      <w:proofErr w:type="spellEnd"/>
-    </w:p>
-    <w:p>
-      <w:pPr>
-        <w:rPr>
-          <w:b/>
-          <w:u w:val="single"/>
-          <w:lang w:val="en-US"/>
-        </w:rPr>
-      </w:pPr>
-      <w:proofErr w:type="spellStart"/>
-      <w:r>
-        <w:rPr>
-          <w:b/>
-          <w:u w:val="single"/>
-          <w:lang w:val="en-US"/>
-        </w:rPr>
-        <w:t>Organización</w:t>
-      </w:r>
-      <w:proofErr w:type="spellEnd"/>
-    </w:p>
-    <w:p>
-      <w:r>
-        <w:t xml:space="preserve">Archivo </w:t>
-      </w:r>
-      <w:r>
-        <w:t xml:space="preserve">de bloques </w:t>
-      </w:r>
-      <w:r>
-        <w:t xml:space="preserve">secuencial indexado organizado con un </w:t>
-      </w:r>
-      <w:r>
-        <w:t>árbol B+ y RLV.</w:t>
-      </w:r>
-    </w:p>
-    <w:p>
-      <w:pPr>
-        <w:rPr>
-          <w:b/>
-          <w:u w:val="single"/>
-        </w:rPr>
-      </w:pPr>
-      <w:r>
-        <w:rPr>
-          <w:b/>
-          <w:u w:val="single"/>
-        </w:rPr>
-        <w:t>Razones</w:t>
-      </w:r>
-    </w:p>
-    <w:p>
-      <w:pPr>
-        <w:pStyle w:val="ListParagraph"/>
-        <w:numPr>
-          <w:ilvl w:val="0"/>
-          <w:numId w:val="5"/>
-        </w:numPr>
-        <w:rPr>
-          <w:b/>
-          <w:u w:val="single"/>
-        </w:rPr>
-      </w:pPr>
-      <w:r>
-        <w:t>En base a la funcionalidad del programa, tenemos la necesidad de realizar ABM y lecturas al azar.</w:t>
-      </w:r>
-    </w:p>
-    <w:p>
-      <w:pPr>
-        <w:pStyle w:val="ListParagraph"/>
-        <w:numPr>
-          <w:ilvl w:val="0"/>
-          <w:numId w:val="5"/>
-        </w:numPr>
-        <w:rPr>
-          <w:b/>
-          <w:u w:val="single"/>
-        </w:rPr>
-      </w:pPr>
-      <w:r>
-        <w:t>No encontramos una función de dispersión que pueda distribuir a los registros de una manera lo suficientemente homogénea como para que el un archivo de organización directa asegure una baja cantidad de desbordes, haciendo así que las operaciones puedan tener un costo alto. La característica balanceada del árbol B+, nos ayuda a mantener un orden razonable para las operaciones.</w:t>
-      </w:r>
-    </w:p>
-    <w:p>
-      <w:pPr>
-        <w:pStyle w:val="ListParagraph"/>
-        <w:numPr>
-          <w:ilvl w:val="0"/>
-          <w:numId w:val="5"/>
-        </w:numPr>
-        <w:rPr>
-          <w:b/>
-          <w:u w:val="single"/>
-        </w:rPr>
-      </w:pPr>
-      <w:r>
-        <w:t>Podríamos usar otro tipo de organización, por ejemplo un árbol B, ya que en realidad no necesitamos las características secuenciales del árbol B+. Sin embargo, por diferentes cuestiones (tiempo, robustez) preferimos usar un árbol B+, ya que sus capacidades de búsqueda secuencial si son requeridas para otras entidades.</w:t>
-      </w:r>
-    </w:p>
-    <w:p/>
+        <w:t>, LDR*</w:t>
+      </w:r>
+      <w:r>
+        <w:t>)</w:t>
+      </w:r>
+    </w:p>
     <w:sectPr>
       <w:pgSz w:w="11907" w:h="16840" w:code="9"/>
       <w:pgMar w:top="1134" w:right="1134" w:bottom="1134" w:left="1134" w:header="720" w:footer="720" w:gutter="0"/>
@@ -3362,7 +5235,7 @@
 
 <file path=word/comments.xml><?xml version="1.0" encoding="utf-8"?>
 <w:comments xmlns:wpc="http://schemas.microsoft.com/office/word/2010/wordprocessingCanvas" xmlns:mc="http://schemas.openxmlformats.org/markup-compatibility/2006" xmlns:o="urn:schemas-microsoft-com:office:office" xmlns:r="http://schemas.openxmlformats.org/officeDocument/2006/relationships" xmlns:m="http://schemas.openxmlformats.org/officeDocument/2006/math" xmlns:v="urn:schemas-microsoft-com:vml" xmlns:wp14="http://schemas.microsoft.com/office/word/2010/wordprocessingDrawing" xmlns:wp="http://schemas.openxmlformats.org/drawingml/2006/wordprocessingDrawing" xmlns:w10="urn:schemas-microsoft-com:office:word" xmlns:w="http://schemas.openxmlformats.org/wordprocessingml/2006/main" xmlns:w14="http://schemas.microsoft.com/office/word/2010/wordml" xmlns:wpg="http://schemas.microsoft.com/office/word/2010/wordprocessingGroup" xmlns:wpi="http://schemas.microsoft.com/office/word/2010/wordprocessingInk" xmlns:wne="http://schemas.microsoft.com/office/word/2006/wordml" xmlns:wps="http://schemas.microsoft.com/office/word/2010/wordprocessingShape" mc:Ignorable="w14 wp14">
-  <w:comment w:id="3" w:author="Damian Schenkelman" w:date="2011-09-24T14:16:00Z" w:initials="DS">
+  <w:comment w:id="5" w:author="Damian Schenkelman" w:date="2011-09-24T14:16:00Z" w:initials="DS">
     <w:p>
       <w:pPr>
         <w:pStyle w:val="CommentText"/>
@@ -3381,7 +5254,7 @@
       </w:r>
     </w:p>
   </w:comment>
-  <w:comment w:id="4" w:author="Damian Schenkelman" w:date="2011-09-24T14:16:00Z" w:initials="DS">
+  <w:comment w:id="6" w:author="Damian Schenkelman" w:date="2011-09-24T14:16:00Z" w:initials="DS">
     <w:p>
       <w:pPr>
         <w:pStyle w:val="CommentText"/>
@@ -3406,9 +5279,9 @@
 <file path=word/numbering.xml><?xml version="1.0" encoding="utf-8"?>
 <w:numbering xmlns:wpc="http://schemas.microsoft.com/office/word/2010/wordprocessingCanvas" xmlns:mc="http://schemas.openxmlformats.org/markup-compatibility/2006" xmlns:o="urn:schemas-microsoft-com:office:office" xmlns:r="http://schemas.openxmlformats.org/officeDocument/2006/relationships" xmlns:m="http://schemas.openxmlformats.org/officeDocument/2006/math" xmlns:v="urn:schemas-microsoft-com:vml" xmlns:wp14="http://schemas.microsoft.com/office/word/2010/wordprocessingDrawing" xmlns:wp="http://schemas.openxmlformats.org/drawingml/2006/wordprocessingDrawing" xmlns:w10="urn:schemas-microsoft-com:office:word" xmlns:w="http://schemas.openxmlformats.org/wordprocessingml/2006/main" xmlns:w14="http://schemas.microsoft.com/office/word/2010/wordml" xmlns:wpg="http://schemas.microsoft.com/office/word/2010/wordprocessingGroup" xmlns:wpi="http://schemas.microsoft.com/office/word/2010/wordprocessingInk" xmlns:wne="http://schemas.microsoft.com/office/word/2006/wordml" xmlns:wps="http://schemas.microsoft.com/office/word/2010/wordprocessingShape" mc:Ignorable="w14 wp14">
   <w:abstractNum w:abstractNumId="0">
-    <w:nsid w:val="11A5233A"/>
+    <w:nsid w:val="0D053C7E"/>
     <w:multiLevelType w:val="hybridMultilevel"/>
-    <w:tmpl w:val="40BCDE24"/>
+    <w:tmpl w:val="F998CC52"/>
     <w:lvl w:ilvl="0" w:tplc="2C0A0001">
       <w:start w:val="1"/>
       <w:numFmt w:val="bullet"/>
@@ -3519,9 +5392,9 @@
     </w:lvl>
   </w:abstractNum>
   <w:abstractNum w:abstractNumId="1">
-    <w:nsid w:val="2EF17FB5"/>
+    <w:nsid w:val="11A5233A"/>
     <w:multiLevelType w:val="hybridMultilevel"/>
-    <w:tmpl w:val="4B102768"/>
+    <w:tmpl w:val="40BCDE24"/>
     <w:lvl w:ilvl="0" w:tplc="2C0A0001">
       <w:start w:val="1"/>
       <w:numFmt w:val="bullet"/>
@@ -3632,9 +5505,9 @@
     </w:lvl>
   </w:abstractNum>
   <w:abstractNum w:abstractNumId="2">
-    <w:nsid w:val="459947DD"/>
+    <w:nsid w:val="17570ABE"/>
     <w:multiLevelType w:val="hybridMultilevel"/>
-    <w:tmpl w:val="4A1ED90C"/>
+    <w:tmpl w:val="8AEE2C6C"/>
     <w:lvl w:ilvl="0" w:tplc="2C0A0001">
       <w:start w:val="1"/>
       <w:numFmt w:val="bullet"/>
@@ -3745,9 +5618,9 @@
     </w:lvl>
   </w:abstractNum>
   <w:abstractNum w:abstractNumId="3">
-    <w:nsid w:val="647644E0"/>
+    <w:nsid w:val="2EF17FB5"/>
     <w:multiLevelType w:val="hybridMultilevel"/>
-    <w:tmpl w:val="0E2C3280"/>
+    <w:tmpl w:val="4B102768"/>
     <w:lvl w:ilvl="0" w:tplc="2C0A0001">
       <w:start w:val="1"/>
       <w:numFmt w:val="bullet"/>
@@ -3858,6 +5731,232 @@
     </w:lvl>
   </w:abstractNum>
   <w:abstractNum w:abstractNumId="4">
+    <w:nsid w:val="459947DD"/>
+    <w:multiLevelType w:val="hybridMultilevel"/>
+    <w:tmpl w:val="4A1ED90C"/>
+    <w:lvl w:ilvl="0" w:tplc="2C0A0001">
+      <w:start w:val="1"/>
+      <w:numFmt w:val="bullet"/>
+      <w:lvlText w:val=""/>
+      <w:lvlJc w:val="left"/>
+      <w:pPr>
+        <w:ind w:left="720" w:hanging="360"/>
+      </w:pPr>
+      <w:rPr>
+        <w:rFonts w:ascii="Symbol" w:hAnsi="Symbol" w:hint="default"/>
+      </w:rPr>
+    </w:lvl>
+    <w:lvl w:ilvl="1" w:tplc="2C0A0003" w:tentative="1">
+      <w:start w:val="1"/>
+      <w:numFmt w:val="bullet"/>
+      <w:lvlText w:val="o"/>
+      <w:lvlJc w:val="left"/>
+      <w:pPr>
+        <w:ind w:left="1440" w:hanging="360"/>
+      </w:pPr>
+      <w:rPr>
+        <w:rFonts w:ascii="Courier New" w:hAnsi="Courier New" w:cs="Courier New" w:hint="default"/>
+      </w:rPr>
+    </w:lvl>
+    <w:lvl w:ilvl="2" w:tplc="2C0A0005" w:tentative="1">
+      <w:start w:val="1"/>
+      <w:numFmt w:val="bullet"/>
+      <w:lvlText w:val=""/>
+      <w:lvlJc w:val="left"/>
+      <w:pPr>
+        <w:ind w:left="2160" w:hanging="360"/>
+      </w:pPr>
+      <w:rPr>
+        <w:rFonts w:ascii="Wingdings" w:hAnsi="Wingdings" w:hint="default"/>
+      </w:rPr>
+    </w:lvl>
+    <w:lvl w:ilvl="3" w:tplc="2C0A0001" w:tentative="1">
+      <w:start w:val="1"/>
+      <w:numFmt w:val="bullet"/>
+      <w:lvlText w:val=""/>
+      <w:lvlJc w:val="left"/>
+      <w:pPr>
+        <w:ind w:left="2880" w:hanging="360"/>
+      </w:pPr>
+      <w:rPr>
+        <w:rFonts w:ascii="Symbol" w:hAnsi="Symbol" w:hint="default"/>
+      </w:rPr>
+    </w:lvl>
+    <w:lvl w:ilvl="4" w:tplc="2C0A0003" w:tentative="1">
+      <w:start w:val="1"/>
+      <w:numFmt w:val="bullet"/>
+      <w:lvlText w:val="o"/>
+      <w:lvlJc w:val="left"/>
+      <w:pPr>
+        <w:ind w:left="3600" w:hanging="360"/>
+      </w:pPr>
+      <w:rPr>
+        <w:rFonts w:ascii="Courier New" w:hAnsi="Courier New" w:cs="Courier New" w:hint="default"/>
+      </w:rPr>
+    </w:lvl>
+    <w:lvl w:ilvl="5" w:tplc="2C0A0005" w:tentative="1">
+      <w:start w:val="1"/>
+      <w:numFmt w:val="bullet"/>
+      <w:lvlText w:val=""/>
+      <w:lvlJc w:val="left"/>
+      <w:pPr>
+        <w:ind w:left="4320" w:hanging="360"/>
+      </w:pPr>
+      <w:rPr>
+        <w:rFonts w:ascii="Wingdings" w:hAnsi="Wingdings" w:hint="default"/>
+      </w:rPr>
+    </w:lvl>
+    <w:lvl w:ilvl="6" w:tplc="2C0A0001" w:tentative="1">
+      <w:start w:val="1"/>
+      <w:numFmt w:val="bullet"/>
+      <w:lvlText w:val=""/>
+      <w:lvlJc w:val="left"/>
+      <w:pPr>
+        <w:ind w:left="5040" w:hanging="360"/>
+      </w:pPr>
+      <w:rPr>
+        <w:rFonts w:ascii="Symbol" w:hAnsi="Symbol" w:hint="default"/>
+      </w:rPr>
+    </w:lvl>
+    <w:lvl w:ilvl="7" w:tplc="2C0A0003" w:tentative="1">
+      <w:start w:val="1"/>
+      <w:numFmt w:val="bullet"/>
+      <w:lvlText w:val="o"/>
+      <w:lvlJc w:val="left"/>
+      <w:pPr>
+        <w:ind w:left="5760" w:hanging="360"/>
+      </w:pPr>
+      <w:rPr>
+        <w:rFonts w:ascii="Courier New" w:hAnsi="Courier New" w:cs="Courier New" w:hint="default"/>
+      </w:rPr>
+    </w:lvl>
+    <w:lvl w:ilvl="8" w:tplc="2C0A0005" w:tentative="1">
+      <w:start w:val="1"/>
+      <w:numFmt w:val="bullet"/>
+      <w:lvlText w:val=""/>
+      <w:lvlJc w:val="left"/>
+      <w:pPr>
+        <w:ind w:left="6480" w:hanging="360"/>
+      </w:pPr>
+      <w:rPr>
+        <w:rFonts w:ascii="Wingdings" w:hAnsi="Wingdings" w:hint="default"/>
+      </w:rPr>
+    </w:lvl>
+  </w:abstractNum>
+  <w:abstractNum w:abstractNumId="5">
+    <w:nsid w:val="647644E0"/>
+    <w:multiLevelType w:val="hybridMultilevel"/>
+    <w:tmpl w:val="0E2C3280"/>
+    <w:lvl w:ilvl="0" w:tplc="2C0A0001">
+      <w:start w:val="1"/>
+      <w:numFmt w:val="bullet"/>
+      <w:lvlText w:val=""/>
+      <w:lvlJc w:val="left"/>
+      <w:pPr>
+        <w:ind w:left="720" w:hanging="360"/>
+      </w:pPr>
+      <w:rPr>
+        <w:rFonts w:ascii="Symbol" w:hAnsi="Symbol" w:hint="default"/>
+      </w:rPr>
+    </w:lvl>
+    <w:lvl w:ilvl="1" w:tplc="2C0A0003" w:tentative="1">
+      <w:start w:val="1"/>
+      <w:numFmt w:val="bullet"/>
+      <w:lvlText w:val="o"/>
+      <w:lvlJc w:val="left"/>
+      <w:pPr>
+        <w:ind w:left="1440" w:hanging="360"/>
+      </w:pPr>
+      <w:rPr>
+        <w:rFonts w:ascii="Courier New" w:hAnsi="Courier New" w:cs="Courier New" w:hint="default"/>
+      </w:rPr>
+    </w:lvl>
+    <w:lvl w:ilvl="2" w:tplc="2C0A0005" w:tentative="1">
+      <w:start w:val="1"/>
+      <w:numFmt w:val="bullet"/>
+      <w:lvlText w:val=""/>
+      <w:lvlJc w:val="left"/>
+      <w:pPr>
+        <w:ind w:left="2160" w:hanging="360"/>
+      </w:pPr>
+      <w:rPr>
+        <w:rFonts w:ascii="Wingdings" w:hAnsi="Wingdings" w:hint="default"/>
+      </w:rPr>
+    </w:lvl>
+    <w:lvl w:ilvl="3" w:tplc="2C0A0001" w:tentative="1">
+      <w:start w:val="1"/>
+      <w:numFmt w:val="bullet"/>
+      <w:lvlText w:val=""/>
+      <w:lvlJc w:val="left"/>
+      <w:pPr>
+        <w:ind w:left="2880" w:hanging="360"/>
+      </w:pPr>
+      <w:rPr>
+        <w:rFonts w:ascii="Symbol" w:hAnsi="Symbol" w:hint="default"/>
+      </w:rPr>
+    </w:lvl>
+    <w:lvl w:ilvl="4" w:tplc="2C0A0003" w:tentative="1">
+      <w:start w:val="1"/>
+      <w:numFmt w:val="bullet"/>
+      <w:lvlText w:val="o"/>
+      <w:lvlJc w:val="left"/>
+      <w:pPr>
+        <w:ind w:left="3600" w:hanging="360"/>
+      </w:pPr>
+      <w:rPr>
+        <w:rFonts w:ascii="Courier New" w:hAnsi="Courier New" w:cs="Courier New" w:hint="default"/>
+      </w:rPr>
+    </w:lvl>
+    <w:lvl w:ilvl="5" w:tplc="2C0A0005" w:tentative="1">
+      <w:start w:val="1"/>
+      <w:numFmt w:val="bullet"/>
+      <w:lvlText w:val=""/>
+      <w:lvlJc w:val="left"/>
+      <w:pPr>
+        <w:ind w:left="4320" w:hanging="360"/>
+      </w:pPr>
+      <w:rPr>
+        <w:rFonts w:ascii="Wingdings" w:hAnsi="Wingdings" w:hint="default"/>
+      </w:rPr>
+    </w:lvl>
+    <w:lvl w:ilvl="6" w:tplc="2C0A0001" w:tentative="1">
+      <w:start w:val="1"/>
+      <w:numFmt w:val="bullet"/>
+      <w:lvlText w:val=""/>
+      <w:lvlJc w:val="left"/>
+      <w:pPr>
+        <w:ind w:left="5040" w:hanging="360"/>
+      </w:pPr>
+      <w:rPr>
+        <w:rFonts w:ascii="Symbol" w:hAnsi="Symbol" w:hint="default"/>
+      </w:rPr>
+    </w:lvl>
+    <w:lvl w:ilvl="7" w:tplc="2C0A0003" w:tentative="1">
+      <w:start w:val="1"/>
+      <w:numFmt w:val="bullet"/>
+      <w:lvlText w:val="o"/>
+      <w:lvlJc w:val="left"/>
+      <w:pPr>
+        <w:ind w:left="5760" w:hanging="360"/>
+      </w:pPr>
+      <w:rPr>
+        <w:rFonts w:ascii="Courier New" w:hAnsi="Courier New" w:cs="Courier New" w:hint="default"/>
+      </w:rPr>
+    </w:lvl>
+    <w:lvl w:ilvl="8" w:tplc="2C0A0005" w:tentative="1">
+      <w:start w:val="1"/>
+      <w:numFmt w:val="bullet"/>
+      <w:lvlText w:val=""/>
+      <w:lvlJc w:val="left"/>
+      <w:pPr>
+        <w:ind w:left="6480" w:hanging="360"/>
+      </w:pPr>
+      <w:rPr>
+        <w:rFonts w:ascii="Wingdings" w:hAnsi="Wingdings" w:hint="default"/>
+      </w:rPr>
+    </w:lvl>
+  </w:abstractNum>
+  <w:abstractNum w:abstractNumId="6">
     <w:nsid w:val="673C2EA7"/>
     <w:multiLevelType w:val="hybridMultilevel"/>
     <w:tmpl w:val="DFEAA572"/>
@@ -3971,19 +6070,25 @@
     </w:lvl>
   </w:abstractNum>
   <w:num w:numId="1">
+    <w:abstractNumId w:val="1"/>
+  </w:num>
+  <w:num w:numId="2">
+    <w:abstractNumId w:val="4"/>
+  </w:num>
+  <w:num w:numId="3">
+    <w:abstractNumId w:val="6"/>
+  </w:num>
+  <w:num w:numId="4">
+    <w:abstractNumId w:val="5"/>
+  </w:num>
+  <w:num w:numId="5">
+    <w:abstractNumId w:val="3"/>
+  </w:num>
+  <w:num w:numId="6">
     <w:abstractNumId w:val="0"/>
   </w:num>
-  <w:num w:numId="2">
+  <w:num w:numId="7">
     <w:abstractNumId w:val="2"/>
-  </w:num>
-  <w:num w:numId="3">
-    <w:abstractNumId w:val="4"/>
-  </w:num>
-  <w:num w:numId="4">
-    <w:abstractNumId w:val="3"/>
-  </w:num>
-  <w:num w:numId="5">
-    <w:abstractNumId w:val="1"/>
   </w:num>
 </w:numbering>
 </file>
@@ -4203,7 +6308,6 @@
     <w:next w:val="Normal"/>
     <w:link w:val="Heading3Char"/>
     <w:uiPriority w:val="9"/>
-    <w:semiHidden/>
     <w:unhideWhenUsed/>
     <w:qFormat/>
     <w:rsid w:val="005519C9"/>
@@ -4226,7 +6330,6 @@
     <w:next w:val="Normal"/>
     <w:link w:val="Heading4Char"/>
     <w:uiPriority w:val="9"/>
-    <w:semiHidden/>
     <w:unhideWhenUsed/>
     <w:qFormat/>
     <w:rsid w:val="005519C9"/>
@@ -4493,7 +6596,6 @@
     <w:basedOn w:val="DefaultParagraphFont"/>
     <w:link w:val="Heading3"/>
     <w:uiPriority w:val="9"/>
-    <w:semiHidden/>
     <w:rsid w:val="005519C9"/>
     <w:rPr>
       <w:rFonts w:asciiTheme="majorHAnsi" w:eastAsiaTheme="majorEastAsia" w:hAnsiTheme="majorHAnsi" w:cstheme="majorBidi"/>
@@ -4507,7 +6609,6 @@
     <w:basedOn w:val="DefaultParagraphFont"/>
     <w:link w:val="Heading4"/>
     <w:uiPriority w:val="9"/>
-    <w:semiHidden/>
     <w:rsid w:val="005519C9"/>
     <w:rPr>
       <w:rFonts w:asciiTheme="majorHAnsi" w:eastAsiaTheme="majorEastAsia" w:hAnsiTheme="majorHAnsi" w:cstheme="majorBidi"/>
@@ -5006,6 +7107,19 @@
       <w:sz w:val="20"/>
       <w:szCs w:val="20"/>
     </w:rPr>
+  </w:style>
+  <w:style w:type="paragraph" w:styleId="TOC3">
+    <w:name w:val="toc 3"/>
+    <w:basedOn w:val="Normal"/>
+    <w:next w:val="Normal"/>
+    <w:autoRedefine/>
+    <w:uiPriority w:val="39"/>
+    <w:unhideWhenUsed/>
+    <w:rsid w:val="008F7325"/>
+    <w:pPr>
+      <w:spacing w:after="100"/>
+      <w:ind w:left="440"/>
+    </w:pPr>
   </w:style>
 </w:styles>
 </file>
@@ -5225,7 +7339,6 @@
     <w:next w:val="Normal"/>
     <w:link w:val="Heading3Char"/>
     <w:uiPriority w:val="9"/>
-    <w:semiHidden/>
     <w:unhideWhenUsed/>
     <w:qFormat/>
     <w:rsid w:val="005519C9"/>
@@ -5248,7 +7361,6 @@
     <w:next w:val="Normal"/>
     <w:link w:val="Heading4Char"/>
     <w:uiPriority w:val="9"/>
-    <w:semiHidden/>
     <w:unhideWhenUsed/>
     <w:qFormat/>
     <w:rsid w:val="005519C9"/>
@@ -5515,7 +7627,6 @@
     <w:basedOn w:val="DefaultParagraphFont"/>
     <w:link w:val="Heading3"/>
     <w:uiPriority w:val="9"/>
-    <w:semiHidden/>
     <w:rsid w:val="005519C9"/>
     <w:rPr>
       <w:rFonts w:asciiTheme="majorHAnsi" w:eastAsiaTheme="majorEastAsia" w:hAnsiTheme="majorHAnsi" w:cstheme="majorBidi"/>
@@ -5529,7 +7640,6 @@
     <w:basedOn w:val="DefaultParagraphFont"/>
     <w:link w:val="Heading4"/>
     <w:uiPriority w:val="9"/>
-    <w:semiHidden/>
     <w:rsid w:val="005519C9"/>
     <w:rPr>
       <w:rFonts w:asciiTheme="majorHAnsi" w:eastAsiaTheme="majorEastAsia" w:hAnsiTheme="majorHAnsi" w:cstheme="majorBidi"/>
@@ -6028,6 +8138,19 @@
       <w:sz w:val="20"/>
       <w:szCs w:val="20"/>
     </w:rPr>
+  </w:style>
+  <w:style w:type="paragraph" w:styleId="TOC3">
+    <w:name w:val="toc 3"/>
+    <w:basedOn w:val="Normal"/>
+    <w:next w:val="Normal"/>
+    <w:autoRedefine/>
+    <w:uiPriority w:val="39"/>
+    <w:unhideWhenUsed/>
+    <w:rsid w:val="008F7325"/>
+    <w:pPr>
+      <w:spacing w:after="100"/>
+      <w:ind w:left="440"/>
+    </w:pPr>
   </w:style>
 </w:styles>
 </file>
@@ -6322,7 +8445,7 @@
 </file>
 
 <file path=customXml/itemProps1.xml><?xml version="1.0" encoding="utf-8"?>
-<ds:datastoreItem xmlns:ds="http://schemas.openxmlformats.org/officeDocument/2006/customXml" ds:itemID="{8D100431-8E14-4E12-87FF-50AF039CCA45}">
+<ds:datastoreItem xmlns:ds="http://schemas.openxmlformats.org/officeDocument/2006/customXml" ds:itemID="{CE833A1E-9098-4493-9BEE-3E53F8F1465F}">
   <ds:schemaRefs>
     <ds:schemaRef ds:uri="http://schemas.openxmlformats.org/officeDocument/2006/bibliography"/>
   </ds:schemaRefs>

</xml_diff>

<commit_message>
# Design for Conteo. Waiting for answer from Nicolas
</commit_message>
<xml_diff>
--- a/docs/Documentacion.docx
+++ b/docs/Documentacion.docx
@@ -44,7 +44,7 @@
           <v:shape id="_x0000_s1026" type="#_x0000_t75" style="position:absolute;margin-left:9pt;margin-top:-4.25pt;width:68.6pt;height:73.65pt;z-index:251659264">
             <v:imagedata r:id="rId7" o:title=""/>
           </v:shape>
-          <o:OLEObject Type="Embed" ProgID="MSPhotoEd.3" ShapeID="_x0000_s1026" DrawAspect="Content" ObjectID="_1378407252" r:id="rId8"/>
+          <o:OLEObject Type="Embed" ProgID="MSPhotoEd.3" ShapeID="_x0000_s1026" DrawAspect="Content" ObjectID="_1378417798" r:id="rId8"/>
         </w:pict>
       </w:r>
       <w:r>
@@ -56,7 +56,7 @@
           <v:shape id="_x0000_s1027" type="#_x0000_t75" style="position:absolute;margin-left:6in;margin-top:1.1pt;width:34.85pt;height:63pt;z-index:251660288">
             <v:imagedata r:id="rId9" o:title=""/>
           </v:shape>
-          <o:OLEObject Type="Embed" ProgID="MSPhotoEd.3" ShapeID="_x0000_s1027" DrawAspect="Content" ObjectID="_1378407253" r:id="rId10"/>
+          <o:OLEObject Type="Embed" ProgID="MSPhotoEd.3" ShapeID="_x0000_s1027" DrawAspect="Content" ObjectID="_1378417799" r:id="rId10"/>
         </w:pict>
       </w:r>
     </w:p>
@@ -2532,8 +2532,6 @@
             </w:r>
           </w:hyperlink>
         </w:p>
-        <w:bookmarkStart w:id="0" w:name="_GoBack"/>
-        <w:bookmarkEnd w:id="0"/>
         <w:p>
           <w:pPr>
             <w:pStyle w:val="TOC3"/>
@@ -2545,108 +2543,63 @@
               <w:lang w:eastAsia="es-AR"/>
             </w:rPr>
           </w:pPr>
-          <w:r>
-            <w:rPr>
-              <w:rStyle w:val="Hyperlink"/>
-              <w:noProof/>
-            </w:rPr>
-            <w:fldChar w:fldCharType="begin"/>
-          </w:r>
-          <w:r>
-            <w:rPr>
-              <w:rStyle w:val="Hyperlink"/>
-              <w:noProof/>
-            </w:rPr>
-            <w:instrText xml:space="preserve"> </w:instrText>
-          </w:r>
-          <w:r>
-            <w:rPr>
-              <w:noProof/>
-            </w:rPr>
-            <w:instrText>HYPERLINK \l "_Toc304665421"</w:instrText>
-          </w:r>
-          <w:r>
-            <w:rPr>
-              <w:rStyle w:val="Hyperlink"/>
-              <w:noProof/>
-            </w:rPr>
-            <w:instrText xml:space="preserve"> </w:instrText>
-          </w:r>
-          <w:r>
-            <w:rPr>
-              <w:rStyle w:val="Hyperlink"/>
-              <w:noProof/>
-            </w:rPr>
-          </w:r>
-          <w:r>
-            <w:rPr>
-              <w:rStyle w:val="Hyperlink"/>
-              <w:noProof/>
-            </w:rPr>
-            <w:fldChar w:fldCharType="separate"/>
-          </w:r>
-          <w:r>
-            <w:rPr>
-              <w:rStyle w:val="Hyperlink"/>
-              <w:noProof/>
-            </w:rPr>
-            <w:t>Bloques</w:t>
-          </w:r>
-          <w:r>
-            <w:rPr>
-              <w:noProof/>
-              <w:webHidden/>
-            </w:rPr>
-            <w:tab/>
-          </w:r>
-          <w:r>
-            <w:rPr>
-              <w:noProof/>
-              <w:webHidden/>
-            </w:rPr>
-            <w:fldChar w:fldCharType="begin"/>
-          </w:r>
-          <w:r>
-            <w:rPr>
-              <w:noProof/>
-              <w:webHidden/>
-            </w:rPr>
-            <w:instrText xml:space="preserve"> PAGEREF _Toc304665421 \h </w:instrText>
-          </w:r>
-          <w:r>
-            <w:rPr>
-              <w:noProof/>
-              <w:webHidden/>
-            </w:rPr>
-          </w:r>
-          <w:r>
-            <w:rPr>
-              <w:noProof/>
-              <w:webHidden/>
-            </w:rPr>
-            <w:fldChar w:fldCharType="separate"/>
-          </w:r>
-          <w:r>
-            <w:rPr>
-              <w:noProof/>
-              <w:webHidden/>
-            </w:rPr>
-            <w:t>6</w:t>
-          </w:r>
-          <w:r>
-            <w:rPr>
-              <w:noProof/>
-              <w:webHidden/>
-            </w:rPr>
-            <w:fldChar w:fldCharType="end"/>
-          </w:r>
-          <w:r>
-            <w:rPr>
-              <w:rStyle w:val="Hyperlink"/>
-              <w:noProof/>
-            </w:rPr>
-            <w:fldChar w:fldCharType="end"/>
-          </w:r>
+          <w:hyperlink w:anchor="_Toc304665421" w:history="1">
+            <w:r>
+              <w:rPr>
+                <w:rStyle w:val="Hyperlink"/>
+                <w:noProof/>
+              </w:rPr>
+              <w:t>Bloques</w:t>
+            </w:r>
+            <w:r>
+              <w:rPr>
+                <w:noProof/>
+                <w:webHidden/>
+              </w:rPr>
+              <w:tab/>
+            </w:r>
+            <w:r>
+              <w:rPr>
+                <w:noProof/>
+                <w:webHidden/>
+              </w:rPr>
+              <w:fldChar w:fldCharType="begin"/>
+            </w:r>
+            <w:r>
+              <w:rPr>
+                <w:noProof/>
+                <w:webHidden/>
+              </w:rPr>
+              <w:instrText xml:space="preserve"> PAGEREF _Toc304665421 \h </w:instrText>
+            </w:r>
+            <w:r>
+              <w:rPr>
+                <w:noProof/>
+                <w:webHidden/>
+              </w:rPr>
+            </w:r>
+            <w:r>
+              <w:rPr>
+                <w:noProof/>
+                <w:webHidden/>
+              </w:rPr>
+              <w:fldChar w:fldCharType="separate"/>
+            </w:r>
+            <w:r>
+              <w:rPr>
+                <w:noProof/>
+                <w:webHidden/>
+              </w:rPr>
+              <w:t>6</w:t>
+            </w:r>
+            <w:r>
+              <w:rPr>
+                <w:noProof/>
+                <w:webHidden/>
+              </w:rPr>
+              <w:fldChar w:fldCharType="end"/>
+            </w:r>
+          </w:hyperlink>
         </w:p>
         <w:p>
           <w:pPr>
@@ -3165,12 +3118,12 @@
           <w:tab w:val="left" w:pos="1590"/>
         </w:tabs>
       </w:pPr>
-      <w:bookmarkStart w:id="1" w:name="_Toc304665402"/>
+      <w:bookmarkStart w:id="0" w:name="_Toc304665402"/>
       <w:r>
         <w:lastRenderedPageBreak/>
         <w:t>Diseño</w:t>
       </w:r>
-      <w:bookmarkEnd w:id="1"/>
+      <w:bookmarkEnd w:id="0"/>
       <w:r>
         <w:tab/>
       </w:r>
@@ -3180,7 +3133,10 @@
         <w:spacing w:after="0"/>
       </w:pPr>
       <w:r>
-        <w:t>A continuación se detallan las decisiones de diseño tomadas para la organización de los archivos de las diferentes entidades del problema. Para cada una de ellas se detalla:</w:t>
+        <w:t xml:space="preserve">En esta sección </w:t>
+      </w:r>
+      <w:r>
+        <w:t>se detallan las decisiones de diseño tomadas para la organización de los archivos de las diferentes entidades del problema. Para cada una de ellas se detalla:</w:t>
       </w:r>
     </w:p>
     <w:p>
@@ -3279,60 +3235,146 @@
       </w:r>
     </w:p>
     <w:p>
+      <w:bookmarkStart w:id="1" w:name="_Toc304665403"/>
+      <w:r>
+        <w:t>Algunas características, comunes a todos los árboles B+ se detallan a continuación para evitar su reiteración:</w:t>
+      </w:r>
+    </w:p>
+    <w:p>
+      <w:pPr>
+        <w:pStyle w:val="ListParagraph"/>
+        <w:numPr>
+          <w:ilvl w:val="0"/>
+          <w:numId w:val="8"/>
+        </w:numPr>
+        <w:tabs>
+          <w:tab w:val="left" w:pos="708"/>
+        </w:tabs>
+        <w:suppressAutoHyphens/>
+        <w:spacing w:after="0"/>
+        <w:contextualSpacing w:val="0"/>
+      </w:pPr>
+      <w:r>
+        <w:t xml:space="preserve">Política Split: Cuando hay </w:t>
+      </w:r>
+      <w:proofErr w:type="spellStart"/>
+      <w:r>
+        <w:t>overflow</w:t>
+      </w:r>
+      <w:proofErr w:type="spellEnd"/>
+      <w:r>
+        <w:t xml:space="preserve"> se calcula el tamaño de todos los registros (con el que provoca el </w:t>
+      </w:r>
+      <w:proofErr w:type="spellStart"/>
+      <w:r>
+        <w:t>overflow</w:t>
+      </w:r>
+      <w:proofErr w:type="spellEnd"/>
+      <w:r>
+        <w:t xml:space="preserve"> incluido) y se suman los tamaños desde el primero hasta superar la mitad del tamaño total. Los registros que formaron parte de esa suma permanecen en el mismo nodo, los restantes se guardan en un nodo nuevo.</w:t>
+      </w:r>
+    </w:p>
+    <w:p>
+      <w:pPr>
+        <w:pStyle w:val="ListParagraph"/>
+        <w:numPr>
+          <w:ilvl w:val="0"/>
+          <w:numId w:val="8"/>
+        </w:numPr>
+        <w:tabs>
+          <w:tab w:val="left" w:pos="708"/>
+        </w:tabs>
+        <w:suppressAutoHyphens/>
+        <w:spacing w:after="0"/>
+        <w:contextualSpacing w:val="0"/>
+      </w:pPr>
+      <w:r>
+        <w:t xml:space="preserve">Política </w:t>
+      </w:r>
+      <w:proofErr w:type="spellStart"/>
+      <w:r>
+        <w:t>Merge</w:t>
+      </w:r>
+      <w:proofErr w:type="spellEnd"/>
+      <w:r>
+        <w:t xml:space="preserve">: Al quedar un nodo en </w:t>
+      </w:r>
+      <w:proofErr w:type="spellStart"/>
+      <w:r>
+        <w:t>underflow</w:t>
+      </w:r>
+      <w:proofErr w:type="spellEnd"/>
+      <w:r>
+        <w:t xml:space="preserve">, se balancea con su hermano derecho sacando registros hasta que el nodo izquierdo supera en tamaño al nodo derecho, siempre que haya espacio disponible en el primero. Se </w:t>
+      </w:r>
+      <w:proofErr w:type="spellStart"/>
+      <w:r>
+        <w:t>mergean</w:t>
+      </w:r>
+      <w:proofErr w:type="spellEnd"/>
+      <w:r>
+        <w:t xml:space="preserve"> dos nodos cuando la suma de las cargas de los hermanos izquierdo y derecho es menor al tamaño del nodo.</w:t>
+      </w:r>
+    </w:p>
+    <w:p>
+      <w:r>
+        <w:t>Esta lógica es la misma en todos los casos de manera de implementar solo un Árbol B+ que pueda ser usado para todas las entidades que corresponda.</w:t>
+      </w:r>
+    </w:p>
+    <w:p>
       <w:pPr>
         <w:pStyle w:val="Heading2"/>
       </w:pPr>
-      <w:bookmarkStart w:id="2" w:name="_Toc304665403"/>
       <w:r>
         <w:t>Distrito</w:t>
       </w:r>
+      <w:bookmarkEnd w:id="1"/>
+    </w:p>
+    <w:p>
+      <w:pPr>
+        <w:pStyle w:val="Heading3"/>
+      </w:pPr>
+      <w:bookmarkStart w:id="2" w:name="_Toc304665404"/>
+      <w:r>
+        <w:t>Organización</w:t>
+      </w:r>
       <w:bookmarkEnd w:id="2"/>
     </w:p>
     <w:p>
       <w:pPr>
+        <w:spacing w:after="0"/>
+      </w:pPr>
+      <w:r>
+        <w:t xml:space="preserve">Archivo de bloque con </w:t>
+      </w:r>
+      <w:r>
+        <w:t>Registros de datos de longitud variable</w:t>
+      </w:r>
+      <w:r>
+        <w:t xml:space="preserve"> (RLV)</w:t>
+      </w:r>
+      <w:r>
+        <w:t xml:space="preserve"> guardados en un </w:t>
+      </w:r>
+      <w:r>
+        <w:t xml:space="preserve">Hash </w:t>
+      </w:r>
+      <w:r>
+        <w:t>de dispersión fija con zona de desborde.</w:t>
+      </w:r>
+      <w:r>
+        <w:t xml:space="preserve"> La zona de desborde será un archivo secuencial de RLV organizado por bloques para poder direccionar a otra cubeta.</w:t>
+      </w:r>
+    </w:p>
+    <w:p>
+      <w:pPr>
         <w:pStyle w:val="Heading3"/>
       </w:pPr>
-      <w:bookmarkStart w:id="3" w:name="_Toc304665404"/>
-      <w:r>
-        <w:t>Organización</w:t>
+      <w:bookmarkStart w:id="3" w:name="_Toc304665405"/>
+      <w:r>
+        <w:t>Razones</w:t>
       </w:r>
       <w:bookmarkEnd w:id="3"/>
-    </w:p>
-    <w:p>
-      <w:pPr>
-        <w:spacing w:after="0"/>
-      </w:pPr>
-      <w:r>
-        <w:t xml:space="preserve">Archivo de bloque con </w:t>
-      </w:r>
-      <w:r>
-        <w:t>Registros de datos de longitud variable</w:t>
-      </w:r>
-      <w:r>
-        <w:t xml:space="preserve"> (RLV)</w:t>
-      </w:r>
-      <w:r>
-        <w:t xml:space="preserve"> guardados en un </w:t>
-      </w:r>
-      <w:r>
-        <w:t xml:space="preserve">Hash </w:t>
-      </w:r>
-      <w:r>
-        <w:t>de dispersión fija con zona de desborde.</w:t>
-      </w:r>
-      <w:r>
-        <w:t xml:space="preserve"> La zona de desborde será un archivo secuencial de RLV organizado por bloques para poder direccionar a otra cubeta.</w:t>
-      </w:r>
-    </w:p>
-    <w:p>
-      <w:pPr>
-        <w:pStyle w:val="Heading3"/>
-      </w:pPr>
-      <w:bookmarkStart w:id="4" w:name="_Toc304665405"/>
-      <w:r>
-        <w:t>Razones</w:t>
-      </w:r>
-      <w:bookmarkEnd w:id="4"/>
     </w:p>
     <w:p>
       <w:pPr>
@@ -3397,11 +3439,11 @@
       <w:pPr>
         <w:pStyle w:val="Heading3"/>
       </w:pPr>
-      <w:bookmarkStart w:id="5" w:name="_Toc304665406"/>
+      <w:bookmarkStart w:id="4" w:name="_Toc304665406"/>
       <w:r>
         <w:t>Características Particulares</w:t>
       </w:r>
-      <w:bookmarkEnd w:id="5"/>
+      <w:bookmarkEnd w:id="4"/>
     </w:p>
     <w:p>
       <w:pPr>
@@ -3412,7 +3454,7 @@
         </w:numPr>
         <w:spacing w:after="0"/>
       </w:pPr>
-      <w:commentRangeStart w:id="6"/>
+      <w:commentRangeStart w:id="5"/>
       <w:r>
         <w:t>Fun</w:t>
       </w:r>
@@ -3422,12 +3464,12 @@
       <w:r>
         <w:t>ión de Hash: A determinar.</w:t>
       </w:r>
-      <w:commentRangeEnd w:id="6"/>
+      <w:commentRangeEnd w:id="5"/>
       <w:r>
         <w:rPr>
           <w:rStyle w:val="CommentReference"/>
         </w:rPr>
-        <w:commentReference w:id="6"/>
+        <w:commentReference w:id="5"/>
       </w:r>
     </w:p>
     <w:p>
@@ -3439,7 +3481,7 @@
         </w:numPr>
         <w:spacing w:after="0"/>
       </w:pPr>
-      <w:commentRangeStart w:id="7"/>
+      <w:commentRangeStart w:id="6"/>
       <w:r>
         <w:t xml:space="preserve">Tamaño </w:t>
       </w:r>
@@ -3460,12 +3502,12 @@
       <w:r>
         <w:t>A determinar.</w:t>
       </w:r>
-      <w:commentRangeEnd w:id="7"/>
+      <w:commentRangeEnd w:id="6"/>
       <w:r>
         <w:rPr>
           <w:rStyle w:val="CommentReference"/>
         </w:rPr>
-        <w:commentReference w:id="7"/>
+        <w:commentReference w:id="6"/>
       </w:r>
     </w:p>
     <w:p>
@@ -3513,14 +3555,15 @@
       <w:pPr>
         <w:pStyle w:val="Heading3"/>
       </w:pPr>
-      <w:bookmarkStart w:id="8" w:name="_Toc304665407"/>
-      <w:r>
+      <w:bookmarkStart w:id="7" w:name="_Toc304665407"/>
+      <w:r>
+        <w:lastRenderedPageBreak/>
         <w:t>Re</w:t>
       </w:r>
       <w:r>
         <w:t>gistros</w:t>
       </w:r>
-      <w:bookmarkEnd w:id="8"/>
+      <w:bookmarkEnd w:id="7"/>
     </w:p>
     <w:p>
       <w:pPr>
@@ -3612,11 +3655,11 @@
       <w:pPr>
         <w:pStyle w:val="Heading3"/>
       </w:pPr>
-      <w:bookmarkStart w:id="9" w:name="_Toc304665408"/>
+      <w:bookmarkStart w:id="8" w:name="_Toc304665408"/>
       <w:r>
         <w:t>Bloques</w:t>
       </w:r>
-      <w:bookmarkEnd w:id="9"/>
+      <w:bookmarkEnd w:id="8"/>
     </w:p>
     <w:p>
       <w:pPr>
@@ -3674,11 +3717,11 @@
       <w:pPr>
         <w:pStyle w:val="Heading3"/>
       </w:pPr>
-      <w:bookmarkStart w:id="10" w:name="_Toc304665409"/>
+      <w:bookmarkStart w:id="9" w:name="_Toc304665409"/>
       <w:r>
         <w:t>Ilustración</w:t>
       </w:r>
-      <w:bookmarkEnd w:id="10"/>
+      <w:bookmarkEnd w:id="9"/>
     </w:p>
     <w:p>
       <w:pPr>
@@ -4003,40 +4046,40 @@
       <w:pPr>
         <w:pStyle w:val="Heading2"/>
       </w:pPr>
-      <w:bookmarkStart w:id="11" w:name="_Toc304665410"/>
+      <w:bookmarkStart w:id="10" w:name="_Toc304665410"/>
       <w:r>
         <w:lastRenderedPageBreak/>
         <w:t>Votante</w:t>
       </w:r>
+      <w:bookmarkEnd w:id="10"/>
+    </w:p>
+    <w:p>
+      <w:pPr>
+        <w:pStyle w:val="Heading3"/>
+      </w:pPr>
+      <w:bookmarkStart w:id="11" w:name="_Toc304665411"/>
+      <w:r>
+        <w:t>Organización</w:t>
+      </w:r>
       <w:bookmarkEnd w:id="11"/>
     </w:p>
     <w:p>
       <w:pPr>
+        <w:spacing w:after="0"/>
+      </w:pPr>
+      <w:r>
+        <w:t>Archivo de bloque con Registros de datos de longitud variable (RLV) guardados en un Hash de dispersión fija con zona de desborde. La zona de desborde será un archivo secuencial de RLV organizado por bloques para poder direccionar a otra cubeta.</w:t>
+      </w:r>
+    </w:p>
+    <w:p>
+      <w:pPr>
         <w:pStyle w:val="Heading3"/>
       </w:pPr>
-      <w:bookmarkStart w:id="12" w:name="_Toc304665411"/>
-      <w:r>
-        <w:t>Organización</w:t>
+      <w:bookmarkStart w:id="12" w:name="_Toc304665412"/>
+      <w:r>
+        <w:t>Razones</w:t>
       </w:r>
       <w:bookmarkEnd w:id="12"/>
-    </w:p>
-    <w:p>
-      <w:pPr>
-        <w:spacing w:after="0"/>
-      </w:pPr>
-      <w:r>
-        <w:t>Archivo de bloque con Registros de datos de longitud variable (RLV) guardados en un Hash de dispersión fija con zona de desborde. La zona de desborde será un archivo secuencial de RLV organizado por bloques para poder direccionar a otra cubeta.</w:t>
-      </w:r>
-    </w:p>
-    <w:p>
-      <w:pPr>
-        <w:pStyle w:val="Heading3"/>
-      </w:pPr>
-      <w:bookmarkStart w:id="13" w:name="_Toc304665412"/>
-      <w:r>
-        <w:t>Razones</w:t>
-      </w:r>
-      <w:bookmarkEnd w:id="13"/>
     </w:p>
     <w:p>
       <w:pPr>
@@ -4133,11 +4176,11 @@
       <w:pPr>
         <w:pStyle w:val="Heading3"/>
       </w:pPr>
-      <w:bookmarkStart w:id="14" w:name="_Toc304665413"/>
+      <w:bookmarkStart w:id="13" w:name="_Toc304665413"/>
       <w:r>
         <w:t>Características Particulares</w:t>
       </w:r>
-      <w:bookmarkEnd w:id="14"/>
+      <w:bookmarkEnd w:id="13"/>
     </w:p>
     <w:p>
       <w:pPr>
@@ -4266,14 +4309,14 @@
       <w:pPr>
         <w:pStyle w:val="Heading3"/>
       </w:pPr>
-      <w:bookmarkStart w:id="15" w:name="_Toc304665414"/>
+      <w:bookmarkStart w:id="14" w:name="_Toc304665414"/>
       <w:r>
         <w:t>Re</w:t>
       </w:r>
       <w:r>
         <w:t>gistros</w:t>
       </w:r>
-      <w:bookmarkEnd w:id="15"/>
+      <w:bookmarkEnd w:id="14"/>
     </w:p>
     <w:p>
       <w:pPr>
@@ -4611,11 +4654,11 @@
       <w:pPr>
         <w:pStyle w:val="Heading3"/>
       </w:pPr>
-      <w:bookmarkStart w:id="16" w:name="_Toc304665415"/>
+      <w:bookmarkStart w:id="15" w:name="_Toc304665415"/>
       <w:r>
         <w:t>Bloques</w:t>
       </w:r>
-      <w:bookmarkEnd w:id="16"/>
+      <w:bookmarkEnd w:id="15"/>
     </w:p>
     <w:p>
       <w:pPr>
@@ -4673,12 +4716,12 @@
       <w:pPr>
         <w:spacing w:after="0"/>
       </w:pPr>
-      <w:bookmarkStart w:id="17" w:name="votanteblockav"/>
+      <w:bookmarkStart w:id="16" w:name="votanteblockav"/>
       <w:r>
         <w:t>De esta forma el tamaño promedio de bloque será</w:t>
       </w:r>
     </w:p>
-    <w:bookmarkEnd w:id="17"/>
+    <w:bookmarkEnd w:id="16"/>
     <w:p>
       <w:pPr>
         <w:spacing w:after="0"/>
@@ -4713,50 +4756,50 @@
       <w:pPr>
         <w:pStyle w:val="Heading2"/>
       </w:pPr>
-      <w:bookmarkStart w:id="18" w:name="_Toc304665416"/>
+      <w:bookmarkStart w:id="17" w:name="_Toc304665416"/>
       <w:proofErr w:type="spellStart"/>
       <w:r>
         <w:t>Eleccion</w:t>
       </w:r>
+      <w:bookmarkEnd w:id="17"/>
+      <w:proofErr w:type="spellEnd"/>
+    </w:p>
+    <w:p>
+      <w:pPr>
+        <w:pStyle w:val="Heading3"/>
+      </w:pPr>
+      <w:bookmarkStart w:id="18" w:name="_Toc304665417"/>
+      <w:r>
+        <w:t>Organización</w:t>
+      </w:r>
       <w:bookmarkEnd w:id="18"/>
-      <w:proofErr w:type="spellEnd"/>
+    </w:p>
+    <w:p>
+      <w:r>
+        <w:t xml:space="preserve">Archivo </w:t>
+      </w:r>
+      <w:r>
+        <w:t xml:space="preserve">de bloques </w:t>
+      </w:r>
+      <w:r>
+        <w:t xml:space="preserve">secuencial indexado organizado con un </w:t>
+      </w:r>
+      <w:r>
+        <w:t>árbol B+ y RLV.</w:t>
+      </w:r>
+      <w:r>
+        <w:t xml:space="preserve"> Adicionalmente, la mayor parte de la lista de distritos la guardaremos en un archivo aparte, organizado por bloques y con RLV.</w:t>
+      </w:r>
     </w:p>
     <w:p>
       <w:pPr>
         <w:pStyle w:val="Heading3"/>
       </w:pPr>
-      <w:bookmarkStart w:id="19" w:name="_Toc304665417"/>
-      <w:r>
-        <w:t>Organización</w:t>
+      <w:bookmarkStart w:id="19" w:name="_Toc304665418"/>
+      <w:r>
+        <w:t>Razones</w:t>
       </w:r>
       <w:bookmarkEnd w:id="19"/>
-    </w:p>
-    <w:p>
-      <w:r>
-        <w:t xml:space="preserve">Archivo </w:t>
-      </w:r>
-      <w:r>
-        <w:t xml:space="preserve">de bloques </w:t>
-      </w:r>
-      <w:r>
-        <w:t xml:space="preserve">secuencial indexado organizado con un </w:t>
-      </w:r>
-      <w:r>
-        <w:t>árbol B+ y RLV.</w:t>
-      </w:r>
-      <w:r>
-        <w:t xml:space="preserve"> Adicionalmente, la mayor parte de la lista de distritos la guardaremos en un archivo aparte, organizado por bloques y con RLV.</w:t>
-      </w:r>
-    </w:p>
-    <w:p>
-      <w:pPr>
-        <w:pStyle w:val="Heading3"/>
-      </w:pPr>
-      <w:bookmarkStart w:id="20" w:name="_Toc304665418"/>
-      <w:r>
-        <w:t>Razones</w:t>
-      </w:r>
-      <w:bookmarkEnd w:id="20"/>
     </w:p>
     <w:p>
       <w:pPr>
@@ -4810,11 +4853,11 @@
       <w:pPr>
         <w:pStyle w:val="Heading3"/>
       </w:pPr>
-      <w:bookmarkStart w:id="21" w:name="_Toc304665419"/>
+      <w:bookmarkStart w:id="20" w:name="_Toc304665419"/>
       <w:r>
         <w:t>Características Particulares</w:t>
       </w:r>
-      <w:bookmarkEnd w:id="21"/>
+      <w:bookmarkEnd w:id="20"/>
     </w:p>
     <w:p>
       <w:pPr>
@@ -4848,87 +4891,6 @@
         <w:spacing w:after="0"/>
       </w:pPr>
       <w:r>
-        <w:t xml:space="preserve">Política </w:t>
-      </w:r>
-      <w:r>
-        <w:t>Split:</w:t>
-      </w:r>
-      <w:r>
-        <w:t xml:space="preserve"> Cuando se produce </w:t>
-      </w:r>
-      <w:proofErr w:type="spellStart"/>
-      <w:r>
-        <w:t>overflow</w:t>
-      </w:r>
-      <w:proofErr w:type="spellEnd"/>
-      <w:r>
-        <w:t xml:space="preserve">, se calcula el tamaño de todos los registros (incluyendo el que causo el </w:t>
-      </w:r>
-      <w:proofErr w:type="spellStart"/>
-      <w:r>
-        <w:t>overflow</w:t>
-      </w:r>
-      <w:proofErr w:type="spellEnd"/>
-      <w:r>
-        <w:t>). Se comienza a sumar los tamaños desde el primero hasta superar la mitad del tamaño total. Los registros que formaron parte de la suma se mantienen en el mismo nodo, los demás se guardan en un nodo nuevo.</w:t>
-      </w:r>
-    </w:p>
-    <w:p>
-      <w:pPr>
-        <w:pStyle w:val="ListParagraph"/>
-        <w:numPr>
-          <w:ilvl w:val="0"/>
-          <w:numId w:val="7"/>
-        </w:numPr>
-        <w:spacing w:after="0"/>
-      </w:pPr>
-      <w:r>
-        <w:t xml:space="preserve">Política </w:t>
-      </w:r>
-      <w:proofErr w:type="spellStart"/>
-      <w:r>
-        <w:t>Merge</w:t>
-      </w:r>
-      <w:proofErr w:type="spellEnd"/>
-      <w:r>
-        <w:t>:</w:t>
-      </w:r>
-      <w:r>
-        <w:t xml:space="preserve"> Cuando un nodo queda en </w:t>
-      </w:r>
-      <w:proofErr w:type="spellStart"/>
-      <w:r>
-        <w:t>underflow</w:t>
-      </w:r>
-      <w:proofErr w:type="spellEnd"/>
-      <w:r>
-        <w:t>, se balancea con su hermano derecho sacando registros hasta que el hermano izquierdo supe</w:t>
-      </w:r>
-      <w:r>
-        <w:t>ra en tamaño al hermano derecho, siempre y cuando haya espacio disponible en el hermano izquierdo.</w:t>
-      </w:r>
-      <w:r>
-        <w:t xml:space="preserve"> Se </w:t>
-      </w:r>
-      <w:proofErr w:type="spellStart"/>
-      <w:r>
-        <w:t>mergean</w:t>
-      </w:r>
-      <w:proofErr w:type="spellEnd"/>
-      <w:r>
-        <w:t xml:space="preserve"> dos nodos cuando la carga del hermano izquierdo más la del hermano derecho es menor al tamaño del nodo.</w:t>
-      </w:r>
-    </w:p>
-    <w:p>
-      <w:pPr>
-        <w:pStyle w:val="ListParagraph"/>
-        <w:numPr>
-          <w:ilvl w:val="0"/>
-          <w:numId w:val="7"/>
-        </w:numPr>
-        <w:spacing w:after="0"/>
-      </w:pPr>
-      <w:r>
         <w:t>Búsqueda separador: Lineal.</w:t>
       </w:r>
     </w:p>
@@ -4936,12 +4898,11 @@
       <w:pPr>
         <w:pStyle w:val="Heading3"/>
       </w:pPr>
-      <w:bookmarkStart w:id="22" w:name="_Toc304665420"/>
-      <w:r>
-        <w:lastRenderedPageBreak/>
+      <w:bookmarkStart w:id="21" w:name="_Toc304665420"/>
+      <w:r>
         <w:t>Registros</w:t>
       </w:r>
-      <w:bookmarkEnd w:id="22"/>
+      <w:bookmarkEnd w:id="21"/>
     </w:p>
     <w:p>
       <w:pPr>
@@ -5303,6 +5264,7 @@
         <w:spacing w:after="0"/>
       </w:pPr>
       <w:r>
+        <w:lastRenderedPageBreak/>
         <w:t>En e</w:t>
       </w:r>
       <w:r>
@@ -5557,11 +5519,11 @@
       <w:pPr>
         <w:pStyle w:val="Heading3"/>
       </w:pPr>
-      <w:bookmarkStart w:id="23" w:name="_Toc304665421"/>
+      <w:bookmarkStart w:id="22" w:name="_Toc304665421"/>
       <w:r>
         <w:t>Bloques</w:t>
       </w:r>
-      <w:bookmarkEnd w:id="23"/>
+      <w:bookmarkEnd w:id="22"/>
     </w:p>
     <w:p>
       <w:pPr>
@@ -5733,41 +5695,41 @@
       <w:pPr>
         <w:pStyle w:val="Heading2"/>
       </w:pPr>
-      <w:bookmarkStart w:id="24" w:name="_Toc3046547911"/>
-      <w:bookmarkStart w:id="25" w:name="_Toc304665422"/>
+      <w:bookmarkStart w:id="23" w:name="_Toc3046547911"/>
+      <w:bookmarkStart w:id="24" w:name="_Toc304665422"/>
       <w:r>
         <w:t>L</w:t>
       </w:r>
+      <w:bookmarkEnd w:id="23"/>
+      <w:r>
+        <w:t>ista</w:t>
+      </w:r>
       <w:bookmarkEnd w:id="24"/>
-      <w:r>
-        <w:t>ista</w:t>
+    </w:p>
+    <w:p>
+      <w:pPr>
+        <w:pStyle w:val="Heading3"/>
+      </w:pPr>
+      <w:bookmarkStart w:id="25" w:name="_Toc304665423"/>
+      <w:r>
+        <w:t>Organización</w:t>
       </w:r>
       <w:bookmarkEnd w:id="25"/>
     </w:p>
     <w:p>
+      <w:r>
+        <w:t>Archivo de bloques secuencial indexado organizado con un árbol B+ y RLV.</w:t>
+      </w:r>
+    </w:p>
+    <w:p>
       <w:pPr>
         <w:pStyle w:val="Heading3"/>
       </w:pPr>
-      <w:bookmarkStart w:id="26" w:name="_Toc304665423"/>
-      <w:r>
-        <w:t>Organización</w:t>
+      <w:bookmarkStart w:id="26" w:name="_Toc304665424"/>
+      <w:r>
+        <w:t>Razones</w:t>
       </w:r>
       <w:bookmarkEnd w:id="26"/>
-    </w:p>
-    <w:p>
-      <w:r>
-        <w:t>Archivo de bloques secuencial indexado organizado con un árbol B+ y RLV.</w:t>
-      </w:r>
-    </w:p>
-    <w:p>
-      <w:pPr>
-        <w:pStyle w:val="Heading3"/>
-      </w:pPr>
-      <w:bookmarkStart w:id="27" w:name="_Toc304665424"/>
-      <w:r>
-        <w:t>Razones</w:t>
-      </w:r>
-      <w:bookmarkEnd w:id="27"/>
     </w:p>
     <w:p>
       <w:pPr>
@@ -5817,7 +5779,6 @@
         <w:contextualSpacing w:val="0"/>
       </w:pPr>
       <w:r>
-        <w:lastRenderedPageBreak/>
         <w:t>Podríamos usar otro tipo de organización, por ejemplo un árbol B, ya que en realidad no necesitamos las características secuenciales del árbol B+. Sin embargo, por diferentes cuestiones (tiempo, robustez) preferimos usar un árbol B+, ya que sus capacidades de búsqueda secuencial si son requeridas para otras entidades.</w:t>
       </w:r>
     </w:p>
@@ -5825,11 +5786,11 @@
       <w:pPr>
         <w:pStyle w:val="Heading3"/>
       </w:pPr>
-      <w:bookmarkStart w:id="28" w:name="_Toc304665425"/>
+      <w:bookmarkStart w:id="27" w:name="_Toc304665425"/>
       <w:r>
         <w:t>Características Particulares</w:t>
       </w:r>
-      <w:bookmarkEnd w:id="28"/>
+      <w:bookmarkEnd w:id="27"/>
     </w:p>
     <w:p>
       <w:pPr>
@@ -5854,13 +5815,7 @@
       </w:r>
       <w:proofErr w:type="spellEnd"/>
       <w:r>
-        <w:t xml:space="preserve">/Bloque: </w:t>
-      </w:r>
-      <w:r>
-        <w:t>512 B</w:t>
-      </w:r>
-      <w:r>
-        <w:t>.</w:t>
+        <w:t>/Bloque: 512 B.</w:t>
       </w:r>
     </w:p>
     <w:p>
@@ -5877,116 +5832,33 @@
         <w:spacing w:after="0"/>
         <w:contextualSpacing w:val="0"/>
       </w:pPr>
-      <w:r>
-        <w:t xml:space="preserve">Política Split: cuando hay </w:t>
-      </w:r>
       <w:proofErr w:type="spellStart"/>
       <w:r>
-        <w:t>overflow</w:t>
+        <w:t>Busqueda</w:t>
       </w:r>
       <w:proofErr w:type="spellEnd"/>
       <w:r>
-        <w:t xml:space="preserve"> se calcula el tamaño de todos los registros (con el que provoca el </w:t>
-      </w:r>
-      <w:proofErr w:type="spellStart"/>
-      <w:r>
-        <w:t>overflow</w:t>
-      </w:r>
-      <w:proofErr w:type="spellEnd"/>
-      <w:r>
-        <w:t xml:space="preserve"> incluido) y se suman los tamaños desde el primero hasta superar la mitad del tamaño total. Los registros que formaron parte de esa suma permanecen en el mismo nodo, los restantes se guardan en un nodo nuevo.</w:t>
-      </w:r>
-    </w:p>
-    <w:p>
-      <w:pPr>
-        <w:pStyle w:val="ListParagraph"/>
-        <w:numPr>
-          <w:ilvl w:val="0"/>
-          <w:numId w:val="8"/>
-        </w:numPr>
-        <w:tabs>
-          <w:tab w:val="left" w:pos="708"/>
-        </w:tabs>
-        <w:suppressAutoHyphens/>
-        <w:spacing w:after="0"/>
-        <w:contextualSpacing w:val="0"/>
-      </w:pPr>
-      <w:r>
-        <w:t xml:space="preserve">Política </w:t>
-      </w:r>
-      <w:proofErr w:type="spellStart"/>
-      <w:r>
-        <w:t>Merge</w:t>
-      </w:r>
-      <w:proofErr w:type="spellEnd"/>
-      <w:r>
-        <w:t xml:space="preserve">: al quedar un nodo en </w:t>
-      </w:r>
-      <w:proofErr w:type="spellStart"/>
-      <w:r>
-        <w:t>underflow</w:t>
-      </w:r>
-      <w:proofErr w:type="spellEnd"/>
-      <w:r>
-        <w:t xml:space="preserve">, se balancea con su hermano derecho sacando registros hasta que el nodo izquierdo supera en tamaño al nodo derecho, siempre que haya espacio disponible en el primero. Se </w:t>
-      </w:r>
-      <w:proofErr w:type="spellStart"/>
-      <w:r>
-        <w:t>mergean</w:t>
-      </w:r>
-      <w:proofErr w:type="spellEnd"/>
-      <w:r>
-        <w:t xml:space="preserve"> dos nodos cuando la suma de las cargas de los hermanos izquierdo y derecho es menor al tamaño del nodo.</w:t>
-      </w:r>
-    </w:p>
-    <w:p>
-      <w:pPr>
-        <w:pStyle w:val="ListParagraph"/>
-        <w:numPr>
-          <w:ilvl w:val="0"/>
-          <w:numId w:val="8"/>
-        </w:numPr>
-        <w:tabs>
-          <w:tab w:val="left" w:pos="708"/>
-        </w:tabs>
-        <w:suppressAutoHyphens/>
-        <w:spacing w:after="0"/>
-        <w:contextualSpacing w:val="0"/>
-      </w:pPr>
-      <w:proofErr w:type="spellStart"/>
-      <w:r>
-        <w:t>Busqueda</w:t>
-      </w:r>
-      <w:proofErr w:type="spellEnd"/>
-      <w:r>
-        <w:t xml:space="preserve"> separador: lineal.</w:t>
-      </w:r>
-    </w:p>
-    <w:p>
-      <w:pPr>
-        <w:pStyle w:val="ListParagraph"/>
-        <w:spacing w:after="0"/>
-      </w:pPr>
+        <w:t xml:space="preserve"> separador: L</w:t>
+      </w:r>
+      <w:r>
+        <w:t>ineal.</w:t>
+      </w:r>
     </w:p>
     <w:p>
       <w:pPr>
         <w:pStyle w:val="Heading3"/>
       </w:pPr>
-      <w:bookmarkStart w:id="29" w:name="_Toc304665426"/>
-      <w:r>
+      <w:bookmarkStart w:id="28" w:name="_Toc304665426"/>
+      <w:r>
+        <w:lastRenderedPageBreak/>
         <w:t>Registros</w:t>
       </w:r>
-      <w:bookmarkEnd w:id="29"/>
-    </w:p>
-    <w:p>
-      <w:r>
-        <w:t xml:space="preserve">Se utilizará un solo </w:t>
-      </w:r>
-      <w:proofErr w:type="spellStart"/>
-      <w:r>
-        <w:t>registro.</w:t>
-      </w:r>
-      <w:proofErr w:type="spellEnd"/>
+      <w:bookmarkEnd w:id="28"/>
+    </w:p>
+    <w:p>
+      <w:r>
+        <w:t>Se utilizará un solo registro.</w:t>
+      </w:r>
     </w:p>
     <w:p>
       <w:proofErr w:type="gramStart"/>
@@ -6126,11 +5998,11 @@
       <w:pPr>
         <w:pStyle w:val="Heading3"/>
       </w:pPr>
-      <w:bookmarkStart w:id="30" w:name="_Toc304665427"/>
+      <w:bookmarkStart w:id="29" w:name="_Toc304665427"/>
       <w:r>
         <w:t>Ejemplo</w:t>
       </w:r>
-      <w:bookmarkEnd w:id="30"/>
+      <w:bookmarkEnd w:id="29"/>
     </w:p>
     <w:tbl>
       <w:tblPr>
@@ -6329,11 +6201,11 @@
       <w:pPr>
         <w:pStyle w:val="Heading3"/>
       </w:pPr>
-      <w:bookmarkStart w:id="31" w:name="_Toc304665428"/>
+      <w:bookmarkStart w:id="30" w:name="_Toc304665428"/>
       <w:r>
         <w:t>Bloques</w:t>
       </w:r>
-      <w:bookmarkEnd w:id="31"/>
+      <w:bookmarkEnd w:id="30"/>
     </w:p>
     <w:p>
       <w:pPr>
@@ -6423,6 +6295,697 @@
         <w:t>Tamaño promedio del bloque: 1 + 2 + 4 + (38 * 13) = 501 bytes</w:t>
       </w:r>
     </w:p>
+    <w:p>
+      <w:pPr>
+        <w:pStyle w:val="Heading2"/>
+      </w:pPr>
+      <w:r>
+        <w:t>Conteo</w:t>
+      </w:r>
+    </w:p>
+    <w:p>
+      <w:pPr>
+        <w:pStyle w:val="Heading3"/>
+      </w:pPr>
+      <w:r>
+        <w:t>Organización</w:t>
+      </w:r>
+    </w:p>
+    <w:p>
+      <w:r>
+        <w:t>Archivo de bloques secuencial indexado organizado con un árbol B+ y RLV.</w:t>
+      </w:r>
+    </w:p>
+    <w:p>
+      <w:pPr>
+        <w:pStyle w:val="Heading3"/>
+      </w:pPr>
+      <w:r>
+        <w:t>Razones</w:t>
+      </w:r>
+    </w:p>
+    <w:p>
+      <w:pPr>
+        <w:pStyle w:val="ListParagraph"/>
+        <w:numPr>
+          <w:ilvl w:val="0"/>
+          <w:numId w:val="9"/>
+        </w:numPr>
+        <w:tabs>
+          <w:tab w:val="left" w:pos="708"/>
+        </w:tabs>
+        <w:suppressAutoHyphens/>
+        <w:contextualSpacing w:val="0"/>
+      </w:pPr>
+      <w:r>
+        <w:t>En base a la funcionalidad del programa, tenemos la necesidad de realizar ABM y lecturas al azar.</w:t>
+      </w:r>
+    </w:p>
+    <w:p>
+      <w:pPr>
+        <w:pStyle w:val="ListParagraph"/>
+        <w:numPr>
+          <w:ilvl w:val="0"/>
+          <w:numId w:val="9"/>
+        </w:numPr>
+        <w:tabs>
+          <w:tab w:val="left" w:pos="708"/>
+        </w:tabs>
+        <w:suppressAutoHyphens/>
+        <w:contextualSpacing w:val="0"/>
+      </w:pPr>
+      <w:r>
+        <w:t>Adicionalmente, para los informes de distrito y elección, es altamente beneficioso tener acceso secuencial a los registros, de manera de reducir la cantidad de lecturas de disco.</w:t>
+      </w:r>
+    </w:p>
+    <w:p>
+      <w:pPr>
+        <w:pStyle w:val="Heading3"/>
+      </w:pPr>
+      <w:r>
+        <w:t>Características Particulares</w:t>
+      </w:r>
+    </w:p>
+    <w:p>
+      <w:pPr>
+        <w:pStyle w:val="ListParagraph"/>
+        <w:numPr>
+          <w:ilvl w:val="0"/>
+          <w:numId w:val="8"/>
+        </w:numPr>
+        <w:tabs>
+          <w:tab w:val="left" w:pos="708"/>
+        </w:tabs>
+        <w:suppressAutoHyphens/>
+        <w:spacing w:after="0"/>
+        <w:contextualSpacing w:val="0"/>
+      </w:pPr>
+      <w:r>
+        <w:t xml:space="preserve">Tamaño </w:t>
+      </w:r>
+      <w:proofErr w:type="spellStart"/>
+      <w:r>
+        <w:t>Bucket</w:t>
+      </w:r>
+      <w:proofErr w:type="spellEnd"/>
+      <w:r>
+        <w:t xml:space="preserve">/Bloque: </w:t>
+      </w:r>
+      <w:r>
+        <w:t>[</w:t>
+      </w:r>
+      <w:r>
+        <w:rPr>
+          <w:highlight w:val="yellow"/>
+        </w:rPr>
+        <w:t>a determinar</w:t>
+      </w:r>
+      <w:bookmarkStart w:id="31" w:name="_GoBack"/>
+      <w:bookmarkEnd w:id="31"/>
+      <w:r>
+        <w:t>]</w:t>
+      </w:r>
+      <w:r>
+        <w:t>.</w:t>
+      </w:r>
+    </w:p>
+    <w:p>
+      <w:pPr>
+        <w:pStyle w:val="ListParagraph"/>
+        <w:numPr>
+          <w:ilvl w:val="0"/>
+          <w:numId w:val="8"/>
+        </w:numPr>
+        <w:tabs>
+          <w:tab w:val="left" w:pos="708"/>
+        </w:tabs>
+        <w:suppressAutoHyphens/>
+        <w:spacing w:after="0"/>
+        <w:contextualSpacing w:val="0"/>
+      </w:pPr>
+      <w:proofErr w:type="spellStart"/>
+      <w:r>
+        <w:t>Busqueda</w:t>
+      </w:r>
+      <w:proofErr w:type="spellEnd"/>
+      <w:r>
+        <w:t xml:space="preserve"> separador: Lineal.</w:t>
+      </w:r>
+    </w:p>
+    <w:p>
+      <w:pPr>
+        <w:pStyle w:val="Heading2"/>
+      </w:pPr>
+      <w:r>
+        <w:t>Registros</w:t>
+      </w:r>
+    </w:p>
+    <w:p>
+      <w:pPr>
+        <w:spacing w:after="0"/>
+      </w:pPr>
+      <w:r>
+        <w:t xml:space="preserve">Usaremos </w:t>
+      </w:r>
+      <w:r>
+        <w:t>dos</w:t>
+      </w:r>
+      <w:r>
+        <w:t xml:space="preserve"> registros, uno para ser usado en el </w:t>
+      </w:r>
+      <w:proofErr w:type="spellStart"/>
+      <w:r>
+        <w:t>sequence</w:t>
+      </w:r>
+      <w:proofErr w:type="spellEnd"/>
+      <w:r>
+        <w:t xml:space="preserve"> set, otro para el </w:t>
+      </w:r>
+      <w:proofErr w:type="spellStart"/>
+      <w:r>
+        <w:t>index</w:t>
+      </w:r>
+      <w:proofErr w:type="spellEnd"/>
+      <w:r>
+        <w:t xml:space="preserve"> set</w:t>
+      </w:r>
+      <w:r>
+        <w:t>.</w:t>
+      </w:r>
+    </w:p>
+    <w:p>
+      <w:pPr>
+        <w:pStyle w:val="Heading4"/>
+      </w:pPr>
+      <w:proofErr w:type="spellStart"/>
+      <w:r>
+        <w:t>Sequence</w:t>
+      </w:r>
+      <w:proofErr w:type="spellEnd"/>
+      <w:r>
+        <w:t xml:space="preserve"> </w:t>
+      </w:r>
+      <w:r>
+        <w:t>Set</w:t>
+      </w:r>
+    </w:p>
+    <w:p>
+      <w:pPr>
+        <w:spacing w:after="0"/>
+      </w:pPr>
+      <w:proofErr w:type="gramStart"/>
+      <w:r>
+        <w:rPr>
+          <w:b/>
+        </w:rPr>
+        <w:t>SSR</w:t>
+      </w:r>
+      <w:r>
+        <w:t>(</w:t>
+      </w:r>
+      <w:proofErr w:type="spellStart"/>
+      <w:proofErr w:type="gramEnd"/>
+      <w:r>
+        <w:t>longitudRegistro</w:t>
+      </w:r>
+      <w:proofErr w:type="spellEnd"/>
+      <w:r>
+        <w:t xml:space="preserve">, año, mes, </w:t>
+      </w:r>
+      <w:proofErr w:type="spellStart"/>
+      <w:r>
+        <w:t>dia</w:t>
+      </w:r>
+      <w:proofErr w:type="spellEnd"/>
+      <w:r>
+        <w:t xml:space="preserve">, </w:t>
+      </w:r>
+      <w:proofErr w:type="spellStart"/>
+      <w:r>
+        <w:t>longitudCargo</w:t>
+      </w:r>
+      <w:proofErr w:type="spellEnd"/>
+      <w:r>
+        <w:t xml:space="preserve">, cargo, </w:t>
+      </w:r>
+      <w:proofErr w:type="spellStart"/>
+      <w:r>
+        <w:t>longitudNombre</w:t>
+      </w:r>
+      <w:proofErr w:type="spellEnd"/>
+      <w:r>
+        <w:t xml:space="preserve">, nombre, </w:t>
+      </w:r>
+      <w:proofErr w:type="spellStart"/>
+      <w:r>
+        <w:t>longitudDistrito</w:t>
+      </w:r>
+      <w:proofErr w:type="spellEnd"/>
+      <w:r>
+        <w:t xml:space="preserve">, </w:t>
+      </w:r>
+      <w:r>
+        <w:t>distrito</w:t>
+      </w:r>
+      <w:r>
+        <w:t>, cantidad</w:t>
+      </w:r>
+      <w:r>
+        <w:t>)</w:t>
+      </w:r>
+    </w:p>
+    <w:tbl>
+      <w:tblPr>
+        <w:tblStyle w:val="TableGrid"/>
+        <w:tblW w:w="0" w:type="auto"/>
+        <w:tblLook w:val="04A0" w:firstRow="1" w:lastRow="0" w:firstColumn="1" w:lastColumn="0" w:noHBand="0" w:noVBand="1"/>
+      </w:tblPr>
+      <w:tblGrid>
+        <w:gridCol w:w="783"/>
+        <w:gridCol w:w="836"/>
+        <w:gridCol w:w="806"/>
+        <w:gridCol w:w="765"/>
+        <w:gridCol w:w="868"/>
+        <w:gridCol w:w="1210"/>
+        <w:gridCol w:w="966"/>
+        <w:gridCol w:w="966"/>
+        <w:gridCol w:w="790"/>
+        <w:gridCol w:w="979"/>
+        <w:gridCol w:w="886"/>
+      </w:tblGrid>
+      <w:tr>
+        <w:tc>
+          <w:tcPr>
+            <w:tcW w:w="813" w:type="dxa"/>
+          </w:tcPr>
+          <w:p>
+            <w:r>
+              <w:t xml:space="preserve">L </w:t>
+            </w:r>
+            <w:proofErr w:type="spellStart"/>
+            <w:r>
+              <w:t>Reg</w:t>
+            </w:r>
+            <w:proofErr w:type="spellEnd"/>
+          </w:p>
+        </w:tc>
+        <w:tc>
+          <w:tcPr>
+            <w:tcW w:w="858" w:type="dxa"/>
+          </w:tcPr>
+          <w:p>
+            <w:r>
+              <w:t>Año</w:t>
+            </w:r>
+          </w:p>
+        </w:tc>
+        <w:tc>
+          <w:tcPr>
+            <w:tcW w:w="833" w:type="dxa"/>
+          </w:tcPr>
+          <w:p>
+            <w:r>
+              <w:t>Mes</w:t>
+            </w:r>
+          </w:p>
+        </w:tc>
+        <w:tc>
+          <w:tcPr>
+            <w:tcW w:w="798" w:type="dxa"/>
+          </w:tcPr>
+          <w:p>
+            <w:proofErr w:type="spellStart"/>
+            <w:r>
+              <w:t>Dia</w:t>
+            </w:r>
+            <w:proofErr w:type="spellEnd"/>
+          </w:p>
+        </w:tc>
+        <w:tc>
+          <w:tcPr>
+            <w:tcW w:w="885" w:type="dxa"/>
+          </w:tcPr>
+          <w:p>
+            <w:r>
+              <w:t>L Cargo</w:t>
+            </w:r>
+          </w:p>
+        </w:tc>
+        <w:tc>
+          <w:tcPr>
+            <w:tcW w:w="1210" w:type="dxa"/>
+          </w:tcPr>
+          <w:p>
+            <w:r>
+              <w:t>Cargo</w:t>
+            </w:r>
+          </w:p>
+        </w:tc>
+        <w:tc>
+          <w:tcPr>
+            <w:tcW w:w="968" w:type="dxa"/>
+          </w:tcPr>
+          <w:p>
+            <w:r>
+              <w:t>L Nombre</w:t>
+            </w:r>
+          </w:p>
+        </w:tc>
+        <w:tc>
+          <w:tcPr>
+            <w:tcW w:w="968" w:type="dxa"/>
+          </w:tcPr>
+          <w:p>
+            <w:r>
+              <w:t>Nombre</w:t>
+            </w:r>
+          </w:p>
+        </w:tc>
+        <w:tc>
+          <w:tcPr>
+            <w:tcW w:w="819" w:type="dxa"/>
+          </w:tcPr>
+          <w:p>
+            <w:r>
+              <w:t xml:space="preserve">L </w:t>
+            </w:r>
+            <w:proofErr w:type="spellStart"/>
+            <w:r>
+              <w:t>Dist</w:t>
+            </w:r>
+            <w:proofErr w:type="spellEnd"/>
+          </w:p>
+        </w:tc>
+        <w:tc>
+          <w:tcPr>
+            <w:tcW w:w="979" w:type="dxa"/>
+          </w:tcPr>
+          <w:p>
+            <w:proofErr w:type="spellStart"/>
+            <w:r>
+              <w:t>Dist</w:t>
+            </w:r>
+            <w:proofErr w:type="spellEnd"/>
+          </w:p>
+        </w:tc>
+        <w:tc>
+          <w:tcPr>
+            <w:tcW w:w="724" w:type="dxa"/>
+          </w:tcPr>
+          <w:p>
+            <w:proofErr w:type="spellStart"/>
+            <w:r>
+              <w:t>Cant</w:t>
+            </w:r>
+            <w:proofErr w:type="spellEnd"/>
+          </w:p>
+        </w:tc>
+      </w:tr>
+      <w:tr>
+        <w:tc>
+          <w:tcPr>
+            <w:tcW w:w="813" w:type="dxa"/>
+          </w:tcPr>
+          <w:p>
+            <w:r>
+              <w:lastRenderedPageBreak/>
+              <w:t>37</w:t>
+            </w:r>
+          </w:p>
+        </w:tc>
+        <w:tc>
+          <w:tcPr>
+            <w:tcW w:w="858" w:type="dxa"/>
+          </w:tcPr>
+          <w:p>
+            <w:r>
+              <w:t>1986</w:t>
+            </w:r>
+          </w:p>
+        </w:tc>
+        <w:tc>
+          <w:tcPr>
+            <w:tcW w:w="833" w:type="dxa"/>
+          </w:tcPr>
+          <w:p>
+            <w:r>
+              <w:t>06</w:t>
+            </w:r>
+          </w:p>
+        </w:tc>
+        <w:tc>
+          <w:tcPr>
+            <w:tcW w:w="798" w:type="dxa"/>
+          </w:tcPr>
+          <w:p>
+            <w:r>
+              <w:t>22</w:t>
+            </w:r>
+          </w:p>
+        </w:tc>
+        <w:tc>
+          <w:tcPr>
+            <w:tcW w:w="885" w:type="dxa"/>
+          </w:tcPr>
+          <w:p>
+            <w:r>
+              <w:t>11</w:t>
+            </w:r>
+          </w:p>
+        </w:tc>
+        <w:tc>
+          <w:tcPr>
+            <w:tcW w:w="1210" w:type="dxa"/>
+          </w:tcPr>
+          <w:p>
+            <w:r>
+              <w:t>Intendente</w:t>
+            </w:r>
+          </w:p>
+        </w:tc>
+        <w:tc>
+          <w:tcPr>
+            <w:tcW w:w="968" w:type="dxa"/>
+          </w:tcPr>
+          <w:p>
+            <w:r>
+              <w:t>7</w:t>
+            </w:r>
+          </w:p>
+        </w:tc>
+        <w:tc>
+          <w:tcPr>
+            <w:tcW w:w="968" w:type="dxa"/>
+          </w:tcPr>
+          <w:p>
+            <w:r>
+              <w:t>Lista0</w:t>
+            </w:r>
+          </w:p>
+        </w:tc>
+        <w:tc>
+          <w:tcPr>
+            <w:tcW w:w="819" w:type="dxa"/>
+          </w:tcPr>
+          <w:p>
+            <w:r>
+              <w:t>8</w:t>
+            </w:r>
+          </w:p>
+        </w:tc>
+        <w:tc>
+          <w:tcPr>
+            <w:tcW w:w="979" w:type="dxa"/>
+          </w:tcPr>
+          <w:p>
+            <w:proofErr w:type="spellStart"/>
+            <w:r>
+              <w:t>Cordoba</w:t>
+            </w:r>
+            <w:proofErr w:type="spellEnd"/>
+          </w:p>
+        </w:tc>
+        <w:tc>
+          <w:tcPr>
+            <w:tcW w:w="724" w:type="dxa"/>
+          </w:tcPr>
+          <w:p>
+            <w:r>
+              <w:t>500000</w:t>
+            </w:r>
+          </w:p>
+        </w:tc>
+      </w:tr>
+    </w:tbl>
+    <w:p>
+      <w:pPr>
+        <w:spacing w:after="0"/>
+      </w:pPr>
+    </w:p>
+    <w:p>
+      <w:pPr>
+        <w:pStyle w:val="Heading4"/>
+      </w:pPr>
+      <w:proofErr w:type="spellStart"/>
+      <w:r>
+        <w:t>Index</w:t>
+      </w:r>
+      <w:proofErr w:type="spellEnd"/>
+      <w:r>
+        <w:t xml:space="preserve"> Set</w:t>
+      </w:r>
+    </w:p>
+    <w:p>
+      <w:pPr>
+        <w:spacing w:after="0"/>
+      </w:pPr>
+      <w:proofErr w:type="gramStart"/>
+      <w:r>
+        <w:rPr>
+          <w:b/>
+        </w:rPr>
+        <w:t>I</w:t>
+      </w:r>
+      <w:r>
+        <w:rPr>
+          <w:b/>
+        </w:rPr>
+        <w:t>SR</w:t>
+      </w:r>
+      <w:r>
+        <w:t>(</w:t>
+      </w:r>
+      <w:proofErr w:type="spellStart"/>
+      <w:proofErr w:type="gramEnd"/>
+      <w:r>
+        <w:t>longitudRegistro</w:t>
+      </w:r>
+      <w:proofErr w:type="spellEnd"/>
+      <w:r>
+        <w:t xml:space="preserve">, año, mes, </w:t>
+      </w:r>
+      <w:proofErr w:type="spellStart"/>
+      <w:r>
+        <w:t>dia</w:t>
+      </w:r>
+      <w:proofErr w:type="spellEnd"/>
+      <w:r>
+        <w:t xml:space="preserve">, </w:t>
+      </w:r>
+      <w:proofErr w:type="spellStart"/>
+      <w:r>
+        <w:t>longitudCargo</w:t>
+      </w:r>
+      <w:proofErr w:type="spellEnd"/>
+      <w:r>
+        <w:t xml:space="preserve">, cargo, </w:t>
+      </w:r>
+      <w:proofErr w:type="spellStart"/>
+      <w:r>
+        <w:t>longitudNombre</w:t>
+      </w:r>
+      <w:proofErr w:type="spellEnd"/>
+      <w:r>
+        <w:t xml:space="preserve">, nombre, </w:t>
+      </w:r>
+      <w:proofErr w:type="spellStart"/>
+      <w:r>
+        <w:t>longitudDistrito</w:t>
+      </w:r>
+      <w:proofErr w:type="spellEnd"/>
+      <w:r>
+        <w:t>, distrito)</w:t>
+      </w:r>
+    </w:p>
+    <w:p>
+      <w:pPr>
+        <w:pStyle w:val="Heading3"/>
+      </w:pPr>
+      <w:r>
+        <w:t>Bloques</w:t>
+      </w:r>
+    </w:p>
+    <w:p>
+      <w:pPr>
+        <w:pStyle w:val="ListParagraph"/>
+        <w:numPr>
+          <w:ilvl w:val="0"/>
+          <w:numId w:val="9"/>
+        </w:numPr>
+        <w:tabs>
+          <w:tab w:val="left" w:pos="708"/>
+        </w:tabs>
+        <w:suppressAutoHyphens/>
+        <w:spacing w:after="0"/>
+        <w:contextualSpacing w:val="0"/>
+      </w:pPr>
+      <w:r>
+        <w:t>SSB(niv</w:t>
+      </w:r>
+      <w:r>
+        <w:t xml:space="preserve">el, </w:t>
+      </w:r>
+      <w:proofErr w:type="spellStart"/>
+      <w:r>
+        <w:t>espacioLibre</w:t>
+      </w:r>
+      <w:proofErr w:type="spellEnd"/>
+      <w:r>
+        <w:t xml:space="preserve">, </w:t>
+      </w:r>
+      <w:proofErr w:type="spellStart"/>
+      <w:r>
+        <w:t>punteroNodo</w:t>
+      </w:r>
+      <w:proofErr w:type="spellEnd"/>
+      <w:r>
+        <w:t>, SSR</w:t>
+      </w:r>
+      <w:r>
+        <w:t>+)</w:t>
+      </w:r>
+    </w:p>
+    <w:p>
+      <w:pPr>
+        <w:pStyle w:val="ListParagraph"/>
+        <w:numPr>
+          <w:ilvl w:val="0"/>
+          <w:numId w:val="9"/>
+        </w:numPr>
+        <w:tabs>
+          <w:tab w:val="left" w:pos="708"/>
+        </w:tabs>
+        <w:suppressAutoHyphens/>
+        <w:spacing w:after="0"/>
+        <w:contextualSpacing w:val="0"/>
+      </w:pPr>
+      <w:r>
+        <w:t xml:space="preserve">ISB(nivel, </w:t>
+      </w:r>
+      <w:proofErr w:type="spellStart"/>
+      <w:r>
+        <w:t>espacioLibre</w:t>
+      </w:r>
+      <w:proofErr w:type="spellEnd"/>
+      <w:r>
+        <w:t xml:space="preserve">, </w:t>
+      </w:r>
+      <w:r>
+        <w:t>ISR</w:t>
+      </w:r>
+      <w:r>
+        <w:t xml:space="preserve">+, </w:t>
+      </w:r>
+      <w:proofErr w:type="spellStart"/>
+      <w:r>
+        <w:t>punteroNodoHijo</w:t>
+      </w:r>
+      <w:proofErr w:type="spellEnd"/>
+      <w:r>
+        <w:t>+)</w:t>
+      </w:r>
+    </w:p>
+    <w:p/>
     <w:sectPr>
       <w:pgSz w:w="11907" w:h="16840" w:code="9"/>
       <w:pgMar w:top="1134" w:right="1134" w:bottom="1134" w:left="1134" w:header="720" w:footer="720" w:gutter="0"/>
@@ -6435,7 +6998,7 @@
 
 <file path=word/comments.xml><?xml version="1.0" encoding="utf-8"?>
 <w:comments xmlns:wpc="http://schemas.microsoft.com/office/word/2010/wordprocessingCanvas" xmlns:mc="http://schemas.openxmlformats.org/markup-compatibility/2006" xmlns:o="urn:schemas-microsoft-com:office:office" xmlns:r="http://schemas.openxmlformats.org/officeDocument/2006/relationships" xmlns:m="http://schemas.openxmlformats.org/officeDocument/2006/math" xmlns:v="urn:schemas-microsoft-com:vml" xmlns:wp14="http://schemas.microsoft.com/office/word/2010/wordprocessingDrawing" xmlns:wp="http://schemas.openxmlformats.org/drawingml/2006/wordprocessingDrawing" xmlns:w10="urn:schemas-microsoft-com:office:word" xmlns:w="http://schemas.openxmlformats.org/wordprocessingml/2006/main" xmlns:w14="http://schemas.microsoft.com/office/word/2010/wordml" xmlns:wpg="http://schemas.microsoft.com/office/word/2010/wordprocessingGroup" xmlns:wpi="http://schemas.microsoft.com/office/word/2010/wordprocessingInk" xmlns:wne="http://schemas.microsoft.com/office/word/2006/wordml" xmlns:wps="http://schemas.microsoft.com/office/word/2010/wordprocessingShape" mc:Ignorable="w14 wp14">
-  <w:comment w:id="6" w:author="Damian Schenkelman" w:date="2011-09-24T14:16:00Z" w:initials="DS">
+  <w:comment w:id="5" w:author="Damian Schenkelman" w:date="2011-09-24T14:16:00Z" w:initials="DS">
     <w:p>
       <w:pPr>
         <w:pStyle w:val="CommentText"/>
@@ -6454,7 +7017,7 @@
       </w:r>
     </w:p>
   </w:comment>
-  <w:comment w:id="7" w:author="Damian Schenkelman" w:date="2011-09-24T14:16:00Z" w:initials="DS">
+  <w:comment w:id="6" w:author="Damian Schenkelman" w:date="2011-09-24T14:16:00Z" w:initials="DS">
     <w:p>
       <w:pPr>
         <w:pStyle w:val="CommentText"/>
@@ -10041,7 +10604,7 @@
 </file>
 
 <file path=customXml/itemProps1.xml><?xml version="1.0" encoding="utf-8"?>
-<ds:datastoreItem xmlns:ds="http://schemas.openxmlformats.org/officeDocument/2006/customXml" ds:itemID="{D1F24211-BB66-4FE2-8D6E-97EC8987C47F}">
+<ds:datastoreItem xmlns:ds="http://schemas.openxmlformats.org/officeDocument/2006/customXml" ds:itemID="{B666E76E-4C4A-49C6-8FB6-D0D0E706E0C7}">
   <ds:schemaRefs>
     <ds:schemaRef ds:uri="http://schemas.openxmlformats.org/officeDocument/2006/bibliography"/>
   </ds:schemaRefs>

</xml_diff>

<commit_message>
# Actualizacion de documentacion de conteo
</commit_message>
<xml_diff>
--- a/docs/Documentacion.docx
+++ b/docs/Documentacion.docx
@@ -44,7 +44,7 @@
           <v:shape id="_x0000_s1026" type="#_x0000_t75" style="position:absolute;margin-left:9pt;margin-top:-4.25pt;width:68.6pt;height:73.65pt;z-index:251659264">
             <v:imagedata r:id="rId7" o:title=""/>
           </v:shape>
-          <o:OLEObject Type="Embed" ProgID="MSPhotoEd.3" ShapeID="_x0000_s1026" DrawAspect="Content" ObjectID="_1378417798" r:id="rId8"/>
+          <o:OLEObject Type="Embed" ProgID="MSPhotoEd.3" ShapeID="_x0000_s1026" DrawAspect="Content" ObjectID="_1378467470" r:id="rId8"/>
         </w:pict>
       </w:r>
       <w:r>
@@ -56,7 +56,7 @@
           <v:shape id="_x0000_s1027" type="#_x0000_t75" style="position:absolute;margin-left:6in;margin-top:1.1pt;width:34.85pt;height:63pt;z-index:251660288">
             <v:imagedata r:id="rId9" o:title=""/>
           </v:shape>
-          <o:OLEObject Type="Embed" ProgID="MSPhotoEd.3" ShapeID="_x0000_s1027" DrawAspect="Content" ObjectID="_1378417799" r:id="rId10"/>
+          <o:OLEObject Type="Embed" ProgID="MSPhotoEd.3" ShapeID="_x0000_s1027" DrawAspect="Content" ObjectID="_1378467471" r:id="rId10"/>
         </w:pict>
       </w:r>
     </w:p>
@@ -405,19 +405,8 @@
           <w:sz w:val="28"/>
           <w:szCs w:val="28"/>
         </w:rPr>
-        <w:t xml:space="preserve">Nicolás Pablo Fernández </w:t>
-      </w:r>
-      <w:proofErr w:type="spellStart"/>
-      <w:r>
-        <w:rPr>
-          <w:rFonts w:ascii="Tahoma" w:eastAsia="MS Mincho" w:hAnsi="Tahoma" w:cs="Tahoma"/>
-          <w:bCs/>
-          <w:sz w:val="28"/>
-          <w:szCs w:val="28"/>
-        </w:rPr>
-        <w:t>Theillet</w:t>
-      </w:r>
-      <w:proofErr w:type="spellEnd"/>
+        <w:t>Nicolás Pablo Fernández Theillet</w:t>
+      </w:r>
     </w:p>
     <w:p>
       <w:pPr>
@@ -721,23 +710,13 @@
                 <w:szCs w:val="32"/>
               </w:rPr>
             </w:pPr>
-            <w:proofErr w:type="spellStart"/>
             <w:r>
               <w:rPr>
                 <w:bCs/>
                 <w:sz w:val="32"/>
                 <w:szCs w:val="32"/>
               </w:rPr>
-              <w:t>Gonzalez</w:t>
-            </w:r>
-            <w:proofErr w:type="spellEnd"/>
-            <w:r>
-              <w:rPr>
-                <w:bCs/>
-                <w:sz w:val="32"/>
-                <w:szCs w:val="32"/>
-              </w:rPr>
-              <w:t xml:space="preserve"> Durand, Juan Manuel</w:t>
+              <w:t>Gonzalez Durand, Juan Manuel</w:t>
             </w:r>
           </w:p>
         </w:tc>
@@ -3175,15 +3154,7 @@
         <w:spacing w:after="0"/>
       </w:pPr>
       <w:r>
-        <w:t>Características particulares dentro de la organización elegida (</w:t>
-      </w:r>
-      <w:proofErr w:type="spellStart"/>
-      <w:r>
-        <w:t>ej</w:t>
-      </w:r>
-      <w:proofErr w:type="spellEnd"/>
-      <w:r>
-        <w:t>: función de dispersión para el Hash).</w:t>
+        <w:t>Características particulares dentro de la organización elegida (ej: función de dispersión para el Hash).</w:t>
       </w:r>
     </w:p>
     <w:p>
@@ -3255,23 +3226,7 @@
         <w:contextualSpacing w:val="0"/>
       </w:pPr>
       <w:r>
-        <w:t xml:space="preserve">Política Split: Cuando hay </w:t>
-      </w:r>
-      <w:proofErr w:type="spellStart"/>
-      <w:r>
-        <w:t>overflow</w:t>
-      </w:r>
-      <w:proofErr w:type="spellEnd"/>
-      <w:r>
-        <w:t xml:space="preserve"> se calcula el tamaño de todos los registros (con el que provoca el </w:t>
-      </w:r>
-      <w:proofErr w:type="spellStart"/>
-      <w:r>
-        <w:t>overflow</w:t>
-      </w:r>
-      <w:proofErr w:type="spellEnd"/>
-      <w:r>
-        <w:t xml:space="preserve"> incluido) y se suman los tamaños desde el primero hasta superar la mitad del tamaño total. Los registros que formaron parte de esa suma permanecen en el mismo nodo, los restantes se guardan en un nodo nuevo.</w:t>
+        <w:t>Política Split: Cuando hay overflow se calcula el tamaño de todos los registros (con el que provoca el overflow incluido) y se suman los tamaños desde el primero hasta superar la mitad del tamaño total. Los registros que formaron parte de esa suma permanecen en el mismo nodo, los restantes se guardan en un nodo nuevo.</w:t>
       </w:r>
     </w:p>
     <w:p>
@@ -3289,31 +3244,7 @@
         <w:contextualSpacing w:val="0"/>
       </w:pPr>
       <w:r>
-        <w:t xml:space="preserve">Política </w:t>
-      </w:r>
-      <w:proofErr w:type="spellStart"/>
-      <w:r>
-        <w:t>Merge</w:t>
-      </w:r>
-      <w:proofErr w:type="spellEnd"/>
-      <w:r>
-        <w:t xml:space="preserve">: Al quedar un nodo en </w:t>
-      </w:r>
-      <w:proofErr w:type="spellStart"/>
-      <w:r>
-        <w:t>underflow</w:t>
-      </w:r>
-      <w:proofErr w:type="spellEnd"/>
-      <w:r>
-        <w:t xml:space="preserve">, se balancea con su hermano derecho sacando registros hasta que el nodo izquierdo supera en tamaño al nodo derecho, siempre que haya espacio disponible en el primero. Se </w:t>
-      </w:r>
-      <w:proofErr w:type="spellStart"/>
-      <w:r>
-        <w:t>mergean</w:t>
-      </w:r>
-      <w:proofErr w:type="spellEnd"/>
-      <w:r>
-        <w:t xml:space="preserve"> dos nodos cuando la suma de las cargas de los hermanos izquierdo y derecho es menor al tamaño del nodo.</w:t>
+        <w:t>Política Merge: Al quedar un nodo en underflow, se balancea con su hermano derecho sacando registros hasta que el nodo izquierdo supera en tamaño al nodo derecho, siempre que haya espacio disponible en el primero. Se mergean dos nodos cuando la suma de las cargas de los hermanos izquierdo y derecho es menor al tamaño del nodo.</w:t>
       </w:r>
     </w:p>
     <w:p>
@@ -3418,15 +3349,7 @@
         <w:spacing w:after="0"/>
       </w:pPr>
       <w:r>
-        <w:t xml:space="preserve">De esta forma es posible diseñar una función de dispersión así como el tamaño de los </w:t>
-      </w:r>
-      <w:proofErr w:type="spellStart"/>
-      <w:r>
-        <w:t>buckets</w:t>
-      </w:r>
-      <w:proofErr w:type="spellEnd"/>
-      <w:r>
-        <w:t xml:space="preserve"> para poder recuperar un distrito en la </w:t>
+        <w:t xml:space="preserve">De esta forma es posible diseñar una función de dispersión así como el tamaño de los buckets para poder recuperar un distrito en la </w:t>
       </w:r>
       <w:r>
         <w:t>primera</w:t>
@@ -3483,13 +3406,8 @@
       </w:pPr>
       <w:commentRangeStart w:id="6"/>
       <w:r>
-        <w:t xml:space="preserve">Tamaño </w:t>
-      </w:r>
-      <w:proofErr w:type="spellStart"/>
-      <w:r>
-        <w:t>Bucket</w:t>
-      </w:r>
-      <w:proofErr w:type="spellEnd"/>
+        <w:t>Tamaño Bucket</w:t>
+      </w:r>
       <w:r>
         <w:t>/Bloque</w:t>
       </w:r>
@@ -3604,21 +3522,12 @@
         </w:rPr>
         <w:t>(</w:t>
       </w:r>
-      <w:proofErr w:type="spellStart"/>
       <w:r>
         <w:rPr>
           <w:sz w:val="23"/>
           <w:szCs w:val="23"/>
         </w:rPr>
-        <w:t>longitudRegistro</w:t>
-      </w:r>
-      <w:proofErr w:type="spellEnd"/>
-      <w:r>
-        <w:rPr>
-          <w:sz w:val="23"/>
-          <w:szCs w:val="23"/>
-        </w:rPr>
-        <w:t>,</w:t>
+        <w:t>longitudRegistro,</w:t>
       </w:r>
       <w:r>
         <w:rPr>
@@ -3627,21 +3536,12 @@
         </w:rPr>
         <w:t xml:space="preserve"> </w:t>
       </w:r>
-      <w:proofErr w:type="spellStart"/>
       <w:r>
         <w:rPr>
           <w:sz w:val="23"/>
           <w:szCs w:val="23"/>
         </w:rPr>
-        <w:t>longitudDistrito</w:t>
-      </w:r>
-      <w:proofErr w:type="spellEnd"/>
-      <w:r>
-        <w:rPr>
-          <w:sz w:val="23"/>
-          <w:szCs w:val="23"/>
-        </w:rPr>
-        <w:t xml:space="preserve">, </w:t>
+        <w:t xml:space="preserve">longitudDistrito, </w:t>
       </w:r>
       <w:r>
         <w:rPr>
@@ -3696,19 +3596,12 @@
       <w:r>
         <w:t>(</w:t>
       </w:r>
-      <w:proofErr w:type="spellStart"/>
-      <w:r>
-        <w:t>bloqueDesborde</w:t>
-      </w:r>
-      <w:proofErr w:type="spellEnd"/>
-      <w:r>
-        <w:t xml:space="preserve">, </w:t>
-      </w:r>
-      <w:proofErr w:type="spellStart"/>
+      <w:r>
+        <w:t xml:space="preserve">bloqueDesborde, </w:t>
+      </w:r>
       <w:r>
         <w:t>espacioLibre</w:t>
       </w:r>
-      <w:proofErr w:type="spellEnd"/>
       <w:r>
         <w:t>, (Distrito)*)</w:t>
       </w:r>
@@ -4120,15 +4013,7 @@
         <w:spacing w:after="0"/>
       </w:pPr>
       <w:r>
-        <w:t xml:space="preserve">Una función de </w:t>
-      </w:r>
-      <w:proofErr w:type="spellStart"/>
-      <w:r>
-        <w:t>hashing</w:t>
-      </w:r>
-      <w:proofErr w:type="spellEnd"/>
-      <w:r>
-        <w:t xml:space="preserve">, </w:t>
+        <w:t xml:space="preserve">Una función de hashing, </w:t>
       </w:r>
       <w:r>
         <w:t xml:space="preserve">y </w:t>
@@ -4211,15 +4096,7 @@
         <w:spacing w:after="0"/>
       </w:pPr>
       <w:r>
-        <w:t xml:space="preserve">Tamaño </w:t>
-      </w:r>
-      <w:proofErr w:type="spellStart"/>
-      <w:r>
-        <w:t>Bucket</w:t>
-      </w:r>
-      <w:proofErr w:type="spellEnd"/>
-      <w:r>
-        <w:t>/Bloque:</w:t>
+        <w:t>Tamaño Bucket/Bloque:</w:t>
       </w:r>
       <w:r>
         <w:t xml:space="preserve"> </w:t>
@@ -4228,15 +4105,7 @@
         <w:t>16</w:t>
       </w:r>
       <w:r>
-        <w:t xml:space="preserve"> KB, </w:t>
-      </w:r>
-      <w:proofErr w:type="spellStart"/>
-      <w:r>
-        <w:t>seteado</w:t>
-      </w:r>
-      <w:proofErr w:type="spellEnd"/>
-      <w:r>
-        <w:t xml:space="preserve"> por configuraci</w:t>
+        <w:t xml:space="preserve"> KB, seteado por configuraci</w:t>
       </w:r>
       <w:r>
         <w:t>ón.</w:t>
@@ -4338,117 +4207,53 @@
       <w:r>
         <w:t>Votante (</w:t>
       </w:r>
-      <w:proofErr w:type="spellStart"/>
-      <w:r>
-        <w:t>longitudRegistro</w:t>
-      </w:r>
-      <w:proofErr w:type="spellEnd"/>
+      <w:r>
+        <w:t xml:space="preserve">longitudRegistro, </w:t>
+      </w:r>
+      <w:r>
+        <w:t xml:space="preserve">(DNI)i, </w:t>
+      </w:r>
+      <w:r>
+        <w:t xml:space="preserve">longitudNyA, </w:t>
+      </w:r>
+      <w:r>
+        <w:t>NombreyApellido, clave, domicilio(</w:t>
+      </w:r>
+      <w:r>
+        <w:t xml:space="preserve">longitudCalle, </w:t>
+      </w:r>
+      <w:r>
+        <w:t xml:space="preserve">calle, nro), </w:t>
+      </w:r>
+      <w:r>
+        <w:t xml:space="preserve">longitudDistrito, </w:t>
+      </w:r>
+      <w:r>
+        <w:t>(distrito)ie, ((eleccion(fecha(a</w:t>
+      </w:r>
+      <w:r>
+        <w:t>ñ</w:t>
+      </w:r>
+      <w:r>
+        <w:t xml:space="preserve">o, </w:t>
+      </w:r>
+      <w:r>
+        <w:t>mes</w:t>
+      </w:r>
       <w:r>
         <w:t xml:space="preserve">, </w:t>
       </w:r>
       <w:r>
-        <w:t xml:space="preserve">(DNI)i, </w:t>
-      </w:r>
-      <w:proofErr w:type="spellStart"/>
-      <w:r>
-        <w:t>longitudNyA</w:t>
-      </w:r>
-      <w:proofErr w:type="spellEnd"/>
-      <w:r>
-        <w:t xml:space="preserve">, </w:t>
-      </w:r>
-      <w:proofErr w:type="spellStart"/>
-      <w:r>
-        <w:t>NombreyApellido</w:t>
-      </w:r>
-      <w:proofErr w:type="spellEnd"/>
-      <w:r>
-        <w:t>, clave, domicilio(</w:t>
-      </w:r>
-      <w:proofErr w:type="spellStart"/>
-      <w:r>
-        <w:t>longitudCalle</w:t>
-      </w:r>
-      <w:proofErr w:type="spellEnd"/>
-      <w:r>
-        <w:t xml:space="preserve">, </w:t>
-      </w:r>
-      <w:r>
-        <w:t xml:space="preserve">calle, </w:t>
-      </w:r>
-      <w:proofErr w:type="spellStart"/>
-      <w:r>
-        <w:t>nro</w:t>
-      </w:r>
-      <w:proofErr w:type="spellEnd"/>
+        <w:t>dia</w:t>
+      </w:r>
       <w:r>
         <w:t xml:space="preserve">), </w:t>
       </w:r>
-      <w:proofErr w:type="spellStart"/>
-      <w:r>
-        <w:t>longitudDistrito</w:t>
-      </w:r>
-      <w:proofErr w:type="spellEnd"/>
-      <w:r>
-        <w:t xml:space="preserve">, </w:t>
-      </w:r>
-      <w:r>
-        <w:t>(distrito)</w:t>
-      </w:r>
-      <w:proofErr w:type="spellStart"/>
-      <w:r>
-        <w:t>ie</w:t>
-      </w:r>
-      <w:proofErr w:type="spellEnd"/>
-      <w:r>
-        <w:t>, ((</w:t>
-      </w:r>
-      <w:proofErr w:type="spellStart"/>
-      <w:r>
-        <w:t>eleccion</w:t>
-      </w:r>
-      <w:proofErr w:type="spellEnd"/>
-      <w:r>
-        <w:t>(fecha(a</w:t>
-      </w:r>
-      <w:r>
-        <w:t>ñ</w:t>
-      </w:r>
-      <w:r>
-        <w:t xml:space="preserve">o, </w:t>
-      </w:r>
-      <w:r>
-        <w:t>mes</w:t>
-      </w:r>
-      <w:r>
-        <w:t xml:space="preserve">, </w:t>
-      </w:r>
-      <w:proofErr w:type="spellStart"/>
-      <w:r>
-        <w:t>dia</w:t>
-      </w:r>
-      <w:proofErr w:type="spellEnd"/>
-      <w:r>
-        <w:t xml:space="preserve">), </w:t>
-      </w:r>
-      <w:proofErr w:type="spellStart"/>
-      <w:r>
-        <w:t>longitudCargo</w:t>
-      </w:r>
-      <w:proofErr w:type="spellEnd"/>
-      <w:r>
-        <w:t xml:space="preserve">, </w:t>
-      </w:r>
-      <w:r>
-        <w:t>cargo))</w:t>
-      </w:r>
-      <w:proofErr w:type="spellStart"/>
-      <w:r>
-        <w:t>ie</w:t>
-      </w:r>
-      <w:proofErr w:type="spellEnd"/>
-      <w:r>
-        <w:t>)*)</w:t>
+      <w:r>
+        <w:t xml:space="preserve">longitudCargo, </w:t>
+      </w:r>
+      <w:r>
+        <w:t>cargo))ie)*)</w:t>
       </w:r>
     </w:p>
     <w:p>
@@ -4689,19 +4494,12 @@
       <w:r>
         <w:t>(</w:t>
       </w:r>
-      <w:proofErr w:type="spellStart"/>
-      <w:r>
-        <w:t>bloqueDesborde</w:t>
-      </w:r>
-      <w:proofErr w:type="spellEnd"/>
-      <w:r>
-        <w:t xml:space="preserve">, </w:t>
-      </w:r>
-      <w:proofErr w:type="spellStart"/>
+      <w:r>
+        <w:t xml:space="preserve">bloqueDesborde, </w:t>
+      </w:r>
       <w:r>
         <w:t>espacioLibre</w:t>
       </w:r>
-      <w:proofErr w:type="spellEnd"/>
       <w:r>
         <w:t>, (</w:t>
       </w:r>
@@ -4729,40 +4527,22 @@
           <w:lang w:val="en-US"/>
         </w:rPr>
       </w:pPr>
-      <w:proofErr w:type="gramStart"/>
       <w:r>
         <w:rPr>
           <w:lang w:val="en-US"/>
         </w:rPr>
-        <w:t xml:space="preserve">28 </w:t>
-      </w:r>
-      <w:proofErr w:type="spellStart"/>
-      <w:r>
-        <w:rPr>
-          <w:lang w:val="en-US"/>
-        </w:rPr>
-        <w:t>votantes</w:t>
-      </w:r>
-      <w:proofErr w:type="spellEnd"/>
-      <w:r>
-        <w:rPr>
-          <w:lang w:val="en-US"/>
-        </w:rPr>
-        <w:t xml:space="preserve"> * 347 bytes + 4 bytes + 2 bytes = 9722 bytes.</w:t>
-      </w:r>
-      <w:proofErr w:type="gramEnd"/>
+        <w:t>28 votantes * 347 bytes + 4 bytes + 2 bytes = 9722 bytes.</w:t>
+      </w:r>
     </w:p>
     <w:p>
       <w:pPr>
         <w:pStyle w:val="Heading2"/>
       </w:pPr>
       <w:bookmarkStart w:id="17" w:name="_Toc304665416"/>
-      <w:proofErr w:type="spellStart"/>
       <w:r>
         <w:t>Eleccion</w:t>
       </w:r>
       <w:bookmarkEnd w:id="17"/>
-      <w:proofErr w:type="spellEnd"/>
     </w:p>
     <w:p>
       <w:pPr>
@@ -4927,26 +4707,10 @@
         <w:t>iferentes, uno par</w:t>
       </w:r>
       <w:r>
-        <w:t xml:space="preserve">a ser usado en el </w:t>
-      </w:r>
-      <w:proofErr w:type="spellStart"/>
-      <w:r>
-        <w:t>sequence</w:t>
-      </w:r>
-      <w:proofErr w:type="spellEnd"/>
-      <w:r>
-        <w:t xml:space="preserve"> set, </w:t>
-      </w:r>
-      <w:r>
-        <w:t xml:space="preserve">otro para el </w:t>
-      </w:r>
-      <w:proofErr w:type="spellStart"/>
-      <w:r>
-        <w:t>index</w:t>
-      </w:r>
-      <w:proofErr w:type="spellEnd"/>
-      <w:r>
-        <w:t xml:space="preserve"> set</w:t>
+        <w:t xml:space="preserve">a ser usado en el sequence set, </w:t>
+      </w:r>
+      <w:r>
+        <w:t>otro para el index set</w:t>
       </w:r>
       <w:r>
         <w:t xml:space="preserve"> y otro para </w:t>
@@ -4959,13 +4723,8 @@
       <w:pPr>
         <w:pStyle w:val="Heading4"/>
       </w:pPr>
-      <w:proofErr w:type="spellStart"/>
-      <w:r>
-        <w:t>Sequence</w:t>
-      </w:r>
-      <w:proofErr w:type="spellEnd"/>
-      <w:r>
-        <w:t xml:space="preserve"> </w:t>
+      <w:r>
+        <w:t xml:space="preserve">Sequence </w:t>
       </w:r>
       <w:r>
         <w:t>Set</w:t>
@@ -4975,7 +4734,6 @@
       <w:pPr>
         <w:spacing w:after="0"/>
       </w:pPr>
-      <w:proofErr w:type="gramStart"/>
       <w:r>
         <w:rPr>
           <w:b/>
@@ -4985,12 +4743,9 @@
       <w:r>
         <w:t>(</w:t>
       </w:r>
-      <w:proofErr w:type="spellStart"/>
-      <w:proofErr w:type="gramEnd"/>
       <w:r>
         <w:t>longitudRegistro</w:t>
       </w:r>
-      <w:proofErr w:type="spellEnd"/>
       <w:r>
         <w:t xml:space="preserve">, </w:t>
       </w:r>
@@ -4998,45 +4753,14 @@
         <w:t>año</w:t>
       </w:r>
       <w:r>
-        <w:t xml:space="preserve">, mes, </w:t>
-      </w:r>
-      <w:proofErr w:type="spellStart"/>
-      <w:r>
-        <w:t>dia</w:t>
-      </w:r>
-      <w:proofErr w:type="spellEnd"/>
-      <w:r>
-        <w:t xml:space="preserve">, </w:t>
-      </w:r>
-      <w:proofErr w:type="spellStart"/>
-      <w:r>
-        <w:t>longitudCargo</w:t>
-      </w:r>
-      <w:proofErr w:type="spellEnd"/>
-      <w:r>
-        <w:t xml:space="preserve">, cargo, </w:t>
-      </w:r>
-      <w:proofErr w:type="spellStart"/>
-      <w:r>
-        <w:t>longitudDistrito</w:t>
-      </w:r>
-      <w:proofErr w:type="spellEnd"/>
-      <w:r>
-        <w:t xml:space="preserve">, </w:t>
-      </w:r>
-      <w:proofErr w:type="spellStart"/>
-      <w:r>
-        <w:t>primerDistrito</w:t>
-      </w:r>
-      <w:proofErr w:type="spellEnd"/>
-      <w:r>
-        <w:t xml:space="preserve">, </w:t>
-      </w:r>
-      <w:proofErr w:type="spellStart"/>
-      <w:r>
-        <w:t>punteroListaDistritos</w:t>
-      </w:r>
-      <w:proofErr w:type="spellEnd"/>
+        <w:t xml:space="preserve">, mes, dia, longitudCargo, cargo, </w:t>
+      </w:r>
+      <w:r>
+        <w:t xml:space="preserve">longitudDistrito, </w:t>
+      </w:r>
+      <w:r>
+        <w:t>primerDistrito, punteroListaDistritos</w:t>
+      </w:r>
       <w:r>
         <w:t>)</w:t>
       </w:r>
@@ -5226,11 +4950,9 @@
             <w:tcW w:w="904" w:type="dxa"/>
           </w:tcPr>
           <w:p>
-            <w:proofErr w:type="spellStart"/>
             <w:r>
               <w:t>Cordoba</w:t>
             </w:r>
-            <w:proofErr w:type="spellEnd"/>
           </w:p>
         </w:tc>
         <w:tc>
@@ -5268,15 +4990,7 @@
         <w:t>En e</w:t>
       </w:r>
       <w:r>
-        <w:t xml:space="preserve">l </w:t>
-      </w:r>
-      <w:proofErr w:type="spellStart"/>
-      <w:r>
-        <w:t>sequence</w:t>
-      </w:r>
-      <w:proofErr w:type="spellEnd"/>
-      <w:r>
-        <w:t xml:space="preserve"> set guardaremos solamente el primer distrito y un puntero a la lista de distritos en caso de haberlos (-1 en caso contrario). Esto es porque asumimos que la mayoría de las elecciones tendrán un distrito y solo algunas más que esa cantidad. Adicionalmente, </w:t>
+        <w:t xml:space="preserve">l sequence set guardaremos solamente el primer distrito y un puntero a la lista de distritos en caso de haberlos (-1 en caso contrario). Esto es porque asumimos que la mayoría de las elecciones tendrán un distrito y solo algunas más que esa cantidad. Adicionalmente, </w:t>
       </w:r>
       <w:r>
         <w:t xml:space="preserve">no queremos que haya mucha diferencia entre el tamaño de registros, lo que </w:t>
@@ -5295,17 +5009,11 @@
       <w:pPr>
         <w:pStyle w:val="Heading4"/>
       </w:pPr>
-      <w:proofErr w:type="spellStart"/>
-      <w:r>
-        <w:t>Index</w:t>
-      </w:r>
-      <w:proofErr w:type="spellEnd"/>
-      <w:r>
-        <w:t xml:space="preserve"> Set</w:t>
-      </w:r>
-    </w:p>
-    <w:p>
-      <w:proofErr w:type="gramStart"/>
+      <w:r>
+        <w:t>Index Set</w:t>
+      </w:r>
+    </w:p>
+    <w:p>
       <w:r>
         <w:rPr>
           <w:b/>
@@ -5315,22 +5023,8 @@
       <w:r>
         <w:t>(</w:t>
       </w:r>
-      <w:proofErr w:type="spellStart"/>
-      <w:proofErr w:type="gramEnd"/>
-      <w:r>
-        <w:t>longitudRegistro</w:t>
-      </w:r>
-      <w:proofErr w:type="spellEnd"/>
-      <w:r>
-        <w:t xml:space="preserve">, año, mes, día, </w:t>
-      </w:r>
-      <w:proofErr w:type="spellStart"/>
-      <w:r>
-        <w:t>longitudCargo</w:t>
-      </w:r>
-      <w:proofErr w:type="spellEnd"/>
-      <w:r>
-        <w:t>, cargo</w:t>
+      <w:r>
+        <w:t>longitudRegistro, año, mes, día, longitudCargo, cargo</w:t>
       </w:r>
       <w:r>
         <w:t>)</w:t>
@@ -5487,7 +5181,6 @@
       <w:pPr>
         <w:jc w:val="both"/>
       </w:pPr>
-      <w:proofErr w:type="gramStart"/>
       <w:r>
         <w:rPr>
           <w:b/>
@@ -5497,22 +5190,11 @@
       <w:r>
         <w:t>(</w:t>
       </w:r>
-      <w:proofErr w:type="spellStart"/>
-      <w:proofErr w:type="gramEnd"/>
-      <w:r>
-        <w:t>longitudRegistro</w:t>
-      </w:r>
-      <w:proofErr w:type="spellEnd"/>
-      <w:r>
-        <w:t xml:space="preserve">, </w:t>
-      </w:r>
-      <w:proofErr w:type="spellStart"/>
-      <w:r>
-        <w:t>longitudDistrito</w:t>
-      </w:r>
-      <w:proofErr w:type="spellEnd"/>
-      <w:r>
-        <w:t>, distrito)</w:t>
+      <w:r>
+        <w:t xml:space="preserve">longitudRegistro, </w:t>
+      </w:r>
+      <w:r>
+        <w:t>longitudDistrito, distrito)</w:t>
       </w:r>
     </w:p>
     <w:p>
@@ -5530,43 +5212,21 @@
         <w:jc w:val="both"/>
       </w:pPr>
       <w:r>
-        <w:t xml:space="preserve">Tendremos tres tipos de organizaciones en bloques. Unas para el </w:t>
-      </w:r>
-      <w:proofErr w:type="spellStart"/>
-      <w:r>
-        <w:t>sequence</w:t>
-      </w:r>
-      <w:proofErr w:type="spellEnd"/>
-      <w:r>
-        <w:t xml:space="preserve"> set, otra para el </w:t>
-      </w:r>
-      <w:proofErr w:type="spellStart"/>
-      <w:r>
-        <w:t>index</w:t>
-      </w:r>
-      <w:proofErr w:type="spellEnd"/>
-      <w:r>
-        <w:t xml:space="preserve"> set y otro para la lista de registros en un archivo separado.</w:t>
+        <w:t>Tendremos tres tipos de organizaciones en bloques. Unas para el sequence set, otra para el index set y otro para la lista de registros en un archivo separado.</w:t>
       </w:r>
     </w:p>
     <w:p>
       <w:pPr>
         <w:pStyle w:val="Heading4"/>
       </w:pPr>
-      <w:proofErr w:type="spellStart"/>
-      <w:r>
-        <w:t>Sequence</w:t>
-      </w:r>
-      <w:proofErr w:type="spellEnd"/>
-      <w:r>
-        <w:t xml:space="preserve"> Set</w:t>
+      <w:r>
+        <w:t>Sequence Set</w:t>
       </w:r>
     </w:p>
     <w:p>
       <w:pPr>
         <w:jc w:val="both"/>
       </w:pPr>
-      <w:proofErr w:type="gramStart"/>
       <w:r>
         <w:rPr>
           <w:b/>
@@ -5576,25 +5236,11 @@
       <w:r>
         <w:t>(</w:t>
       </w:r>
-      <w:proofErr w:type="gramEnd"/>
-      <w:r>
-        <w:t xml:space="preserve">nivel, </w:t>
-      </w:r>
-      <w:proofErr w:type="spellStart"/>
-      <w:r>
-        <w:t>espacioLibre</w:t>
-      </w:r>
-      <w:proofErr w:type="spellEnd"/>
-      <w:r>
-        <w:t xml:space="preserve">, </w:t>
-      </w:r>
-      <w:proofErr w:type="spellStart"/>
-      <w:r>
-        <w:t>siguienteNodo</w:t>
-      </w:r>
-      <w:proofErr w:type="spellEnd"/>
-      <w:r>
-        <w:t>, S</w:t>
+      <w:r>
+        <w:t xml:space="preserve">nivel, espacioLibre, </w:t>
+      </w:r>
+      <w:r>
+        <w:t>siguienteNodo, S</w:t>
       </w:r>
       <w:r>
         <w:t>SR+)</w:t>
@@ -5604,13 +5250,8 @@
       <w:pPr>
         <w:pStyle w:val="Heading4"/>
       </w:pPr>
-      <w:proofErr w:type="spellStart"/>
-      <w:r>
-        <w:t>Index</w:t>
-      </w:r>
-      <w:proofErr w:type="spellEnd"/>
-      <w:r>
-        <w:t xml:space="preserve"> Set</w:t>
+      <w:r>
+        <w:t>Index Set</w:t>
       </w:r>
     </w:p>
     <w:p>
@@ -5633,23 +5274,7 @@
         <w:t>(</w:t>
       </w:r>
       <w:r>
-        <w:t xml:space="preserve">nivel, </w:t>
-      </w:r>
-      <w:proofErr w:type="spellStart"/>
-      <w:r>
-        <w:t>espacioLibre</w:t>
-      </w:r>
-      <w:proofErr w:type="spellEnd"/>
-      <w:r>
-        <w:t xml:space="preserve">, ISR+, </w:t>
-      </w:r>
-      <w:proofErr w:type="spellStart"/>
-      <w:r>
-        <w:t>punteroNodoHijo</w:t>
-      </w:r>
-      <w:proofErr w:type="spellEnd"/>
-      <w:r>
-        <w:t>+)</w:t>
+        <w:t>nivel, espacioLibre, ISR+, punteroNodoHijo+)</w:t>
       </w:r>
     </w:p>
     <w:p>
@@ -5679,13 +5304,8 @@
       <w:r>
         <w:t>(</w:t>
       </w:r>
-      <w:proofErr w:type="spellStart"/>
-      <w:r>
-        <w:t>espacioLibre</w:t>
-      </w:r>
-      <w:proofErr w:type="spellEnd"/>
-      <w:r>
-        <w:t>, LDR*</w:t>
+      <w:r>
+        <w:t>espacioLibre, LDR*</w:t>
       </w:r>
       <w:r>
         <w:t>)</w:t>
@@ -5807,15 +5427,7 @@
         <w:contextualSpacing w:val="0"/>
       </w:pPr>
       <w:r>
-        <w:t xml:space="preserve">Tamaño </w:t>
-      </w:r>
-      <w:proofErr w:type="spellStart"/>
-      <w:r>
-        <w:t>Bucket</w:t>
-      </w:r>
-      <w:proofErr w:type="spellEnd"/>
-      <w:r>
-        <w:t>/Bloque: 512 B.</w:t>
+        <w:t>Tamaño Bucket/Bloque: 512 B.</w:t>
       </w:r>
     </w:p>
     <w:p>
@@ -5832,13 +5444,8 @@
         <w:spacing w:after="0"/>
         <w:contextualSpacing w:val="0"/>
       </w:pPr>
-      <w:proofErr w:type="spellStart"/>
-      <w:r>
-        <w:t>Busqueda</w:t>
-      </w:r>
-      <w:proofErr w:type="spellEnd"/>
-      <w:r>
-        <w:t xml:space="preserve"> separador: L</w:t>
+      <w:r>
+        <w:t>Busqueda separador: L</w:t>
       </w:r>
       <w:r>
         <w:t>ineal.</w:t>
@@ -5861,7 +5468,6 @@
       </w:r>
     </w:p>
     <w:p>
-      <w:proofErr w:type="gramStart"/>
       <w:r>
         <w:rPr>
           <w:b/>
@@ -5876,56 +5482,7 @@
           <w:sz w:val="23"/>
           <w:szCs w:val="23"/>
         </w:rPr>
-        <w:t>(</w:t>
-      </w:r>
-      <w:proofErr w:type="spellStart"/>
-      <w:proofErr w:type="gramEnd"/>
-      <w:r>
-        <w:rPr>
-          <w:sz w:val="23"/>
-          <w:szCs w:val="23"/>
-        </w:rPr>
-        <w:t>longitudRegistro</w:t>
-      </w:r>
-      <w:proofErr w:type="spellEnd"/>
-      <w:r>
-        <w:rPr>
-          <w:sz w:val="23"/>
-          <w:szCs w:val="23"/>
-        </w:rPr>
-        <w:t xml:space="preserve">, año, mes, día, </w:t>
-      </w:r>
-      <w:proofErr w:type="spellStart"/>
-      <w:r>
-        <w:rPr>
-          <w:sz w:val="23"/>
-          <w:szCs w:val="23"/>
-        </w:rPr>
-        <w:t>longitudCargo</w:t>
-      </w:r>
-      <w:proofErr w:type="spellEnd"/>
-      <w:r>
-        <w:rPr>
-          <w:sz w:val="23"/>
-          <w:szCs w:val="23"/>
-        </w:rPr>
-        <w:t xml:space="preserve">, cargo, </w:t>
-      </w:r>
-      <w:proofErr w:type="spellStart"/>
-      <w:r>
-        <w:rPr>
-          <w:sz w:val="23"/>
-          <w:szCs w:val="23"/>
-        </w:rPr>
-        <w:t>longitudNombre</w:t>
-      </w:r>
-      <w:proofErr w:type="spellEnd"/>
-      <w:r>
-        <w:rPr>
-          <w:sz w:val="23"/>
-          <w:szCs w:val="23"/>
-        </w:rPr>
-        <w:t>, nombre)</w:t>
+        <w:t>(longitudRegistro, año, mes, día, longitudCargo, cargo, longitudNombre, nombre)</w:t>
       </w:r>
     </w:p>
     <w:p>
@@ -6222,23 +5779,7 @@
         <w:contextualSpacing w:val="0"/>
       </w:pPr>
       <w:r>
-        <w:t xml:space="preserve">SSB(nivel, </w:t>
-      </w:r>
-      <w:proofErr w:type="spellStart"/>
-      <w:r>
-        <w:t>espacioLibre</w:t>
-      </w:r>
-      <w:proofErr w:type="spellEnd"/>
-      <w:r>
-        <w:t xml:space="preserve">, </w:t>
-      </w:r>
-      <w:proofErr w:type="spellStart"/>
-      <w:r>
-        <w:t>punteroNodo</w:t>
-      </w:r>
-      <w:proofErr w:type="spellEnd"/>
-      <w:r>
-        <w:t>, R+)</w:t>
+        <w:t>SSB(nivel, espacioLibre, punteroNodo, R+)</w:t>
       </w:r>
     </w:p>
     <w:p>
@@ -6256,26 +5797,10 @@
         <w:contextualSpacing w:val="0"/>
       </w:pPr>
       <w:r>
-        <w:t xml:space="preserve">ISB(nivel, </w:t>
-      </w:r>
-      <w:proofErr w:type="spellStart"/>
-      <w:r>
-        <w:t>espacioLibre</w:t>
-      </w:r>
-      <w:proofErr w:type="spellEnd"/>
-      <w:r>
-        <w:t xml:space="preserve">, </w:t>
-      </w:r>
-      <w:r>
-        <w:t xml:space="preserve">R+, </w:t>
-      </w:r>
-      <w:proofErr w:type="spellStart"/>
-      <w:r>
-        <w:t>punteroNodoHijo</w:t>
-      </w:r>
-      <w:proofErr w:type="spellEnd"/>
-      <w:r>
-        <w:t>+)</w:t>
+        <w:t xml:space="preserve">ISB(nivel, espacioLibre, </w:t>
+      </w:r>
+      <w:r>
+        <w:t>R+, punteroNodoHijo+)</w:t>
       </w:r>
     </w:p>
     <w:p>
@@ -6314,6 +5839,23 @@
     <w:p>
       <w:r>
         <w:t>Archivo de bloques secuencial indexado organizado con un árbol B+ y RLV.</w:t>
+      </w:r>
+      <w:r>
+        <w:t xml:space="preserve"> </w:t>
+      </w:r>
+      <w:r>
+        <w:t>Los conteos serán ordenados por su Id, la cual concatenara primero al campo de la elección.</w:t>
+      </w:r>
+      <w:r>
+        <w:t xml:space="preserve"> </w:t>
+      </w:r>
+    </w:p>
+    <w:p>
+      <w:r>
+        <w:t>Tendremos un índice de conteos por distrito, organizado también en un árbol B+ con RLV.</w:t>
+      </w:r>
+      <w:r>
+        <w:t xml:space="preserve"> Este índice tendrá los registros completos, para evitar así tener que ir a buscar cada uno de ellos al árbol principal al momento de realizar el informe.</w:t>
       </w:r>
     </w:p>
     <w:p>
@@ -6356,6 +5898,56 @@
       </w:pPr>
       <w:r>
         <w:t>Adicionalmente, para los informes de distrito y elección, es altamente beneficioso tener acceso secuencial a los registros, de manera de reducir la cantidad de lecturas de disco.</w:t>
+      </w:r>
+    </w:p>
+    <w:p>
+      <w:pPr>
+        <w:pStyle w:val="ListParagraph"/>
+        <w:numPr>
+          <w:ilvl w:val="0"/>
+          <w:numId w:val="9"/>
+        </w:numPr>
+      </w:pPr>
+      <w:r>
+        <w:t>P</w:t>
+      </w:r>
+      <w:r>
+        <w:t>ara los reportes por elección y distrito necesitamos acceso a los conteos por esos campos</w:t>
+      </w:r>
+      <w:r>
+        <w:t>.</w:t>
+      </w:r>
+    </w:p>
+    <w:p>
+      <w:pPr>
+        <w:pStyle w:val="ListParagraph"/>
+        <w:numPr>
+          <w:ilvl w:val="1"/>
+          <w:numId w:val="9"/>
+        </w:numPr>
+      </w:pPr>
+      <w:r>
+        <w:t>L</w:t>
+      </w:r>
+      <w:r>
+        <w:t>os conteos dentro del árbol estarán ordenados en primer factor por elección, pudiendo acceder a los mismos de manera secuencial.</w:t>
+      </w:r>
+    </w:p>
+    <w:p>
+      <w:pPr>
+        <w:pStyle w:val="ListParagraph"/>
+        <w:numPr>
+          <w:ilvl w:val="1"/>
+          <w:numId w:val="9"/>
+        </w:numPr>
+        <w:tabs>
+          <w:tab w:val="left" w:pos="708"/>
+        </w:tabs>
+        <w:suppressAutoHyphens/>
+        <w:contextualSpacing w:val="0"/>
+      </w:pPr>
+      <w:r>
+        <w:t>El índice de distrito nos permite acceder a los conteos sin tener que recorrer todo el árbol.</w:t>
       </w:r>
     </w:p>
     <w:p>
@@ -6381,29 +5973,35 @@
         <w:contextualSpacing w:val="0"/>
       </w:pPr>
       <w:r>
-        <w:t xml:space="preserve">Tamaño </w:t>
-      </w:r>
-      <w:proofErr w:type="spellStart"/>
-      <w:r>
-        <w:t>Bucket</w:t>
-      </w:r>
-      <w:proofErr w:type="spellEnd"/>
-      <w:r>
-        <w:t xml:space="preserve">/Bloque: </w:t>
-      </w:r>
-      <w:r>
-        <w:t>[</w:t>
-      </w:r>
-      <w:r>
-        <w:rPr>
-          <w:highlight w:val="yellow"/>
-        </w:rPr>
-        <w:t>a determinar</w:t>
-      </w:r>
-      <w:bookmarkStart w:id="31" w:name="_GoBack"/>
-      <w:bookmarkEnd w:id="31"/>
-      <w:r>
-        <w:t>]</w:t>
+        <w:t>Bú</w:t>
+      </w:r>
+      <w:r>
+        <w:t>squeda separador: Lineal.</w:t>
+      </w:r>
+    </w:p>
+    <w:p>
+      <w:pPr>
+        <w:pStyle w:val="Heading2"/>
+      </w:pPr>
+      <w:r>
+        <w:lastRenderedPageBreak/>
+        <w:t>Registros</w:t>
+      </w:r>
+    </w:p>
+    <w:p>
+      <w:pPr>
+        <w:pStyle w:val="Heading4"/>
+      </w:pPr>
+      <w:r>
+        <w:t>Árbol Datos</w:t>
+      </w:r>
+    </w:p>
+    <w:p>
+      <w:pPr>
+        <w:spacing w:after="0"/>
+      </w:pPr>
+      <w:r>
+        <w:t>Usaremos dos registros, uno para ser usado en el sequence set, otro para el index set</w:t>
       </w:r>
       <w:r>
         <w:t>.</w:t>
@@ -6411,89 +6009,19 @@
     </w:p>
     <w:p>
       <w:pPr>
-        <w:pStyle w:val="ListParagraph"/>
-        <w:numPr>
-          <w:ilvl w:val="0"/>
-          <w:numId w:val="8"/>
-        </w:numPr>
-        <w:tabs>
-          <w:tab w:val="left" w:pos="708"/>
-        </w:tabs>
-        <w:suppressAutoHyphens/>
+        <w:pStyle w:val="Heading4"/>
+      </w:pPr>
+      <w:r>
+        <w:t xml:space="preserve">Sequence </w:t>
+      </w:r>
+      <w:r>
+        <w:t>Set</w:t>
+      </w:r>
+    </w:p>
+    <w:p>
+      <w:pPr>
         <w:spacing w:after="0"/>
-        <w:contextualSpacing w:val="0"/>
-      </w:pPr>
-      <w:proofErr w:type="spellStart"/>
-      <w:r>
-        <w:t>Busqueda</w:t>
-      </w:r>
-      <w:proofErr w:type="spellEnd"/>
-      <w:r>
-        <w:t xml:space="preserve"> separador: Lineal.</w:t>
-      </w:r>
-    </w:p>
-    <w:p>
-      <w:pPr>
-        <w:pStyle w:val="Heading2"/>
-      </w:pPr>
-      <w:r>
-        <w:t>Registros</w:t>
-      </w:r>
-    </w:p>
-    <w:p>
-      <w:pPr>
-        <w:spacing w:after="0"/>
-      </w:pPr>
-      <w:r>
-        <w:t xml:space="preserve">Usaremos </w:t>
-      </w:r>
-      <w:r>
-        <w:t>dos</w:t>
-      </w:r>
-      <w:r>
-        <w:t xml:space="preserve"> registros, uno para ser usado en el </w:t>
-      </w:r>
-      <w:proofErr w:type="spellStart"/>
-      <w:r>
-        <w:t>sequence</w:t>
-      </w:r>
-      <w:proofErr w:type="spellEnd"/>
-      <w:r>
-        <w:t xml:space="preserve"> set, otro para el </w:t>
-      </w:r>
-      <w:proofErr w:type="spellStart"/>
-      <w:r>
-        <w:t>index</w:t>
-      </w:r>
-      <w:proofErr w:type="spellEnd"/>
-      <w:r>
-        <w:t xml:space="preserve"> set</w:t>
-      </w:r>
-      <w:r>
-        <w:t>.</w:t>
-      </w:r>
-    </w:p>
-    <w:p>
-      <w:pPr>
-        <w:pStyle w:val="Heading4"/>
-      </w:pPr>
-      <w:proofErr w:type="spellStart"/>
-      <w:r>
-        <w:t>Sequence</w:t>
-      </w:r>
-      <w:proofErr w:type="spellEnd"/>
-      <w:r>
-        <w:t xml:space="preserve"> </w:t>
-      </w:r>
-      <w:r>
-        <w:t>Set</w:t>
-      </w:r>
-    </w:p>
-    <w:p>
-      <w:pPr>
-        <w:spacing w:after="0"/>
-      </w:pPr>
-      <w:proofErr w:type="gramStart"/>
+      </w:pPr>
       <w:r>
         <w:rPr>
           <w:b/>
@@ -6501,48 +6029,13 @@
         <w:t>SSR</w:t>
       </w:r>
       <w:r>
-        <w:t>(</w:t>
-      </w:r>
-      <w:proofErr w:type="spellStart"/>
-      <w:proofErr w:type="gramEnd"/>
-      <w:r>
-        <w:t>longitudRegistro</w:t>
-      </w:r>
-      <w:proofErr w:type="spellEnd"/>
-      <w:r>
-        <w:t xml:space="preserve">, año, mes, </w:t>
-      </w:r>
-      <w:proofErr w:type="spellStart"/>
-      <w:r>
-        <w:t>dia</w:t>
-      </w:r>
-      <w:proofErr w:type="spellEnd"/>
-      <w:r>
-        <w:t xml:space="preserve">, </w:t>
-      </w:r>
-      <w:proofErr w:type="spellStart"/>
-      <w:r>
-        <w:t>longitudCargo</w:t>
-      </w:r>
-      <w:proofErr w:type="spellEnd"/>
-      <w:r>
-        <w:t xml:space="preserve">, cargo, </w:t>
-      </w:r>
-      <w:proofErr w:type="spellStart"/>
-      <w:r>
-        <w:t>longitudNombre</w:t>
-      </w:r>
-      <w:proofErr w:type="spellEnd"/>
-      <w:r>
-        <w:t xml:space="preserve">, nombre, </w:t>
-      </w:r>
-      <w:proofErr w:type="spellStart"/>
-      <w:r>
-        <w:t>longitudDistrito</w:t>
-      </w:r>
-      <w:proofErr w:type="spellEnd"/>
-      <w:r>
-        <w:t xml:space="preserve">, </w:t>
+        <w:t xml:space="preserve">(longitudRegistro, año, mes, dia, longitudCargo, cargo, </w:t>
+      </w:r>
+      <w:r>
+        <w:t xml:space="preserve">longitudNombre, nombre, </w:t>
+      </w:r>
+      <w:r>
+        <w:t xml:space="preserve">longitudDistrito, </w:t>
       </w:r>
       <w:r>
         <w:t>distrito</w:t>
@@ -6580,13 +6073,8 @@
           </w:tcPr>
           <w:p>
             <w:r>
-              <w:t xml:space="preserve">L </w:t>
-            </w:r>
-            <w:proofErr w:type="spellStart"/>
-            <w:r>
-              <w:t>Reg</w:t>
-            </w:r>
-            <w:proofErr w:type="spellEnd"/>
+              <w:t>L Reg</w:t>
+            </w:r>
           </w:p>
         </w:tc>
         <w:tc>
@@ -6614,11 +6102,9 @@
             <w:tcW w:w="798" w:type="dxa"/>
           </w:tcPr>
           <w:p>
-            <w:proofErr w:type="spellStart"/>
             <w:r>
               <w:t>Dia</w:t>
             </w:r>
-            <w:proofErr w:type="spellEnd"/>
           </w:p>
         </w:tc>
         <w:tc>
@@ -6667,13 +6153,8 @@
           </w:tcPr>
           <w:p>
             <w:r>
-              <w:t xml:space="preserve">L </w:t>
-            </w:r>
-            <w:proofErr w:type="spellStart"/>
-            <w:r>
-              <w:t>Dist</w:t>
-            </w:r>
-            <w:proofErr w:type="spellEnd"/>
+              <w:t>L Dist</w:t>
+            </w:r>
           </w:p>
         </w:tc>
         <w:tc>
@@ -6681,11 +6162,9 @@
             <w:tcW w:w="979" w:type="dxa"/>
           </w:tcPr>
           <w:p>
-            <w:proofErr w:type="spellStart"/>
             <w:r>
               <w:t>Dist</w:t>
             </w:r>
-            <w:proofErr w:type="spellEnd"/>
           </w:p>
         </w:tc>
         <w:tc>
@@ -6693,11 +6172,9 @@
             <w:tcW w:w="724" w:type="dxa"/>
           </w:tcPr>
           <w:p>
-            <w:proofErr w:type="spellStart"/>
             <w:r>
               <w:t>Cant</w:t>
             </w:r>
-            <w:proofErr w:type="spellEnd"/>
           </w:p>
         </w:tc>
       </w:tr>
@@ -6708,7 +6185,6 @@
           </w:tcPr>
           <w:p>
             <w:r>
-              <w:lastRenderedPageBreak/>
               <w:t>37</w:t>
             </w:r>
           </w:p>
@@ -6798,11 +6274,9 @@
             <w:tcW w:w="979" w:type="dxa"/>
           </w:tcPr>
           <w:p>
-            <w:proofErr w:type="spellStart"/>
             <w:r>
               <w:t>Cordoba</w:t>
             </w:r>
-            <w:proofErr w:type="spellEnd"/>
           </w:p>
         </w:tc>
         <w:tc>
@@ -6825,21 +6299,16 @@
     <w:p>
       <w:pPr>
         <w:pStyle w:val="Heading4"/>
-      </w:pPr>
-      <w:proofErr w:type="spellStart"/>
-      <w:r>
-        <w:t>Index</w:t>
-      </w:r>
-      <w:proofErr w:type="spellEnd"/>
-      <w:r>
-        <w:t xml:space="preserve"> Set</w:t>
+        <w:spacing w:before="0"/>
+      </w:pPr>
+      <w:r>
+        <w:t>Index Set</w:t>
       </w:r>
     </w:p>
     <w:p>
       <w:pPr>
         <w:spacing w:after="0"/>
       </w:pPr>
-      <w:proofErr w:type="gramStart"/>
       <w:r>
         <w:rPr>
           <w:b/>
@@ -6853,48 +6322,155 @@
         <w:t>SR</w:t>
       </w:r>
       <w:r>
-        <w:t>(</w:t>
-      </w:r>
-      <w:proofErr w:type="spellStart"/>
-      <w:proofErr w:type="gramEnd"/>
-      <w:r>
-        <w:t>longitudRegistro</w:t>
-      </w:r>
-      <w:proofErr w:type="spellEnd"/>
-      <w:r>
-        <w:t xml:space="preserve">, año, mes, </w:t>
-      </w:r>
-      <w:proofErr w:type="spellStart"/>
-      <w:r>
-        <w:t>dia</w:t>
-      </w:r>
-      <w:proofErr w:type="spellEnd"/>
-      <w:r>
-        <w:t xml:space="preserve">, </w:t>
-      </w:r>
-      <w:proofErr w:type="spellStart"/>
-      <w:r>
-        <w:t>longitudCargo</w:t>
-      </w:r>
-      <w:proofErr w:type="spellEnd"/>
-      <w:r>
-        <w:t xml:space="preserve">, cargo, </w:t>
-      </w:r>
-      <w:proofErr w:type="spellStart"/>
-      <w:r>
-        <w:t>longitudNombre</w:t>
-      </w:r>
-      <w:proofErr w:type="spellEnd"/>
-      <w:r>
-        <w:t xml:space="preserve">, nombre, </w:t>
-      </w:r>
-      <w:proofErr w:type="spellStart"/>
-      <w:r>
-        <w:t>longitudDistrito</w:t>
-      </w:r>
-      <w:proofErr w:type="spellEnd"/>
-      <w:r>
-        <w:t>, distrito)</w:t>
+        <w:t>(longitudRegistro, año, mes, dia, longitudCargo, cargo, longitudNombre, nombre, longitudDistrito, distrito)</w:t>
+      </w:r>
+    </w:p>
+    <w:p>
+      <w:pPr>
+        <w:pStyle w:val="Heading4"/>
+        <w:spacing w:before="0"/>
+      </w:pPr>
+    </w:p>
+    <w:p>
+      <w:pPr>
+        <w:pStyle w:val="Heading4"/>
+        <w:spacing w:before="0"/>
+      </w:pPr>
+      <w:r>
+        <w:t xml:space="preserve">Árbol </w:t>
+      </w:r>
+      <w:r>
+        <w:t>Índice</w:t>
+      </w:r>
+    </w:p>
+    <w:p>
+      <w:pPr>
+        <w:spacing w:after="0"/>
+      </w:pPr>
+      <w:r>
+        <w:t xml:space="preserve">Usaremos </w:t>
+      </w:r>
+      <w:r>
+        <w:t>tres</w:t>
+      </w:r>
+      <w:r>
+        <w:t xml:space="preserve"> registros, uno para ser usado en el sequence set, otro para el index set</w:t>
+      </w:r>
+      <w:r>
+        <w:t xml:space="preserve"> y un tercero para guardar </w:t>
+      </w:r>
+      <w:r>
+        <w:t>la lista de</w:t>
+      </w:r>
+      <w:r>
+        <w:t xml:space="preserve"> conteos para un distrito particular en un archivo aparte.</w:t>
+      </w:r>
+    </w:p>
+    <w:p>
+      <w:pPr>
+        <w:pStyle w:val="Heading4"/>
+        <w:spacing w:before="0"/>
+        <w:rPr>
+          <w:lang w:val="en-US"/>
+        </w:rPr>
+      </w:pPr>
+      <w:r>
+        <w:rPr>
+          <w:lang w:val="en-US"/>
+        </w:rPr>
+        <w:t>Sequence Set</w:t>
+      </w:r>
+    </w:p>
+    <w:p>
+      <w:pPr>
+        <w:rPr>
+          <w:lang w:val="en-US"/>
+        </w:rPr>
+      </w:pPr>
+      <w:r>
+        <w:rPr>
+          <w:b/>
+          <w:lang w:val="en-US"/>
+        </w:rPr>
+        <w:t>I</w:t>
+      </w:r>
+      <w:r>
+        <w:rPr>
+          <w:b/>
+          <w:lang w:val="en-US"/>
+        </w:rPr>
+        <w:t>SSR</w:t>
+      </w:r>
+      <w:r>
+        <w:rPr>
+          <w:lang w:val="en-US"/>
+        </w:rPr>
+        <w:t>(longitudRegistro, longitudDistrito, distrito)</w:t>
+      </w:r>
+    </w:p>
+    <w:p>
+      <w:pPr>
+        <w:pStyle w:val="Heading4"/>
+      </w:pPr>
+      <w:r>
+        <w:t>Index Set</w:t>
+      </w:r>
+    </w:p>
+    <w:p>
+      <w:r>
+        <w:rPr>
+          <w:b/>
+        </w:rPr>
+        <w:t>I</w:t>
+      </w:r>
+      <w:r>
+        <w:rPr>
+          <w:b/>
+        </w:rPr>
+        <w:t>I</w:t>
+      </w:r>
+      <w:r>
+        <w:rPr>
+          <w:b/>
+        </w:rPr>
+        <w:t>SR</w:t>
+      </w:r>
+      <w:r>
+        <w:t>(longitudRegistro, longitudDistrito, distrito</w:t>
+      </w:r>
+      <w:r>
+        <w:t>, punteroLista</w:t>
+      </w:r>
+      <w:r>
+        <w:t>)</w:t>
+      </w:r>
+    </w:p>
+    <w:p>
+      <w:pPr>
+        <w:pStyle w:val="Heading4"/>
+      </w:pPr>
+      <w:r>
+        <w:t>Lista Conteos</w:t>
+      </w:r>
+    </w:p>
+    <w:p>
+      <w:pPr>
+        <w:spacing w:after="0"/>
+      </w:pPr>
+      <w:r>
+        <w:rPr>
+          <w:b/>
+        </w:rPr>
+        <w:t>ILCR</w:t>
+      </w:r>
+      <w:r>
+        <w:t>(longitudRegistro, año, mes, dia, longitudCargo, cargo, longitudNombre, nombre, longitudDistrito, distrito</w:t>
+      </w:r>
+      <w:r>
+        <w:t>, cantidad</w:t>
+      </w:r>
+      <w:r>
+        <w:t>)</w:t>
       </w:r>
     </w:p>
     <w:p>
@@ -6903,6 +6479,14 @@
       </w:pPr>
       <w:r>
         <w:t>Bloques</w:t>
+      </w:r>
+    </w:p>
+    <w:p>
+      <w:pPr>
+        <w:pStyle w:val="Heading4"/>
+      </w:pPr>
+      <w:r>
+        <w:t>Árbol Datos</w:t>
       </w:r>
     </w:p>
     <w:p>
@@ -6920,29 +6504,7 @@
         <w:contextualSpacing w:val="0"/>
       </w:pPr>
       <w:r>
-        <w:t>SSB(niv</w:t>
-      </w:r>
-      <w:r>
-        <w:t xml:space="preserve">el, </w:t>
-      </w:r>
-      <w:proofErr w:type="spellStart"/>
-      <w:r>
-        <w:t>espacioLibre</w:t>
-      </w:r>
-      <w:proofErr w:type="spellEnd"/>
-      <w:r>
-        <w:t xml:space="preserve">, </w:t>
-      </w:r>
-      <w:proofErr w:type="spellStart"/>
-      <w:r>
-        <w:t>punteroNodo</w:t>
-      </w:r>
-      <w:proofErr w:type="spellEnd"/>
-      <w:r>
-        <w:t>, SSR</w:t>
-      </w:r>
-      <w:r>
-        <w:t>+)</w:t>
+        <w:t>SSB(nivel, espacioLibre, punteroNodo, SSR+)</w:t>
       </w:r>
     </w:p>
     <w:p>
@@ -6960,32 +6522,76 @@
         <w:contextualSpacing w:val="0"/>
       </w:pPr>
       <w:r>
-        <w:t xml:space="preserve">ISB(nivel, </w:t>
-      </w:r>
-      <w:proofErr w:type="spellStart"/>
-      <w:r>
-        <w:t>espacioLibre</w:t>
-      </w:r>
-      <w:proofErr w:type="spellEnd"/>
-      <w:r>
-        <w:t xml:space="preserve">, </w:t>
-      </w:r>
-      <w:r>
-        <w:t>ISR</w:t>
-      </w:r>
-      <w:r>
-        <w:t xml:space="preserve">+, </w:t>
-      </w:r>
-      <w:proofErr w:type="spellStart"/>
-      <w:r>
-        <w:t>punteroNodoHijo</w:t>
-      </w:r>
-      <w:proofErr w:type="spellEnd"/>
-      <w:r>
-        <w:t>+)</w:t>
-      </w:r>
-    </w:p>
-    <w:p/>
+        <w:t>ISB(nivel, espacioLibre, ISR+, punteroNodoHijo+)</w:t>
+      </w:r>
+    </w:p>
+    <w:p>
+      <w:pPr>
+        <w:pStyle w:val="Heading4"/>
+      </w:pPr>
+      <w:r>
+        <w:t>Indice por Distrito</w:t>
+      </w:r>
+    </w:p>
+    <w:p>
+      <w:pPr>
+        <w:pStyle w:val="ListParagraph"/>
+        <w:numPr>
+          <w:ilvl w:val="0"/>
+          <w:numId w:val="12"/>
+        </w:numPr>
+      </w:pPr>
+      <w:r>
+        <w:t xml:space="preserve">SSB(nivel, espacioLibre, punteroNodo, </w:t>
+      </w:r>
+      <w:r>
+        <w:t>I</w:t>
+      </w:r>
+      <w:r>
+        <w:t>SSR+)</w:t>
+      </w:r>
+    </w:p>
+    <w:p>
+      <w:pPr>
+        <w:pStyle w:val="ListParagraph"/>
+        <w:numPr>
+          <w:ilvl w:val="0"/>
+          <w:numId w:val="12"/>
+        </w:numPr>
+        <w:tabs>
+          <w:tab w:val="left" w:pos="708"/>
+        </w:tabs>
+        <w:suppressAutoHyphens/>
+        <w:spacing w:after="0"/>
+        <w:contextualSpacing w:val="0"/>
+      </w:pPr>
+      <w:r>
+        <w:t>ISB(nivel, espacioLibre, I</w:t>
+      </w:r>
+      <w:r>
+        <w:t>I</w:t>
+      </w:r>
+      <w:r>
+        <w:t>SR+, punteroNodoHijo+)</w:t>
+      </w:r>
+    </w:p>
+    <w:p>
+      <w:pPr>
+        <w:pStyle w:val="ListParagraph"/>
+        <w:numPr>
+          <w:ilvl w:val="0"/>
+          <w:numId w:val="12"/>
+        </w:numPr>
+      </w:pPr>
+      <w:r>
+        <w:t>LCB(espacioLibre, ILCR+</w:t>
+      </w:r>
+      <w:bookmarkStart w:id="31" w:name="_GoBack"/>
+      <w:bookmarkEnd w:id="31"/>
+      <w:r>
+        <w:t>)</w:t>
+      </w:r>
+    </w:p>
     <w:sectPr>
       <w:pgSz w:w="11907" w:h="16840" w:code="9"/>
       <w:pgMar w:top="1134" w:right="1134" w:bottom="1134" w:left="1134" w:header="720" w:footer="720" w:gutter="0"/>
@@ -8075,6 +7681,232 @@
       </w:rPr>
     </w:lvl>
     <w:lvl w:ilvl="1" w:tplc="2C0A0003">
+      <w:start w:val="1"/>
+      <w:numFmt w:val="bullet"/>
+      <w:lvlText w:val="o"/>
+      <w:lvlJc w:val="left"/>
+      <w:pPr>
+        <w:ind w:left="1440" w:hanging="360"/>
+      </w:pPr>
+      <w:rPr>
+        <w:rFonts w:ascii="Courier New" w:hAnsi="Courier New" w:cs="Courier New" w:hint="default"/>
+      </w:rPr>
+    </w:lvl>
+    <w:lvl w:ilvl="2" w:tplc="2C0A0005" w:tentative="1">
+      <w:start w:val="1"/>
+      <w:numFmt w:val="bullet"/>
+      <w:lvlText w:val=""/>
+      <w:lvlJc w:val="left"/>
+      <w:pPr>
+        <w:ind w:left="2160" w:hanging="360"/>
+      </w:pPr>
+      <w:rPr>
+        <w:rFonts w:ascii="Wingdings" w:hAnsi="Wingdings" w:hint="default"/>
+      </w:rPr>
+    </w:lvl>
+    <w:lvl w:ilvl="3" w:tplc="2C0A0001" w:tentative="1">
+      <w:start w:val="1"/>
+      <w:numFmt w:val="bullet"/>
+      <w:lvlText w:val=""/>
+      <w:lvlJc w:val="left"/>
+      <w:pPr>
+        <w:ind w:left="2880" w:hanging="360"/>
+      </w:pPr>
+      <w:rPr>
+        <w:rFonts w:ascii="Symbol" w:hAnsi="Symbol" w:hint="default"/>
+      </w:rPr>
+    </w:lvl>
+    <w:lvl w:ilvl="4" w:tplc="2C0A0003" w:tentative="1">
+      <w:start w:val="1"/>
+      <w:numFmt w:val="bullet"/>
+      <w:lvlText w:val="o"/>
+      <w:lvlJc w:val="left"/>
+      <w:pPr>
+        <w:ind w:left="3600" w:hanging="360"/>
+      </w:pPr>
+      <w:rPr>
+        <w:rFonts w:ascii="Courier New" w:hAnsi="Courier New" w:cs="Courier New" w:hint="default"/>
+      </w:rPr>
+    </w:lvl>
+    <w:lvl w:ilvl="5" w:tplc="2C0A0005" w:tentative="1">
+      <w:start w:val="1"/>
+      <w:numFmt w:val="bullet"/>
+      <w:lvlText w:val=""/>
+      <w:lvlJc w:val="left"/>
+      <w:pPr>
+        <w:ind w:left="4320" w:hanging="360"/>
+      </w:pPr>
+      <w:rPr>
+        <w:rFonts w:ascii="Wingdings" w:hAnsi="Wingdings" w:hint="default"/>
+      </w:rPr>
+    </w:lvl>
+    <w:lvl w:ilvl="6" w:tplc="2C0A0001" w:tentative="1">
+      <w:start w:val="1"/>
+      <w:numFmt w:val="bullet"/>
+      <w:lvlText w:val=""/>
+      <w:lvlJc w:val="left"/>
+      <w:pPr>
+        <w:ind w:left="5040" w:hanging="360"/>
+      </w:pPr>
+      <w:rPr>
+        <w:rFonts w:ascii="Symbol" w:hAnsi="Symbol" w:hint="default"/>
+      </w:rPr>
+    </w:lvl>
+    <w:lvl w:ilvl="7" w:tplc="2C0A0003" w:tentative="1">
+      <w:start w:val="1"/>
+      <w:numFmt w:val="bullet"/>
+      <w:lvlText w:val="o"/>
+      <w:lvlJc w:val="left"/>
+      <w:pPr>
+        <w:ind w:left="5760" w:hanging="360"/>
+      </w:pPr>
+      <w:rPr>
+        <w:rFonts w:ascii="Courier New" w:hAnsi="Courier New" w:cs="Courier New" w:hint="default"/>
+      </w:rPr>
+    </w:lvl>
+    <w:lvl w:ilvl="8" w:tplc="2C0A0005" w:tentative="1">
+      <w:start w:val="1"/>
+      <w:numFmt w:val="bullet"/>
+      <w:lvlText w:val=""/>
+      <w:lvlJc w:val="left"/>
+      <w:pPr>
+        <w:ind w:left="6480" w:hanging="360"/>
+      </w:pPr>
+      <w:rPr>
+        <w:rFonts w:ascii="Wingdings" w:hAnsi="Wingdings" w:hint="default"/>
+      </w:rPr>
+    </w:lvl>
+  </w:abstractNum>
+  <w:abstractNum w:abstractNumId="10">
+    <w:nsid w:val="793A6F86"/>
+    <w:multiLevelType w:val="hybridMultilevel"/>
+    <w:tmpl w:val="6FE296D2"/>
+    <w:lvl w:ilvl="0" w:tplc="2C0A0001">
+      <w:start w:val="1"/>
+      <w:numFmt w:val="bullet"/>
+      <w:lvlText w:val=""/>
+      <w:lvlJc w:val="left"/>
+      <w:pPr>
+        <w:ind w:left="720" w:hanging="360"/>
+      </w:pPr>
+      <w:rPr>
+        <w:rFonts w:ascii="Symbol" w:hAnsi="Symbol" w:hint="default"/>
+      </w:rPr>
+    </w:lvl>
+    <w:lvl w:ilvl="1" w:tplc="2C0A0003" w:tentative="1">
+      <w:start w:val="1"/>
+      <w:numFmt w:val="bullet"/>
+      <w:lvlText w:val="o"/>
+      <w:lvlJc w:val="left"/>
+      <w:pPr>
+        <w:ind w:left="1440" w:hanging="360"/>
+      </w:pPr>
+      <w:rPr>
+        <w:rFonts w:ascii="Courier New" w:hAnsi="Courier New" w:cs="Courier New" w:hint="default"/>
+      </w:rPr>
+    </w:lvl>
+    <w:lvl w:ilvl="2" w:tplc="2C0A0005" w:tentative="1">
+      <w:start w:val="1"/>
+      <w:numFmt w:val="bullet"/>
+      <w:lvlText w:val=""/>
+      <w:lvlJc w:val="left"/>
+      <w:pPr>
+        <w:ind w:left="2160" w:hanging="360"/>
+      </w:pPr>
+      <w:rPr>
+        <w:rFonts w:ascii="Wingdings" w:hAnsi="Wingdings" w:hint="default"/>
+      </w:rPr>
+    </w:lvl>
+    <w:lvl w:ilvl="3" w:tplc="2C0A0001" w:tentative="1">
+      <w:start w:val="1"/>
+      <w:numFmt w:val="bullet"/>
+      <w:lvlText w:val=""/>
+      <w:lvlJc w:val="left"/>
+      <w:pPr>
+        <w:ind w:left="2880" w:hanging="360"/>
+      </w:pPr>
+      <w:rPr>
+        <w:rFonts w:ascii="Symbol" w:hAnsi="Symbol" w:hint="default"/>
+      </w:rPr>
+    </w:lvl>
+    <w:lvl w:ilvl="4" w:tplc="2C0A0003" w:tentative="1">
+      <w:start w:val="1"/>
+      <w:numFmt w:val="bullet"/>
+      <w:lvlText w:val="o"/>
+      <w:lvlJc w:val="left"/>
+      <w:pPr>
+        <w:ind w:left="3600" w:hanging="360"/>
+      </w:pPr>
+      <w:rPr>
+        <w:rFonts w:ascii="Courier New" w:hAnsi="Courier New" w:cs="Courier New" w:hint="default"/>
+      </w:rPr>
+    </w:lvl>
+    <w:lvl w:ilvl="5" w:tplc="2C0A0005" w:tentative="1">
+      <w:start w:val="1"/>
+      <w:numFmt w:val="bullet"/>
+      <w:lvlText w:val=""/>
+      <w:lvlJc w:val="left"/>
+      <w:pPr>
+        <w:ind w:left="4320" w:hanging="360"/>
+      </w:pPr>
+      <w:rPr>
+        <w:rFonts w:ascii="Wingdings" w:hAnsi="Wingdings" w:hint="default"/>
+      </w:rPr>
+    </w:lvl>
+    <w:lvl w:ilvl="6" w:tplc="2C0A0001" w:tentative="1">
+      <w:start w:val="1"/>
+      <w:numFmt w:val="bullet"/>
+      <w:lvlText w:val=""/>
+      <w:lvlJc w:val="left"/>
+      <w:pPr>
+        <w:ind w:left="5040" w:hanging="360"/>
+      </w:pPr>
+      <w:rPr>
+        <w:rFonts w:ascii="Symbol" w:hAnsi="Symbol" w:hint="default"/>
+      </w:rPr>
+    </w:lvl>
+    <w:lvl w:ilvl="7" w:tplc="2C0A0003" w:tentative="1">
+      <w:start w:val="1"/>
+      <w:numFmt w:val="bullet"/>
+      <w:lvlText w:val="o"/>
+      <w:lvlJc w:val="left"/>
+      <w:pPr>
+        <w:ind w:left="5760" w:hanging="360"/>
+      </w:pPr>
+      <w:rPr>
+        <w:rFonts w:ascii="Courier New" w:hAnsi="Courier New" w:cs="Courier New" w:hint="default"/>
+      </w:rPr>
+    </w:lvl>
+    <w:lvl w:ilvl="8" w:tplc="2C0A0005" w:tentative="1">
+      <w:start w:val="1"/>
+      <w:numFmt w:val="bullet"/>
+      <w:lvlText w:val=""/>
+      <w:lvlJc w:val="left"/>
+      <w:pPr>
+        <w:ind w:left="6480" w:hanging="360"/>
+      </w:pPr>
+      <w:rPr>
+        <w:rFonts w:ascii="Wingdings" w:hAnsi="Wingdings" w:hint="default"/>
+      </w:rPr>
+    </w:lvl>
+  </w:abstractNum>
+  <w:abstractNum w:abstractNumId="11">
+    <w:nsid w:val="7B3D170D"/>
+    <w:multiLevelType w:val="hybridMultilevel"/>
+    <w:tmpl w:val="28B893C4"/>
+    <w:lvl w:ilvl="0" w:tplc="2C0A0001">
+      <w:start w:val="1"/>
+      <w:numFmt w:val="bullet"/>
+      <w:lvlText w:val=""/>
+      <w:lvlJc w:val="left"/>
+      <w:pPr>
+        <w:ind w:left="720" w:hanging="360"/>
+      </w:pPr>
+      <w:rPr>
+        <w:rFonts w:ascii="Symbol" w:hAnsi="Symbol" w:hint="default"/>
+      </w:rPr>
+    </w:lvl>
+    <w:lvl w:ilvl="1" w:tplc="2C0A0003" w:tentative="1">
       <w:start w:val="1"/>
       <w:numFmt w:val="bullet"/>
       <w:lvlText w:val="o"/>
@@ -8200,6 +8032,12 @@
   </w:num>
   <w:num w:numId="10">
     <w:abstractNumId w:val="4"/>
+  </w:num>
+  <w:num w:numId="11">
+    <w:abstractNumId w:val="11"/>
+  </w:num>
+  <w:num w:numId="12">
+    <w:abstractNumId w:val="10"/>
   </w:num>
 </w:numbering>
 </file>
@@ -10604,7 +10442,7 @@
 </file>
 
 <file path=customXml/itemProps1.xml><?xml version="1.0" encoding="utf-8"?>
-<ds:datastoreItem xmlns:ds="http://schemas.openxmlformats.org/officeDocument/2006/customXml" ds:itemID="{B666E76E-4C4A-49C6-8FB6-D0D0E706E0C7}">
+<ds:datastoreItem xmlns:ds="http://schemas.openxmlformats.org/officeDocument/2006/customXml" ds:itemID="{BBDD3823-964C-4185-AD1F-657AE6D3F450}">
   <ds:schemaRefs>
     <ds:schemaRef ds:uri="http://schemas.openxmlformats.org/officeDocument/2006/bibliography"/>
   </ds:schemaRefs>

</xml_diff>